<commit_message>
Upadate uwag i rozpiski zadań
</commit_message>
<xml_diff>
--- a/Uwagi Paszcz&Michał 17.01.2018/Uwagi eAD 17.01.2018 z opisem do do 1.3_.docx
+++ b/Uwagi Paszcz&Michał 17.01.2018/Uwagi eAD 17.01.2018 z opisem do do 1.3_.docx
@@ -134,11 +134,24 @@
         <w:t>1.3</w:t>
       </w:r>
       <w:r>
-        <w:t xml:space="preserve">): </w:t>
-      </w:r>
-    </w:p>
-    <w:p>
-      <w:pPr>
+        <w:t>)</w:t>
+      </w:r>
+      <w:r>
+        <w:t xml:space="preserve"> </w:t>
+      </w:r>
+      <w:r>
+        <w:rPr>
+          <w:b/>
+        </w:rPr>
+        <w:t>BE</w:t>
+      </w:r>
+      <w:r>
+        <w:t xml:space="preserve">: </w:t>
+      </w:r>
+    </w:p>
+    <w:p>
+      <w:pPr>
+        <w:keepNext/>
         <w:jc w:val="both"/>
       </w:pPr>
       <w:r>
@@ -191,6 +204,26 @@
     </w:p>
     <w:p>
       <w:pPr>
+        <w:pStyle w:val="Legenda"/>
+        <w:jc w:val="both"/>
+      </w:pPr>
+      <w:r>
+        <w:t xml:space="preserve">Rysunek </w:t>
+      </w:r>
+      <w:fldSimple w:instr=" SEQ Rysunek \* ARABIC ">
+        <w:r>
+          <w:rPr>
+            <w:noProof/>
+          </w:rPr>
+          <w:t>1</w:t>
+        </w:r>
+      </w:fldSimple>
+      <w:r>
+        <w:t>. Komunikat obsługa błędu</w:t>
+      </w:r>
+    </w:p>
+    <w:p>
+      <w:pPr>
         <w:jc w:val="both"/>
       </w:pPr>
       <w:r>
@@ -219,11 +252,21 @@
         <w:t>)</w:t>
       </w:r>
       <w:r>
+        <w:t xml:space="preserve"> </w:t>
+      </w:r>
+      <w:r>
+        <w:rPr>
+          <w:b/>
+        </w:rPr>
+        <w:t>BE</w:t>
+      </w:r>
+      <w:r>
         <w:t>:</w:t>
       </w:r>
     </w:p>
     <w:p>
       <w:pPr>
+        <w:keepNext/>
         <w:jc w:val="both"/>
       </w:pPr>
       <w:r>
@@ -276,12 +319,33 @@
     </w:p>
     <w:p>
       <w:pPr>
-        <w:jc w:val="both"/>
-        <w:rPr>
-          <w:b/>
-        </w:rPr>
-      </w:pPr>
-      <w:r>
+        <w:pStyle w:val="Legenda"/>
+        <w:jc w:val="both"/>
+      </w:pPr>
+      <w:r>
+        <w:t xml:space="preserve">Rysunek </w:t>
+      </w:r>
+      <w:fldSimple w:instr=" SEQ Rysunek \* ARABIC ">
+        <w:r>
+          <w:rPr>
+            <w:noProof/>
+          </w:rPr>
+          <w:t>2</w:t>
+        </w:r>
+      </w:fldSimple>
+      <w:r>
+        <w:t>. Wyjątek przy logowaniu</w:t>
+      </w:r>
+    </w:p>
+    <w:p>
+      <w:pPr>
+        <w:jc w:val="both"/>
+        <w:rPr>
+          <w:b/>
+        </w:rPr>
+      </w:pPr>
+      <w:r>
+        <w:lastRenderedPageBreak/>
         <w:t>3</w:t>
       </w:r>
       <w:r>
@@ -296,7 +360,6 @@
         <w:jc w:val="both"/>
       </w:pPr>
       <w:r>
-        <w:lastRenderedPageBreak/>
         <w:t>- zmniejszyć czcionkę</w:t>
       </w:r>
     </w:p>
@@ -328,6 +391,15 @@
         <w:t>)</w:t>
       </w:r>
       <w:r>
+        <w:t xml:space="preserve"> </w:t>
+      </w:r>
+      <w:r>
+        <w:rPr>
+          <w:b/>
+        </w:rPr>
+        <w:t>FE</w:t>
+      </w:r>
+      <w:r>
         <w:t>,</w:t>
       </w:r>
     </w:p>
@@ -358,6 +430,7 @@
     </w:p>
     <w:p>
       <w:pPr>
+        <w:keepNext/>
         <w:jc w:val="both"/>
       </w:pPr>
       <w:r>
@@ -410,6 +483,26 @@
     </w:p>
     <w:p>
       <w:pPr>
+        <w:pStyle w:val="Legenda"/>
+        <w:jc w:val="both"/>
+      </w:pPr>
+      <w:r>
+        <w:t xml:space="preserve">Rysunek </w:t>
+      </w:r>
+      <w:fldSimple w:instr=" SEQ Rysunek \* ARABIC ">
+        <w:r>
+          <w:rPr>
+            <w:noProof/>
+          </w:rPr>
+          <w:t>3</w:t>
+        </w:r>
+      </w:fldSimple>
+      <w:r>
+        <w:t>. Modyfikacje wyświetlania listy pracowników.</w:t>
+      </w:r>
+    </w:p>
+    <w:p>
+      <w:pPr>
         <w:jc w:val="both"/>
       </w:pPr>
       <w:r>
@@ -503,6 +596,15 @@
         <w:t>)</w:t>
       </w:r>
       <w:r>
+        <w:t xml:space="preserve"> </w:t>
+      </w:r>
+      <w:r>
+        <w:rPr>
+          <w:b/>
+        </w:rPr>
+        <w:t>FE</w:t>
+      </w:r>
+      <w:r>
         <w:t>.</w:t>
       </w:r>
     </w:p>
@@ -514,7 +616,13 @@
         <w:t>7</w:t>
       </w:r>
       <w:r>
-        <w:t>) Z tabel z listą dokumentów usunąć kolumnę „Data dokumentu”</w:t>
+        <w:t>) Z</w:t>
+      </w:r>
+      <w:r>
+        <w:t>e wszystkich</w:t>
+      </w:r>
+      <w:r>
+        <w:t xml:space="preserve"> tabel z listą dokumentów usunąć kolumnę „Data dokumentu”</w:t>
       </w:r>
       <w:r>
         <w:t xml:space="preserve"> i zastąpić „Data dodania do systemu</w:t>
@@ -544,6 +652,15 @@
         <w:t xml:space="preserve"> </w:t>
       </w:r>
       <w:r>
+        <w:t>Słonia</w:t>
+      </w:r>
+      <w:r>
+        <w:rPr>
+          <w:i/>
+        </w:rPr>
+        <w:t xml:space="preserve"> </w:t>
+      </w:r>
+      <w:r>
         <w:t xml:space="preserve">dodać kolumnę </w:t>
       </w:r>
       <w:proofErr w:type="spellStart"/>
@@ -571,6 +688,12 @@
         <w:t>)</w:t>
       </w:r>
       <w:r>
+        <w:rPr>
+          <w:b/>
+        </w:rPr>
+        <w:t>FE/BE</w:t>
+      </w:r>
+      <w:r>
         <w:t>.</w:t>
       </w:r>
     </w:p>
@@ -644,6 +767,7 @@
     </w:p>
     <w:p>
       <w:pPr>
+        <w:keepNext/>
         <w:jc w:val="both"/>
       </w:pPr>
       <w:r>
@@ -697,6 +821,26 @@
     </w:p>
     <w:p>
       <w:pPr>
+        <w:pStyle w:val="Legenda"/>
+        <w:jc w:val="both"/>
+      </w:pPr>
+      <w:r>
+        <w:t xml:space="preserve">Rysunek </w:t>
+      </w:r>
+      <w:fldSimple w:instr=" SEQ Rysunek \* ARABIC ">
+        <w:r>
+          <w:rPr>
+            <w:noProof/>
+          </w:rPr>
+          <w:t>4</w:t>
+        </w:r>
+      </w:fldSimple>
+      <w:r>
+        <w:t>. Pasek przewijania przy tabeli z listą dokumentów.</w:t>
+      </w:r>
+    </w:p>
+    <w:p>
+      <w:pPr>
         <w:jc w:val="both"/>
       </w:pPr>
       <w:r>
@@ -745,6 +889,15 @@
       <w:r>
         <w:t>)</w:t>
       </w:r>
+      <w:r>
+        <w:t xml:space="preserve"> </w:t>
+      </w:r>
+      <w:r>
+        <w:rPr>
+          <w:b/>
+        </w:rPr>
+        <w:t>FE</w:t>
+      </w:r>
     </w:p>
     <w:p>
       <w:pPr>
@@ -754,7 +907,23 @@
         <w:t>12</w:t>
       </w:r>
       <w:r>
-        <w:t>) Możliwość przesuwania pdf po powiększeniu nie tylko za pomocą pasków, ale też po „przytrzymaniu” dokumentu myszą.</w:t>
+        <w:t>) Możliwość przesuwania pdf po powiększeniu nie tylko za pomocą pasków, ale też po „przytrzymaniu” dokumentu myszą</w:t>
+      </w:r>
+      <w:r>
+        <w:t xml:space="preserve"> (</w:t>
+      </w:r>
+      <w:r>
+        <w:rPr>
+          <w:b/>
+          <w:color w:val="FF0000"/>
+        </w:rPr>
+        <w:t>1.3?</w:t>
+      </w:r>
+      <w:r>
+        <w:t>)</w:t>
+      </w:r>
+      <w:r>
+        <w:t>.</w:t>
       </w:r>
     </w:p>
     <w:p>
@@ -897,6 +1066,15 @@
       </w:r>
       <w:r>
         <w:t>)</w:t>
+      </w:r>
+      <w:r>
+        <w:t xml:space="preserve"> </w:t>
+      </w:r>
+      <w:r>
+        <w:rPr>
+          <w:b/>
+        </w:rPr>
+        <w:t>FE</w:t>
       </w:r>
       <w:r>
         <w:t>.</w:t>
@@ -933,7 +1111,34 @@
         <w:t>)</w:t>
       </w:r>
       <w:r>
-        <w:t xml:space="preserve"> (</w:t>
+        <w:t xml:space="preserve"> </w:t>
+      </w:r>
+      <w:r>
+        <w:t xml:space="preserve">(Ola to chyba robi funkcją </w:t>
+      </w:r>
+      <w:r>
+        <w:rPr>
+          <w:b/>
+        </w:rPr>
+        <w:t>FE</w:t>
+      </w:r>
+      <w:r>
+        <w:rPr>
+          <w:b/>
+        </w:rPr>
+        <w:t xml:space="preserve"> </w:t>
+      </w:r>
+      <w:r>
+        <w:t>– nie znalazłem tego w BE)</w:t>
+      </w:r>
+      <w:r>
+        <w:t>.</w:t>
+      </w:r>
+      <w:r>
+        <w:t xml:space="preserve"> </w:t>
+      </w:r>
+      <w:r>
+        <w:t>(</w:t>
       </w:r>
       <w:r>
         <w:rPr>
@@ -944,9 +1149,6 @@
       </w:r>
       <w:r>
         <w:t>)</w:t>
-      </w:r>
-      <w:r>
-        <w:t>.</w:t>
       </w:r>
     </w:p>
     <w:p>
@@ -1007,6 +1209,15 @@
       <w:r>
         <w:t>)</w:t>
       </w:r>
+      <w:r>
+        <w:t xml:space="preserve"> </w:t>
+      </w:r>
+      <w:r>
+        <w:rPr>
+          <w:b/>
+        </w:rPr>
+        <w:t>FE/BE</w:t>
+      </w:r>
     </w:p>
     <w:p>
       <w:pPr>
@@ -1059,6 +1270,15 @@
       <w:r>
         <w:t>)</w:t>
       </w:r>
+      <w:r>
+        <w:t xml:space="preserve"> </w:t>
+      </w:r>
+      <w:r>
+        <w:rPr>
+          <w:b/>
+        </w:rPr>
+        <w:t>FE</w:t>
+      </w:r>
     </w:p>
     <w:p>
       <w:pPr>
@@ -1112,6 +1332,15 @@
       <w:r>
         <w:t>)</w:t>
       </w:r>
+      <w:r>
+        <w:t xml:space="preserve"> </w:t>
+      </w:r>
+      <w:r>
+        <w:rPr>
+          <w:b/>
+        </w:rPr>
+        <w:t>FE</w:t>
+      </w:r>
     </w:p>
     <w:p>
       <w:pPr>
@@ -1202,6 +1431,18 @@
         </w:rPr>
         <w:t>)</w:t>
       </w:r>
+      <w:r>
+        <w:rPr>
+          <w:color w:val="800000"/>
+        </w:rPr>
+        <w:t xml:space="preserve"> </w:t>
+      </w:r>
+      <w:r>
+        <w:rPr>
+          <w:b/>
+        </w:rPr>
+        <w:t>FE/BE</w:t>
+      </w:r>
     </w:p>
     <w:p>
       <w:pPr>
@@ -1211,6 +1452,7 @@
         <w:textAlignment w:val="baseline"/>
       </w:pPr>
       <w:r>
+        <w:lastRenderedPageBreak/>
         <w:t xml:space="preserve">21) Podpiąć w widoku </w:t>
       </w:r>
       <w:r>
@@ -1240,6 +1482,15 @@
       <w:r>
         <w:t>)</w:t>
       </w:r>
+      <w:r>
+        <w:t xml:space="preserve"> </w:t>
+      </w:r>
+      <w:r>
+        <w:rPr>
+          <w:b/>
+        </w:rPr>
+        <w:t>FE</w:t>
+      </w:r>
     </w:p>
     <w:p>
       <w:pPr>
@@ -1258,42 +1509,20 @@
         <w:rPr>
           <w:b/>
         </w:rPr>
-        <w:lastRenderedPageBreak/>
         <w:t>2</w:t>
       </w:r>
       <w:r>
         <w:rPr>
           <w:b/>
         </w:rPr>
-        <w:t>. Widok Administratora</w:t>
-      </w:r>
-      <w:r>
-        <w:rPr>
-          <w:b/>
-        </w:rPr>
-        <w:t xml:space="preserve"> </w:t>
-      </w:r>
-      <w:r>
-        <w:t>(</w:t>
-      </w:r>
-      <w:r>
-        <w:rPr>
-          <w:b/>
-          <w:color w:val="FF0000"/>
-        </w:rPr>
-        <w:t>1.3</w:t>
-      </w:r>
-      <w:r>
-        <w:t>)</w:t>
-      </w:r>
-      <w:r>
-        <w:t xml:space="preserve"> FE/BE</w:t>
-      </w:r>
-      <w:r>
-        <w:t xml:space="preserve"> </w:t>
-      </w:r>
-      <w:bookmarkStart w:id="0" w:name="_GoBack"/>
-      <w:bookmarkEnd w:id="0"/>
+        <w:t xml:space="preserve">. </w:t>
+      </w:r>
+      <w:r>
+        <w:rPr>
+          <w:b/>
+        </w:rPr>
+        <w:t>WIDOK ADMINISTRATORA</w:t>
+      </w:r>
     </w:p>
     <w:p>
       <w:pPr>
@@ -1305,10 +1534,32 @@
         <w:jc w:val="both"/>
       </w:pPr>
       <w:r>
-        <w:t>Ustalanie i zmiana hasła do szyfrowania plików (uwaga: zmiana musi uwzględniać zmianę hasła w już zaszyfrowanych plikach)</w:t>
-      </w:r>
-      <w:r>
-        <w:t>.</w:t>
+        <w:t xml:space="preserve">Ujednolicenie widoku administratora z pozostałymi widokami </w:t>
+      </w:r>
+      <w:proofErr w:type="spellStart"/>
+      <w:r>
+        <w:t>eAD</w:t>
+      </w:r>
+      <w:proofErr w:type="spellEnd"/>
+      <w:r>
+        <w:t xml:space="preserve"> (patrz r</w:t>
+      </w:r>
+      <w:r>
+        <w:t>ys. 5</w:t>
+      </w:r>
+      <w:r>
+        <w:t xml:space="preserve">) - </w:t>
+      </w:r>
+      <w:r>
+        <w:t xml:space="preserve">wybór opcji menu na granatowym pasku, które będą </w:t>
+      </w:r>
+      <w:proofErr w:type="spellStart"/>
+      <w:r>
+        <w:t>linkowały</w:t>
+      </w:r>
+      <w:proofErr w:type="spellEnd"/>
+      <w:r>
+        <w:t xml:space="preserve"> do Import danych, Sesja, Foldery i pliki oraz ewentualnych innych przyszłych opcji administratora.</w:t>
       </w:r>
     </w:p>
     <w:p>
@@ -1321,10 +1572,269 @@
         <w:jc w:val="both"/>
       </w:pPr>
       <w:r>
-        <w:t>Ustalanie hasła do bazy danych</w:t>
-      </w:r>
+        <w:t xml:space="preserve">Przebudowa modułu dodawania użytkowników </w:t>
+      </w:r>
+      <w:r>
+        <w:t xml:space="preserve">(patrz. rys. 5) </w:t>
+      </w:r>
+      <w:r>
+        <w:t>(</w:t>
+      </w:r>
+      <w:r>
+        <w:rPr>
+          <w:b/>
+          <w:color w:val="FF0000"/>
+        </w:rPr>
+        <w:t>1.3</w:t>
+      </w:r>
+      <w:r>
+        <w:t>)</w:t>
+      </w:r>
+      <w:r>
+        <w:t xml:space="preserve"> </w:t>
+      </w:r>
+      <w:r>
+        <w:rPr>
+          <w:b/>
+        </w:rPr>
+        <w:t>FE/BE</w:t>
+      </w:r>
+      <w:r>
+        <w:t xml:space="preserve">: </w:t>
+      </w:r>
+    </w:p>
+    <w:p>
+      <w:pPr>
+        <w:pStyle w:val="Akapitzlist"/>
+        <w:jc w:val="both"/>
+      </w:pPr>
+    </w:p>
+    <w:p>
+      <w:pPr>
+        <w:keepNext/>
+        <w:jc w:val="both"/>
+      </w:pPr>
+      <w:r>
+        <w:rPr>
+          <w:b/>
+          <w:noProof/>
+          <w:color w:val="5B9BD5" w:themeColor="accent1"/>
+          <w:lang w:eastAsia="pl-PL"/>
+        </w:rPr>
+        <w:drawing>
+          <wp:inline distT="0" distB="0" distL="0" distR="0">
+            <wp:extent cx="5760720" cy="3246120"/>
+            <wp:effectExtent l="0" t="0" r="0" b="0"/>
+            <wp:docPr id="5" name="Obraz 5"/>
+            <wp:cNvGraphicFramePr>
+              <a:graphicFrameLocks xmlns:a="http://schemas.openxmlformats.org/drawingml/2006/main" noChangeAspect="1"/>
+            </wp:cNvGraphicFramePr>
+            <a:graphic xmlns:a="http://schemas.openxmlformats.org/drawingml/2006/main">
+              <a:graphicData uri="http://schemas.openxmlformats.org/drawingml/2006/picture">
+                <pic:pic xmlns:pic="http://schemas.openxmlformats.org/drawingml/2006/picture">
+                  <pic:nvPicPr>
+                    <pic:cNvPr id="5" name="Widok Administratora-zarządzanie uzytkownikami 1.0.png"/>
+                    <pic:cNvPicPr/>
+                  </pic:nvPicPr>
+                  <pic:blipFill>
+                    <a:blip r:embed="rId10">
+                      <a:extLst>
+                        <a:ext uri="{28A0092B-C50C-407E-A947-70E740481C1C}">
+                          <a14:useLocalDpi xmlns:a14="http://schemas.microsoft.com/office/drawing/2010/main" val="0"/>
+                        </a:ext>
+                      </a:extLst>
+                    </a:blip>
+                    <a:stretch>
+                      <a:fillRect/>
+                    </a:stretch>
+                  </pic:blipFill>
+                  <pic:spPr>
+                    <a:xfrm>
+                      <a:off x="0" y="0"/>
+                      <a:ext cx="5760720" cy="3246120"/>
+                    </a:xfrm>
+                    <a:prstGeom prst="rect">
+                      <a:avLst/>
+                    </a:prstGeom>
+                  </pic:spPr>
+                </pic:pic>
+              </a:graphicData>
+            </a:graphic>
+          </wp:inline>
+        </w:drawing>
+      </w:r>
+    </w:p>
+    <w:p>
+      <w:pPr>
+        <w:pStyle w:val="Legenda"/>
+        <w:jc w:val="both"/>
+        <w:rPr>
+          <w:b/>
+          <w:color w:val="5B9BD5" w:themeColor="accent1"/>
+        </w:rPr>
+      </w:pPr>
+      <w:r>
+        <w:t xml:space="preserve">Rysunek </w:t>
+      </w:r>
+      <w:fldSimple w:instr=" SEQ Rysunek \* ARABIC ">
+        <w:r>
+          <w:rPr>
+            <w:noProof/>
+          </w:rPr>
+          <w:t>5</w:t>
+        </w:r>
+      </w:fldSimple>
+      <w:r>
+        <w:t>. Widok Administrowanie.</w:t>
+      </w:r>
+    </w:p>
+    <w:p>
+      <w:pPr>
+        <w:jc w:val="both"/>
+      </w:pPr>
+      <w:r>
+        <w:t>Widok analogiczny do</w:t>
+      </w:r>
+      <w:r>
+        <w:t xml:space="preserve"> widoku </w:t>
+      </w:r>
+      <w:r>
+        <w:rPr>
+          <w:i/>
+        </w:rPr>
+        <w:t>Pracownicy/Katalog pracowników</w:t>
+      </w:r>
+      <w:r>
+        <w:t xml:space="preserve"> i jest podzielony na dwie sekcje:</w:t>
+      </w:r>
+    </w:p>
+    <w:p>
+      <w:pPr>
+        <w:jc w:val="both"/>
+      </w:pPr>
+      <w:r>
+        <w:t xml:space="preserve">- </w:t>
+      </w:r>
+      <w:r>
+        <w:rPr>
+          <w:i/>
+        </w:rPr>
+        <w:t>Dane podstawowe</w:t>
+      </w:r>
+      <w:r>
+        <w:t xml:space="preserve"> – tutaj  </w:t>
+      </w:r>
+      <w:proofErr w:type="spellStart"/>
+      <w:r>
+        <w:t>modalem</w:t>
+      </w:r>
+      <w:proofErr w:type="spellEnd"/>
+      <w:r>
+        <w:t xml:space="preserve"> dodajemy/edytujemy użytkownika oraz zarządzamy hasłem (</w:t>
+      </w:r>
+      <w:r>
+        <w:t xml:space="preserve">jedno hasło </w:t>
+      </w:r>
+      <w:proofErr w:type="spellStart"/>
+      <w:r>
+        <w:t>long</w:t>
+      </w:r>
+      <w:proofErr w:type="spellEnd"/>
+      <w:r>
+        <w:t xml:space="preserve"> i jedno </w:t>
+      </w:r>
+      <w:proofErr w:type="spellStart"/>
+      <w:r>
+        <w:t>short</w:t>
+      </w:r>
+      <w:proofErr w:type="spellEnd"/>
+      <w:r>
+        <w:t>, ogólne dla wszystkich spółek</w:t>
+      </w:r>
+      <w:r>
+        <w:t>).</w:t>
+      </w:r>
+    </w:p>
+    <w:p>
+      <w:pPr>
+        <w:jc w:val="both"/>
+      </w:pPr>
+      <w:r>
+        <w:t xml:space="preserve">- </w:t>
+      </w:r>
+      <w:r>
+        <w:rPr>
+          <w:i/>
+        </w:rPr>
+        <w:t>Uprawnienia</w:t>
+      </w:r>
+      <w:r>
+        <w:t xml:space="preserve"> – tutaj dodajemy/edytujemy uprawnienia do poszczególnych spółek – osobnym </w:t>
+      </w:r>
+      <w:proofErr w:type="spellStart"/>
+      <w:r>
+        <w:t>modalem</w:t>
+      </w:r>
+      <w:proofErr w:type="spellEnd"/>
+      <w:r>
+        <w:t xml:space="preserve"> wybieramy spółkę, nadajemy uprawnienia (</w:t>
+      </w:r>
+      <w:r>
+        <w:t>wszystkie kolumny słonia zaczynające się frazą „rola</w:t>
+      </w:r>
+      <w:r>
+        <w:t xml:space="preserve">) oraz </w:t>
+      </w:r>
+      <w:proofErr w:type="spellStart"/>
+      <w:r>
+        <w:t>confidential</w:t>
+      </w:r>
+      <w:proofErr w:type="spellEnd"/>
       <w:r>
         <w:t>.</w:t>
+      </w:r>
+    </w:p>
+    <w:p>
+      <w:pPr>
+        <w:jc w:val="both"/>
+      </w:pPr>
+    </w:p>
+    <w:p>
+      <w:pPr>
+        <w:jc w:val="both"/>
+        <w:rPr>
+          <w:b/>
+        </w:rPr>
+      </w:pPr>
+      <w:r>
+        <w:rPr>
+          <w:b/>
+        </w:rPr>
+        <w:t>3</w:t>
+      </w:r>
+      <w:r>
+        <w:rPr>
+          <w:b/>
+        </w:rPr>
+        <w:t xml:space="preserve">. Widok </w:t>
+      </w:r>
+      <w:r>
+        <w:rPr>
+          <w:b/>
+        </w:rPr>
+        <w:t>Pracownicy &gt;&gt; T</w:t>
+      </w:r>
+      <w:r>
+        <w:rPr>
+          <w:b/>
+        </w:rPr>
+        <w:t>eczki akt osobowych</w:t>
+      </w:r>
+      <w:r>
+        <w:rPr>
+          <w:b/>
+        </w:rPr>
+        <w:t xml:space="preserve"> </w:t>
       </w:r>
     </w:p>
     <w:p>
@@ -1332,57 +1842,669 @@
         <w:pStyle w:val="Akapitzlist"/>
         <w:numPr>
           <w:ilvl w:val="0"/>
-          <w:numId w:val="1"/>
+          <w:numId w:val="6"/>
         </w:numPr>
         <w:jc w:val="both"/>
       </w:pPr>
       <w:r>
-        <w:t xml:space="preserve">Moduł </w:t>
-      </w:r>
-      <w:r>
-        <w:t xml:space="preserve">Użytkownicy: </w:t>
-      </w:r>
-    </w:p>
-    <w:p>
-      <w:pPr>
-        <w:jc w:val="both"/>
-      </w:pPr>
-      <w:r>
-        <w:t xml:space="preserve">- dodać </w:t>
+        <w:t>wyświetlić komunikat „Teczka nie zawiera dokumentów”, jeżeli teczka jest pusta, zamiast „Nie zaznaczono elementów do wyświetlenia”</w:t>
+      </w:r>
+      <w:r>
+        <w:t>,</w:t>
+      </w:r>
+    </w:p>
+    <w:p>
+      <w:pPr>
+        <w:pStyle w:val="Akapitzlist"/>
+        <w:numPr>
+          <w:ilvl w:val="0"/>
+          <w:numId w:val="6"/>
+        </w:numPr>
+        <w:jc w:val="both"/>
+      </w:pPr>
+      <w:r>
+        <w:t>nad listą dokumentów dodać duży i wyraźny napis „Teczka pracownika: Adam Trawka”</w:t>
+      </w:r>
+      <w:r>
+        <w:t xml:space="preserve"> (patrz. rys. 6)</w:t>
+      </w:r>
+      <w:r>
+        <w:rPr>
+          <w:b/>
+          <w:color w:val="5B9BD5" w:themeColor="accent1"/>
+        </w:rPr>
+        <w:t xml:space="preserve"> </w:t>
+      </w:r>
+      <w:r>
+        <w:t>(</w:t>
+      </w:r>
+      <w:r>
+        <w:rPr>
+          <w:b/>
+          <w:color w:val="FF0000"/>
+        </w:rPr>
+        <w:t>1.3</w:t>
+      </w:r>
+      <w:r>
+        <w:rPr>
+          <w:b/>
+          <w:color w:val="FF0000"/>
+        </w:rPr>
+        <w:t xml:space="preserve"> ?</w:t>
+      </w:r>
+      <w:r>
+        <w:t>)</w:t>
+      </w:r>
+      <w:r>
+        <w:t xml:space="preserve"> </w:t>
+      </w:r>
+      <w:r>
+        <w:rPr>
+          <w:b/>
+        </w:rPr>
+        <w:t>FE</w:t>
+      </w:r>
+    </w:p>
+    <w:p>
+      <w:pPr>
+        <w:pStyle w:val="Akapitzlist"/>
+        <w:numPr>
+          <w:ilvl w:val="0"/>
+          <w:numId w:val="6"/>
+        </w:numPr>
+        <w:jc w:val="both"/>
+      </w:pPr>
+      <w:r>
+        <w:t>kolumnę „Dział” zmienić na „</w:t>
       </w:r>
       <w:proofErr w:type="spellStart"/>
       <w:r>
+        <w:t>Dz</w:t>
+      </w:r>
+      <w:proofErr w:type="spellEnd"/>
+      <w:r>
+        <w:t>” (zaoszczędzimy miejsce) i zwęzić</w:t>
+      </w:r>
+    </w:p>
+    <w:p>
+      <w:pPr>
+        <w:pStyle w:val="Akapitzlist"/>
+        <w:numPr>
+          <w:ilvl w:val="0"/>
+          <w:numId w:val="6"/>
+        </w:numPr>
+        <w:jc w:val="both"/>
+      </w:pPr>
+      <w:r>
+        <w:t>kolejność kolumn: najpierw Dział, potem numer dokumentu</w:t>
+      </w:r>
+      <w:r>
+        <w:t xml:space="preserve"> (</w:t>
+      </w:r>
+      <w:r>
+        <w:rPr>
+          <w:b/>
+          <w:color w:val="FF0000"/>
+        </w:rPr>
+        <w:t>1.3</w:t>
+      </w:r>
+      <w:r>
+        <w:t>)</w:t>
+      </w:r>
+      <w:r>
+        <w:t xml:space="preserve"> </w:t>
+      </w:r>
+      <w:r>
+        <w:rPr>
+          <w:b/>
+        </w:rPr>
+        <w:t>FE</w:t>
+      </w:r>
+    </w:p>
+    <w:p>
+      <w:pPr>
+        <w:pStyle w:val="Akapitzlist"/>
+        <w:numPr>
+          <w:ilvl w:val="0"/>
+          <w:numId w:val="6"/>
+        </w:numPr>
+        <w:jc w:val="both"/>
+      </w:pPr>
+      <w:proofErr w:type="spellStart"/>
+      <w:r>
+        <w:t>zwięzić</w:t>
+      </w:r>
+      <w:proofErr w:type="spellEnd"/>
+      <w:r>
+        <w:t xml:space="preserve"> kolumnę „Rodzaj dokumentu”</w:t>
+      </w:r>
+    </w:p>
+    <w:p>
+      <w:pPr>
+        <w:pStyle w:val="Akapitzlist"/>
+        <w:numPr>
+          <w:ilvl w:val="0"/>
+          <w:numId w:val="6"/>
+        </w:numPr>
+        <w:jc w:val="both"/>
+      </w:pPr>
+      <w:r>
+        <w:t xml:space="preserve">niebieski pasek funkcyjny: </w:t>
+      </w:r>
+      <w:r>
+        <w:rPr>
+          <w:i/>
+        </w:rPr>
+        <w:t xml:space="preserve">mail, ściąganie, pdf i koszyk </w:t>
+      </w:r>
+      <w:r>
+        <w:t>przesunąć na prawo do ptaszka</w:t>
+      </w:r>
+      <w:r>
+        <w:t>, a po lewe</w:t>
+      </w:r>
+      <w:r>
+        <w:t>j</w:t>
+      </w:r>
+      <w:r>
+        <w:t xml:space="preserve"> stronie dodać ikonki </w:t>
+      </w:r>
+      <w:r>
+        <w:rPr>
+          <w:i/>
+        </w:rPr>
+        <w:t>dodawania</w:t>
+      </w:r>
+      <w:r>
+        <w:t xml:space="preserve"> i </w:t>
+      </w:r>
+      <w:r>
+        <w:rPr>
+          <w:i/>
+        </w:rPr>
+        <w:t>edycji</w:t>
+      </w:r>
+      <w:r>
+        <w:t xml:space="preserve"> dokumentu</w:t>
+      </w:r>
+      <w:r>
+        <w:t xml:space="preserve"> (patrz rys. 6)</w:t>
+      </w:r>
+      <w:r>
+        <w:t xml:space="preserve">. </w:t>
+      </w:r>
+      <w:r>
+        <w:rPr>
+          <w:u w:val="single"/>
+        </w:rPr>
+        <w:t xml:space="preserve">Tutaj będzie </w:t>
+      </w:r>
+      <w:r>
+        <w:rPr>
+          <w:u w:val="single"/>
+        </w:rPr>
+        <w:lastRenderedPageBreak/>
+        <w:t xml:space="preserve">wywoływany </w:t>
+      </w:r>
+      <w:proofErr w:type="spellStart"/>
+      <w:r>
+        <w:rPr>
+          <w:u w:val="single"/>
+        </w:rPr>
         <w:t>modal</w:t>
       </w:r>
       <w:proofErr w:type="spellEnd"/>
       <w:r>
-        <w:t xml:space="preserve"> edycji użytkownika (w tym administratora</w:t>
-      </w:r>
-      <w:r>
-        <w:t xml:space="preserve"> – umożliwić zmianę hasła</w:t>
-      </w:r>
-      <w:r>
-        <w:t>) (</w:t>
-      </w:r>
-      <w:r>
-        <w:t xml:space="preserve">w sumie </w:t>
+        <w:rPr>
+          <w:u w:val="single"/>
+        </w:rPr>
+        <w:t xml:space="preserve"> edycji, służący do poprawy dokumentu już zapisanego do bazy</w:t>
+      </w:r>
+      <w:r>
+        <w:t>.</w:t>
+      </w:r>
+      <w:r>
+        <w:t xml:space="preserve"> </w:t>
+      </w:r>
+      <w:r>
+        <w:t>(</w:t>
+      </w:r>
+      <w:r>
+        <w:rPr>
+          <w:b/>
+          <w:color w:val="FF0000"/>
+        </w:rPr>
+        <w:t>1.3!</w:t>
+      </w:r>
+      <w:r>
+        <w:t xml:space="preserve">) </w:t>
+      </w:r>
+      <w:r>
+        <w:rPr>
+          <w:b/>
+        </w:rPr>
+        <w:t>FE/BE</w:t>
+      </w:r>
+    </w:p>
+    <w:p>
+      <w:pPr>
+        <w:keepNext/>
+        <w:ind w:left="360"/>
+        <w:jc w:val="center"/>
+      </w:pPr>
+      <w:r>
+        <w:rPr>
+          <w:noProof/>
+          <w:lang w:eastAsia="pl-PL"/>
+        </w:rPr>
+        <w:drawing>
+          <wp:inline distT="0" distB="0" distL="0" distR="0">
+            <wp:extent cx="5760720" cy="3246120"/>
+            <wp:effectExtent l="0" t="0" r="0" b="0"/>
+            <wp:docPr id="6" name="Obraz 6"/>
+            <wp:cNvGraphicFramePr>
+              <a:graphicFrameLocks xmlns:a="http://schemas.openxmlformats.org/drawingml/2006/main" noChangeAspect="1"/>
+            </wp:cNvGraphicFramePr>
+            <a:graphic xmlns:a="http://schemas.openxmlformats.org/drawingml/2006/main">
+              <a:graphicData uri="http://schemas.openxmlformats.org/drawingml/2006/picture">
+                <pic:pic xmlns:pic="http://schemas.openxmlformats.org/drawingml/2006/picture">
+                  <pic:nvPicPr>
+                    <pic:cNvPr id="6" name="eAD_strona_teczki osobowe_1.1.png"/>
+                    <pic:cNvPicPr/>
+                  </pic:nvPicPr>
+                  <pic:blipFill>
+                    <a:blip r:embed="rId11">
+                      <a:extLst>
+                        <a:ext uri="{28A0092B-C50C-407E-A947-70E740481C1C}">
+                          <a14:useLocalDpi xmlns:a14="http://schemas.microsoft.com/office/drawing/2010/main" val="0"/>
+                        </a:ext>
+                      </a:extLst>
+                    </a:blip>
+                    <a:stretch>
+                      <a:fillRect/>
+                    </a:stretch>
+                  </pic:blipFill>
+                  <pic:spPr>
+                    <a:xfrm>
+                      <a:off x="0" y="0"/>
+                      <a:ext cx="5760720" cy="3246120"/>
+                    </a:xfrm>
+                    <a:prstGeom prst="rect">
+                      <a:avLst/>
+                    </a:prstGeom>
+                  </pic:spPr>
+                </pic:pic>
+              </a:graphicData>
+            </a:graphic>
+          </wp:inline>
+        </w:drawing>
+      </w:r>
+    </w:p>
+    <w:p>
+      <w:pPr>
+        <w:pStyle w:val="Legenda"/>
+        <w:jc w:val="both"/>
+      </w:pPr>
+      <w:r>
+        <w:t xml:space="preserve">Rysunek </w:t>
+      </w:r>
+      <w:fldSimple w:instr=" SEQ Rysunek \* ARABIC ">
+        <w:r>
+          <w:rPr>
+            <w:noProof/>
+          </w:rPr>
+          <w:t>6</w:t>
+        </w:r>
+      </w:fldSimple>
+      <w:r>
+        <w:t>. Modyfikacje widoku Teczki akt osobowych.</w:t>
+      </w:r>
+    </w:p>
+    <w:p>
+      <w:pPr>
+        <w:pStyle w:val="Akapitzlist"/>
+        <w:numPr>
+          <w:ilvl w:val="0"/>
+          <w:numId w:val="6"/>
+        </w:numPr>
+        <w:jc w:val="both"/>
+      </w:pPr>
+      <w:r>
+        <w:t xml:space="preserve">dodawanie dokumentu od strony pracownika. Wiąże się to z stworzeniem </w:t>
       </w:r>
       <w:proofErr w:type="spellStart"/>
       <w:r>
+        <w:t>modala</w:t>
+      </w:r>
+      <w:proofErr w:type="spellEnd"/>
+      <w:r>
+        <w:t xml:space="preserve"> opisu pliku, który równocześnie ma podgląd pdf (mini-GIT) oraz zmodyfikowaniem zakrystii (zakrystia dla użytkownika,</w:t>
+      </w:r>
+      <w:r>
+        <w:t xml:space="preserve"> a nie dla firmy – do dyskusji – w powiązaniu z pkt. 13 Uwag ogólnych).</w:t>
+      </w:r>
+    </w:p>
+    <w:p>
+      <w:pPr>
+        <w:jc w:val="both"/>
+        <w:rPr>
+          <w:b/>
+        </w:rPr>
+      </w:pPr>
+      <w:r>
+        <w:rPr>
+          <w:b/>
+        </w:rPr>
+        <w:t>3. Widok Dokumenty&gt;Katalog Dokumentów</w:t>
+      </w:r>
+    </w:p>
+    <w:p>
+      <w:pPr>
+        <w:pStyle w:val="Akapitzlist"/>
+        <w:numPr>
+          <w:ilvl w:val="0"/>
+          <w:numId w:val="4"/>
+        </w:numPr>
+        <w:jc w:val="both"/>
+      </w:pPr>
+      <w:r>
+        <w:t>kolumna z imieniem i nazwiskiem pracownika</w:t>
+      </w:r>
+      <w:r>
+        <w:t>!</w:t>
+      </w:r>
+      <w:r>
+        <w:t xml:space="preserve"> (</w:t>
+      </w:r>
+      <w:r>
+        <w:rPr>
+          <w:b/>
+          <w:color w:val="FF0000"/>
+        </w:rPr>
+        <w:t>1.3</w:t>
+      </w:r>
+      <w:r>
+        <w:t>)</w:t>
+      </w:r>
+      <w:r>
+        <w:t>,</w:t>
+      </w:r>
+    </w:p>
+    <w:p>
+      <w:pPr>
+        <w:pStyle w:val="Akapitzlist"/>
+        <w:numPr>
+          <w:ilvl w:val="0"/>
+          <w:numId w:val="4"/>
+        </w:numPr>
+        <w:jc w:val="both"/>
+      </w:pPr>
+      <w:r>
+        <w:t>przemyśleć domyślne sortowanie</w:t>
+      </w:r>
+      <w:r>
+        <w:t>,</w:t>
+      </w:r>
+    </w:p>
+    <w:p>
+      <w:pPr>
+        <w:pStyle w:val="Akapitzlist"/>
+        <w:numPr>
+          <w:ilvl w:val="0"/>
+          <w:numId w:val="4"/>
+        </w:numPr>
+        <w:jc w:val="both"/>
+      </w:pPr>
+      <w:r>
+        <w:t>dodać filtr podwydział (na sztywno, nie znikający)</w:t>
+      </w:r>
+      <w:r>
+        <w:t>,</w:t>
+      </w:r>
+    </w:p>
+    <w:p>
+      <w:pPr>
+        <w:pStyle w:val="Akapitzlist"/>
+        <w:numPr>
+          <w:ilvl w:val="0"/>
+          <w:numId w:val="4"/>
+        </w:numPr>
+        <w:jc w:val="both"/>
+      </w:pPr>
+      <w:r>
+        <w:t>dodać filtr Pracownik</w:t>
+      </w:r>
+      <w:r>
+        <w:t xml:space="preserve"> (</w:t>
+      </w:r>
+      <w:r>
+        <w:rPr>
+          <w:b/>
+          <w:color w:val="FF0000"/>
+        </w:rPr>
+        <w:t>1.3</w:t>
+      </w:r>
+      <w:r>
+        <w:t>)</w:t>
+      </w:r>
+      <w:r>
+        <w:t>,</w:t>
+      </w:r>
+    </w:p>
+    <w:p>
+      <w:pPr>
+        <w:pStyle w:val="Akapitzlist"/>
+        <w:numPr>
+          <w:ilvl w:val="0"/>
+          <w:numId w:val="4"/>
+        </w:numPr>
+        <w:jc w:val="both"/>
+      </w:pPr>
+      <w:r>
+        <w:t>dodać filtr Dział teczki</w:t>
+      </w:r>
+      <w:r>
+        <w:t>,</w:t>
+      </w:r>
+    </w:p>
+    <w:p>
+      <w:pPr>
+        <w:pStyle w:val="Akapitzlist"/>
+        <w:numPr>
+          <w:ilvl w:val="0"/>
+          <w:numId w:val="4"/>
+        </w:numPr>
+        <w:jc w:val="both"/>
+      </w:pPr>
+      <w:r>
+        <w:t xml:space="preserve">dodać </w:t>
+      </w:r>
+      <w:r>
+        <w:t xml:space="preserve">filtry z zakresami dat (dodania do systemu, data </w:t>
+      </w:r>
+      <w:proofErr w:type="spellStart"/>
+      <w:r>
+        <w:t>pocz</w:t>
+      </w:r>
+      <w:proofErr w:type="spellEnd"/>
+      <w:r>
+        <w:t xml:space="preserve">/koniec). Ewentualnie przycisk Filtry zaawansowane. </w:t>
+      </w:r>
+      <w:r>
+        <w:rPr>
+          <w:b/>
+          <w:color w:val="5B9BD5" w:themeColor="accent1"/>
+        </w:rPr>
+        <w:t>NARYSOWAĆ</w:t>
+      </w:r>
+    </w:p>
+    <w:p>
+      <w:pPr>
+        <w:pStyle w:val="Akapitzlist"/>
+        <w:numPr>
+          <w:ilvl w:val="0"/>
+          <w:numId w:val="4"/>
+        </w:numPr>
+        <w:jc w:val="both"/>
+      </w:pPr>
+      <w:r>
+        <w:t xml:space="preserve">dodać kolumnę </w:t>
+      </w:r>
+      <w:proofErr w:type="spellStart"/>
+      <w:r>
+        <w:t>datadodania</w:t>
+      </w:r>
+      <w:proofErr w:type="spellEnd"/>
+      <w:r>
+        <w:t xml:space="preserve">  (</w:t>
+      </w:r>
+      <w:r>
+        <w:rPr>
+          <w:b/>
+          <w:color w:val="FF0000"/>
+        </w:rPr>
+        <w:t>1.3</w:t>
+      </w:r>
+      <w:r>
+        <w:t>)</w:t>
+      </w:r>
+    </w:p>
+    <w:p>
+      <w:pPr>
+        <w:jc w:val="both"/>
+      </w:pPr>
+    </w:p>
+    <w:p>
+      <w:pPr>
+        <w:jc w:val="both"/>
+      </w:pPr>
+      <w:r>
+        <w:t xml:space="preserve">4. </w:t>
+      </w:r>
+      <w:r>
+        <w:rPr>
+          <w:b/>
+        </w:rPr>
+        <w:t>Widok GIT-a</w:t>
+      </w:r>
+    </w:p>
+    <w:p>
+      <w:pPr>
+        <w:pStyle w:val="Akapitzlist"/>
+        <w:numPr>
+          <w:ilvl w:val="0"/>
+          <w:numId w:val="5"/>
+        </w:numPr>
+        <w:jc w:val="both"/>
+      </w:pPr>
+      <w:proofErr w:type="spellStart"/>
+      <w:r>
         <w:t>modal</w:t>
       </w:r>
       <w:proofErr w:type="spellEnd"/>
       <w:r>
+        <w:t xml:space="preserve"> dodawania dokumentów domyślnie do lewej</w:t>
+      </w:r>
+      <w:r>
+        <w:t xml:space="preserve"> (już tak było, ale się odbyło;))</w:t>
+      </w:r>
+      <w:r>
+        <w:t xml:space="preserve"> (</w:t>
+      </w:r>
+      <w:r>
+        <w:rPr>
+          <w:b/>
+          <w:color w:val="FF0000"/>
+        </w:rPr>
+        <w:t>1.3</w:t>
+      </w:r>
+      <w:r>
+        <w:t>)</w:t>
+      </w:r>
+    </w:p>
+    <w:p>
+      <w:pPr>
+        <w:pStyle w:val="Akapitzlist"/>
+        <w:numPr>
+          <w:ilvl w:val="0"/>
+          <w:numId w:val="5"/>
+        </w:numPr>
+        <w:jc w:val="both"/>
+      </w:pPr>
+      <w:r>
+        <w:t xml:space="preserve">zrobić duży przycisk OPISZ na samym dole i usunąć dolny pasek pod podglądem dokumentu </w:t>
+      </w:r>
+      <w:r>
+        <w:rPr>
+          <w:b/>
+          <w:color w:val="5B9BD5" w:themeColor="accent1"/>
+        </w:rPr>
+        <w:t>(NARYSOWAĆ)</w:t>
+      </w:r>
+      <w:r>
+        <w:rPr>
+          <w:b/>
+          <w:color w:val="5B9BD5" w:themeColor="accent1"/>
+        </w:rPr>
         <w:t xml:space="preserve"> </w:t>
       </w:r>
       <w:r>
-        <w:t xml:space="preserve">taki </w:t>
-      </w:r>
-      <w:r>
-        <w:t xml:space="preserve">sam </w:t>
-      </w:r>
-      <w:r>
-        <w:t xml:space="preserve">jak do dodawania). Ten </w:t>
+        <w:t>(</w:t>
+      </w:r>
+      <w:r>
+        <w:rPr>
+          <w:b/>
+          <w:color w:val="FF0000"/>
+        </w:rPr>
+        <w:t>1.3</w:t>
+      </w:r>
+      <w:r>
+        <w:t>)</w:t>
+      </w:r>
+    </w:p>
+    <w:p>
+      <w:pPr>
+        <w:jc w:val="both"/>
+        <w:rPr>
+          <w:b/>
+        </w:rPr>
+      </w:pPr>
+      <w:r>
+        <w:rPr>
+          <w:b/>
+        </w:rPr>
+        <w:t>5. Widok Dokumenty</w:t>
+      </w:r>
+    </w:p>
+    <w:p>
+      <w:pPr>
+        <w:pStyle w:val="Akapitzlist"/>
+        <w:numPr>
+          <w:ilvl w:val="0"/>
+          <w:numId w:val="7"/>
+        </w:numPr>
+        <w:jc w:val="both"/>
+      </w:pPr>
+      <w:r>
+        <w:t xml:space="preserve">dodać na górnym pasku (obok Wprowadzanie plików i Katalog dokumentów) przycisk </w:t>
+      </w:r>
+      <w:r>
+        <w:rPr>
+          <w:i/>
+        </w:rPr>
+        <w:t>Słownik rodzajów dokumentów</w:t>
+      </w:r>
+      <w:r>
+        <w:rPr>
+          <w:i/>
+        </w:rPr>
+        <w:t>.</w:t>
+      </w:r>
+      <w:r>
+        <w:t xml:space="preserve"> </w:t>
+      </w:r>
+      <w:r>
+        <w:t xml:space="preserve">Tutaj będzie się znajdował </w:t>
       </w:r>
       <w:proofErr w:type="spellStart"/>
       <w:r>
@@ -1390,11 +2512,63 @@
       </w:r>
       <w:proofErr w:type="spellEnd"/>
       <w:r>
-        <w:t xml:space="preserve"> musi być rozszerzony o role (wszystkie kolumny słonia zaczynające się frazą „rola).</w:t>
+        <w:t xml:space="preserve"> dodawania rodzajów dokumentów Oli. </w:t>
+      </w:r>
+      <w:r>
+        <w:t xml:space="preserve">Ten słownik będzie </w:t>
+      </w:r>
+      <w:proofErr w:type="spellStart"/>
+      <w:r>
+        <w:t>readonly</w:t>
+      </w:r>
+      <w:proofErr w:type="spellEnd"/>
+      <w:r>
+        <w:t xml:space="preserve"> dla </w:t>
+      </w:r>
+      <w:proofErr w:type="spellStart"/>
+      <w:r>
+        <w:t>Ochódzkiej</w:t>
+      </w:r>
+      <w:proofErr w:type="spellEnd"/>
+      <w:r>
+        <w:t>, a dodawanie i edycja zastrzeżone dla pracownika z uprawnieniem</w:t>
       </w:r>
       <w:r>
         <w:t xml:space="preserve"> </w:t>
       </w:r>
+      <w:proofErr w:type="spellStart"/>
+      <w:r>
+        <w:t>Katloginydetale</w:t>
+      </w:r>
+      <w:proofErr w:type="spellEnd"/>
+      <w:r>
+        <w:t xml:space="preserve"> </w:t>
+      </w:r>
+      <w:proofErr w:type="spellStart"/>
+      <w:r>
+        <w:t>rolaslowniki</w:t>
+      </w:r>
+      <w:proofErr w:type="spellEnd"/>
+      <w:r>
+        <w:t xml:space="preserve"> w słoniu = TRUE. Jeśli TRUE, pojawia się opcja „Odb</w:t>
+      </w:r>
+      <w:r>
+        <w:t>l</w:t>
+      </w:r>
+      <w:r>
+        <w:t xml:space="preserve">okuj” z </w:t>
+      </w:r>
+      <w:proofErr w:type="spellStart"/>
+      <w:r>
+        <w:t>Ochódzka</w:t>
+      </w:r>
+      <w:proofErr w:type="spellEnd"/>
+      <w:r>
+        <w:t xml:space="preserve"> prosi o hasło administratora.</w:t>
+      </w:r>
+      <w:r>
+        <w:t xml:space="preserve"> </w:t>
+      </w:r>
       <w:r>
         <w:rPr>
           <w:b/>
@@ -1402,118 +2576,74 @@
         </w:rPr>
         <w:t>NARYSOWAĆ</w:t>
       </w:r>
-    </w:p>
-    <w:p>
-      <w:pPr>
-        <w:jc w:val="both"/>
-      </w:pPr>
-      <w:r>
-        <w:t xml:space="preserve">- przebudowa modułu dodawania użytkowników (jedno hasło </w:t>
-      </w:r>
-      <w:proofErr w:type="spellStart"/>
-      <w:r>
-        <w:t>long</w:t>
-      </w:r>
-      <w:proofErr w:type="spellEnd"/>
-      <w:r>
-        <w:t xml:space="preserve"> i jedno </w:t>
-      </w:r>
-      <w:proofErr w:type="spellStart"/>
-      <w:r>
-        <w:t>short</w:t>
-      </w:r>
-      <w:proofErr w:type="spellEnd"/>
-      <w:r>
-        <w:t xml:space="preserve">, ogólne dla wszystkich spółek, możliwość ustalania innych </w:t>
-      </w:r>
-      <w:proofErr w:type="spellStart"/>
-      <w:r>
-        <w:t>confidential</w:t>
-      </w:r>
-      <w:proofErr w:type="spellEnd"/>
-      <w:r>
-        <w:t xml:space="preserve"> dla poszczególnych spółek =&gt; </w:t>
-      </w:r>
-      <w:r>
-        <w:rPr>
-          <w:b/>
-          <w:color w:val="5B9BD5" w:themeColor="accent1"/>
-        </w:rPr>
-        <w:t xml:space="preserve">NARYSOWAĆ </w:t>
-      </w:r>
-    </w:p>
-    <w:p>
-      <w:pPr>
-        <w:jc w:val="both"/>
-        <w:rPr>
-          <w:b/>
-        </w:rPr>
-      </w:pPr>
-      <w:r>
-        <w:rPr>
-          <w:b/>
-        </w:rPr>
-        <w:t>3</w:t>
-      </w:r>
-      <w:r>
-        <w:rPr>
-          <w:b/>
-        </w:rPr>
-        <w:t xml:space="preserve">. Widok </w:t>
-      </w:r>
-      <w:r>
-        <w:rPr>
-          <w:b/>
-        </w:rPr>
-        <w:t>Pracownicy &gt;&gt; T</w:t>
-      </w:r>
-      <w:r>
-        <w:rPr>
-          <w:b/>
-        </w:rPr>
-        <w:t>eczki akt osobowych</w:t>
-      </w:r>
-      <w:r>
-        <w:rPr>
-          <w:b/>
-        </w:rPr>
-        <w:t xml:space="preserve"> </w:t>
-      </w:r>
-    </w:p>
-    <w:p>
-      <w:pPr>
-        <w:jc w:val="both"/>
-      </w:pPr>
-      <w:r>
-        <w:t>- wyświetlić komunikat „Teczka nie zawiera dokumentów”, jeżeli teczka jest pusta, zamiast „Nie zaznaczono elementów do wyświetlenia”</w:t>
+      <w:r>
+        <w:t xml:space="preserve"> (</w:t>
+      </w:r>
+      <w:r>
+        <w:rPr>
+          <w:b/>
+          <w:color w:val="FF0000"/>
+        </w:rPr>
+        <w:t>1.3</w:t>
+      </w:r>
+      <w:r>
+        <w:t>)</w:t>
+      </w:r>
+      <w:r>
+        <w:t xml:space="preserve"> Uwaga: do 1.3 uruchomić samą funkcjonalność</w:t>
+      </w:r>
+      <w:r>
+        <w:t xml:space="preserve"> żeby wpisujące mogły dodawać rodzaje dok.</w:t>
       </w:r>
       <w:r>
         <w:t>,</w:t>
       </w:r>
-    </w:p>
-    <w:p>
-      <w:pPr>
-        <w:jc w:val="both"/>
-      </w:pPr>
-      <w:r>
-        <w:t>- nad listą dokumentów dodać duży i wyraźny napis „Teczka pracownika: Adam Trawka”</w:t>
-      </w:r>
-      <w:r>
-        <w:rPr>
-          <w:b/>
-          <w:color w:val="5B9BD5" w:themeColor="accent1"/>
-        </w:rPr>
-        <w:t xml:space="preserve"> NARYSOWAĆ</w:t>
-      </w:r>
-      <w:r>
-        <w:rPr>
-          <w:b/>
-          <w:color w:val="5B9BD5" w:themeColor="accent1"/>
-        </w:rPr>
-        <w:t xml:space="preserve"> </w:t>
-      </w:r>
-      <w:r>
-        <w:t>(</w:t>
+      <w:r>
+        <w:t xml:space="preserve"> a</w:t>
+      </w:r>
+      <w:r>
+        <w:t xml:space="preserve"> uprawnienia w wersji późniejszej</w:t>
+      </w:r>
+      <w:r>
+        <w:t>;</w:t>
+      </w:r>
+    </w:p>
+    <w:p>
+      <w:pPr>
+        <w:pStyle w:val="Akapitzlist"/>
+        <w:numPr>
+          <w:ilvl w:val="0"/>
+          <w:numId w:val="7"/>
+        </w:numPr>
+        <w:jc w:val="both"/>
+        <w:rPr>
+          <w:i/>
+        </w:rPr>
+      </w:pPr>
+      <w:r>
+        <w:lastRenderedPageBreak/>
+        <w:t xml:space="preserve">zmienić nazwę z </w:t>
+      </w:r>
+      <w:r>
+        <w:rPr>
+          <w:i/>
+        </w:rPr>
+        <w:t>Katalog dokumentów</w:t>
+      </w:r>
+      <w:r>
+        <w:t xml:space="preserve"> na </w:t>
+      </w:r>
+      <w:r>
+        <w:rPr>
+          <w:i/>
+        </w:rPr>
+        <w:t>Wyszukiwanie dokumentów</w:t>
+      </w:r>
+      <w:r>
+        <w:rPr>
+          <w:i/>
+        </w:rPr>
+        <w:t xml:space="preserve"> (</w:t>
       </w:r>
       <w:r>
         <w:rPr>
@@ -1524,541 +2654,25 @@
       </w:r>
       <w:r>
         <w:rPr>
-          <w:b/>
-          <w:color w:val="FF0000"/>
-        </w:rPr>
-        <w:t xml:space="preserve"> ?</w:t>
-      </w:r>
-      <w:r>
+          <w:i/>
+        </w:rPr>
         <w:t>)</w:t>
       </w:r>
-      <w:r>
-        <w:t xml:space="preserve"> FE</w:t>
-      </w:r>
-    </w:p>
-    <w:p>
-      <w:pPr>
-        <w:jc w:val="both"/>
-      </w:pPr>
-      <w:r>
-        <w:t>- kolumnę „Dział” zmienić na „DZ” (zaoszczędzimy miejsce) i zwęzić</w:t>
-      </w:r>
-    </w:p>
-    <w:p>
-      <w:pPr>
-        <w:jc w:val="both"/>
-      </w:pPr>
-      <w:r>
-        <w:t>- kolejność kolumn: najpierw Dział, potem numer dokumentu</w:t>
-      </w:r>
-      <w:r>
-        <w:t xml:space="preserve"> (</w:t>
-      </w:r>
-      <w:r>
-        <w:rPr>
-          <w:b/>
-          <w:color w:val="FF0000"/>
-        </w:rPr>
-        <w:t>1.3</w:t>
-      </w:r>
-      <w:r>
-        <w:t>)</w:t>
-      </w:r>
-      <w:r>
-        <w:t xml:space="preserve"> FE</w:t>
-      </w:r>
-    </w:p>
-    <w:p>
-      <w:pPr>
-        <w:jc w:val="both"/>
-      </w:pPr>
-      <w:r>
-        <w:t xml:space="preserve">- </w:t>
-      </w:r>
-      <w:proofErr w:type="spellStart"/>
-      <w:r>
-        <w:t>zwięzić</w:t>
-      </w:r>
-      <w:proofErr w:type="spellEnd"/>
-      <w:r>
-        <w:t xml:space="preserve"> kolumnę „Rodzaj dokumentu”</w:t>
-      </w:r>
-    </w:p>
-    <w:p>
-      <w:pPr>
-        <w:jc w:val="both"/>
-      </w:pPr>
-      <w:r>
-        <w:t xml:space="preserve">- niebieski pasek funkcyjny: </w:t>
-      </w:r>
-      <w:r>
+    </w:p>
+    <w:p>
+      <w:pPr>
+        <w:jc w:val="both"/>
         <w:rPr>
           <w:i/>
         </w:rPr>
-        <w:t xml:space="preserve">mail, ściąganie, pdf i koszyk </w:t>
-      </w:r>
-      <w:r>
-        <w:t>przesunąć na prawo do ptaszka</w:t>
-      </w:r>
-      <w:r>
-        <w:t>, a po lewe</w:t>
-      </w:r>
-      <w:r>
-        <w:t>j</w:t>
-      </w:r>
-      <w:r>
-        <w:t xml:space="preserve"> stronie dodać ikonki </w:t>
-      </w:r>
-      <w:r>
-        <w:rPr>
-          <w:i/>
-        </w:rPr>
-        <w:t>dodawania</w:t>
-      </w:r>
-      <w:r>
-        <w:t xml:space="preserve"> i </w:t>
-      </w:r>
-      <w:r>
-        <w:rPr>
-          <w:i/>
-        </w:rPr>
-        <w:t>edycji</w:t>
-      </w:r>
-      <w:r>
-        <w:t xml:space="preserve"> dokumentu</w:t>
-      </w:r>
-      <w:r>
-        <w:t xml:space="preserve"> </w:t>
-      </w:r>
-      <w:r>
-        <w:rPr>
-          <w:b/>
-          <w:color w:val="5B9BD5" w:themeColor="accent1"/>
-        </w:rPr>
-        <w:t>NARYSOWAĆ</w:t>
-      </w:r>
-    </w:p>
-    <w:p>
-      <w:pPr>
-        <w:jc w:val="both"/>
-      </w:pPr>
-      <w:r>
-        <w:t xml:space="preserve">- do opracowania dodawanie dokumentu od strony pracownika. Wiąże się to z stworzeniem </w:t>
-      </w:r>
-      <w:proofErr w:type="spellStart"/>
-      <w:r>
-        <w:t>modala</w:t>
-      </w:r>
-      <w:proofErr w:type="spellEnd"/>
-      <w:r>
-        <w:t xml:space="preserve"> opisu pliku, który równocześnie ma podgląd pdf (mini-GIT) oraz zmodyfikowaniem zakrystii (zakrystia dla użytkownika,</w:t>
-      </w:r>
-      <w:r>
-        <w:t xml:space="preserve"> a nie dla firmy – do dyskusji – w powiązaniu z pkt. 13 Uwag ogólnych).</w:t>
-      </w:r>
-    </w:p>
-    <w:p>
-      <w:pPr>
-        <w:jc w:val="both"/>
-        <w:rPr>
-          <w:b/>
-        </w:rPr>
-      </w:pPr>
-      <w:r>
-        <w:rPr>
-          <w:b/>
-        </w:rPr>
-        <w:t>3. Widok Dokumenty&gt;Katalog Dokumentów</w:t>
-      </w:r>
-    </w:p>
-    <w:p>
-      <w:pPr>
-        <w:jc w:val="both"/>
-      </w:pPr>
-      <w:r>
-        <w:t>-kolumna z imieniem i nazwiskiem pracownika</w:t>
-      </w:r>
-      <w:r>
-        <w:t>!</w:t>
-      </w:r>
-      <w:r>
-        <w:t xml:space="preserve"> (</w:t>
-      </w:r>
-      <w:r>
-        <w:rPr>
-          <w:b/>
-          <w:color w:val="FF0000"/>
-        </w:rPr>
-        <w:t>1.3</w:t>
-      </w:r>
-      <w:r>
-        <w:t>)</w:t>
-      </w:r>
-      <w:r>
-        <w:t>,</w:t>
-      </w:r>
-    </w:p>
-    <w:p>
-      <w:pPr>
-        <w:jc w:val="both"/>
-      </w:pPr>
-      <w:r>
-        <w:t>- przemyśleć domyślne sortowanie</w:t>
-      </w:r>
-      <w:r>
-        <w:t>,</w:t>
-      </w:r>
-    </w:p>
-    <w:p>
-      <w:pPr>
-        <w:jc w:val="both"/>
-      </w:pPr>
-      <w:r>
-        <w:t>- dodać filtr podwydział (na sztywno, nie znikający)</w:t>
-      </w:r>
-      <w:r>
-        <w:t>,</w:t>
-      </w:r>
-    </w:p>
-    <w:p>
-      <w:pPr>
-        <w:jc w:val="both"/>
-      </w:pPr>
-      <w:r>
-        <w:t>- dodać filtr Pracownik</w:t>
-      </w:r>
-      <w:r>
-        <w:t xml:space="preserve"> (</w:t>
-      </w:r>
-      <w:r>
-        <w:rPr>
-          <w:b/>
-          <w:color w:val="FF0000"/>
-        </w:rPr>
-        <w:t>1.3</w:t>
-      </w:r>
-      <w:r>
-        <w:t>)</w:t>
-      </w:r>
-      <w:r>
-        <w:t>,</w:t>
-      </w:r>
-    </w:p>
-    <w:p>
-      <w:pPr>
-        <w:jc w:val="both"/>
-      </w:pPr>
-      <w:r>
-        <w:t>- dodać filtr Dział teczki</w:t>
-      </w:r>
-      <w:r>
-        <w:t>,</w:t>
-      </w:r>
-    </w:p>
-    <w:p>
-      <w:pPr>
-        <w:jc w:val="both"/>
-        <w:rPr>
-          <w:b/>
-          <w:color w:val="5B9BD5" w:themeColor="accent1"/>
-        </w:rPr>
-      </w:pPr>
-      <w:r>
-        <w:t xml:space="preserve">- dodać filtry z zakresami dat (dodania do systemu, data </w:t>
-      </w:r>
-      <w:proofErr w:type="spellStart"/>
-      <w:r>
-        <w:t>pocz</w:t>
-      </w:r>
-      <w:proofErr w:type="spellEnd"/>
-      <w:r>
-        <w:t xml:space="preserve">/koniec). Ewentualnie przycisk Filtry zaawansowane. </w:t>
-      </w:r>
-      <w:r>
-        <w:rPr>
-          <w:b/>
-          <w:color w:val="5B9BD5" w:themeColor="accent1"/>
-        </w:rPr>
-        <w:t>NARYSOWAĆ</w:t>
-      </w:r>
-    </w:p>
-    <w:p>
-      <w:pPr>
-        <w:jc w:val="both"/>
-      </w:pPr>
-      <w:r>
-        <w:t xml:space="preserve">- dodać kolumnę </w:t>
-      </w:r>
-      <w:proofErr w:type="spellStart"/>
-      <w:r>
-        <w:t>datadodania</w:t>
-      </w:r>
-      <w:proofErr w:type="spellEnd"/>
-    </w:p>
-    <w:p>
-      <w:pPr>
-        <w:jc w:val="both"/>
-      </w:pPr>
-    </w:p>
-    <w:p>
-      <w:pPr>
-        <w:jc w:val="both"/>
-      </w:pPr>
-      <w:r>
-        <w:t>4. Widok GIT-a</w:t>
-      </w:r>
-    </w:p>
-    <w:p>
-      <w:pPr>
-        <w:jc w:val="both"/>
-      </w:pPr>
-      <w:r>
-        <w:t xml:space="preserve">- </w:t>
-      </w:r>
-      <w:proofErr w:type="spellStart"/>
-      <w:r>
-        <w:t>modal</w:t>
-      </w:r>
-      <w:proofErr w:type="spellEnd"/>
-      <w:r>
-        <w:t xml:space="preserve"> dodawania dokumentów domyślnie do lewej</w:t>
-      </w:r>
-      <w:r>
-        <w:t xml:space="preserve"> (już tak było, ale się odbyło;))</w:t>
-      </w:r>
-      <w:r>
-        <w:t xml:space="preserve"> (</w:t>
-      </w:r>
-      <w:r>
-        <w:rPr>
-          <w:b/>
-          <w:color w:val="FF0000"/>
-        </w:rPr>
-        <w:t>1.3</w:t>
-      </w:r>
-      <w:r>
-        <w:t>)</w:t>
-      </w:r>
-    </w:p>
-    <w:p>
-      <w:pPr>
-        <w:jc w:val="both"/>
-        <w:rPr>
-          <w:b/>
-          <w:color w:val="5B9BD5" w:themeColor="accent1"/>
-        </w:rPr>
-      </w:pPr>
-      <w:r>
-        <w:t xml:space="preserve">- zrobić duży przycisk OPISZ na samym dole i usunąć dolny pasek pod podglądem dokumentu </w:t>
-      </w:r>
-      <w:r>
-        <w:rPr>
-          <w:b/>
-          <w:color w:val="5B9BD5" w:themeColor="accent1"/>
-        </w:rPr>
-        <w:t>(NARYSOWAĆ)</w:t>
-      </w:r>
-      <w:r>
-        <w:rPr>
-          <w:b/>
-          <w:color w:val="5B9BD5" w:themeColor="accent1"/>
-        </w:rPr>
-        <w:t xml:space="preserve"> </w:t>
-      </w:r>
-      <w:r>
-        <w:t>(</w:t>
-      </w:r>
-      <w:r>
-        <w:rPr>
-          <w:b/>
-          <w:color w:val="FF0000"/>
-        </w:rPr>
-        <w:t>1.3</w:t>
-      </w:r>
-      <w:r>
-        <w:t>)</w:t>
-      </w:r>
-    </w:p>
-    <w:p>
-      <w:pPr>
-        <w:jc w:val="both"/>
-        <w:rPr>
-          <w:b/>
-        </w:rPr>
-      </w:pPr>
-      <w:r>
-        <w:rPr>
-          <w:b/>
-        </w:rPr>
-        <w:lastRenderedPageBreak/>
-        <w:t>5. Widok Dokumenty</w:t>
-      </w:r>
-    </w:p>
-    <w:p>
-      <w:pPr>
-        <w:jc w:val="both"/>
-      </w:pPr>
-      <w:r>
-        <w:t xml:space="preserve"> - dodać na górnym pasku (obok Wprowadzanie plików i Katalog dokumentów) przycisk </w:t>
-      </w:r>
-      <w:r>
-        <w:rPr>
-          <w:i/>
-        </w:rPr>
-        <w:t>Słownik rodzajów dokumentów</w:t>
-      </w:r>
-      <w:r>
-        <w:rPr>
-          <w:i/>
-        </w:rPr>
-        <w:t>.</w:t>
-      </w:r>
-      <w:r>
-        <w:t xml:space="preserve"> </w:t>
-      </w:r>
-      <w:r>
-        <w:t xml:space="preserve">Tutaj będzie się znajdował </w:t>
-      </w:r>
-      <w:proofErr w:type="spellStart"/>
-      <w:r>
-        <w:t>modal</w:t>
-      </w:r>
-      <w:proofErr w:type="spellEnd"/>
-      <w:r>
-        <w:t xml:space="preserve"> dodawania rodzajów dokumentów Oli. </w:t>
-      </w:r>
-      <w:r>
-        <w:t xml:space="preserve">Ten słownik będzie </w:t>
-      </w:r>
-      <w:proofErr w:type="spellStart"/>
-      <w:r>
-        <w:t>readonly</w:t>
-      </w:r>
-      <w:proofErr w:type="spellEnd"/>
-      <w:r>
-        <w:t xml:space="preserve"> dla </w:t>
-      </w:r>
-      <w:proofErr w:type="spellStart"/>
-      <w:r>
-        <w:t>Ochódzkiej</w:t>
-      </w:r>
-      <w:proofErr w:type="spellEnd"/>
-      <w:r>
-        <w:t>, a dodawanie i edycja zastrzeżone dla pracownika z uprawnieniem</w:t>
-      </w:r>
-      <w:r>
-        <w:t xml:space="preserve"> </w:t>
-      </w:r>
-      <w:proofErr w:type="spellStart"/>
-      <w:r>
-        <w:t>Katloginydetale</w:t>
-      </w:r>
-      <w:proofErr w:type="spellEnd"/>
-      <w:r>
-        <w:t xml:space="preserve"> </w:t>
-      </w:r>
-      <w:proofErr w:type="spellStart"/>
-      <w:r>
-        <w:t>rolaslowniki</w:t>
-      </w:r>
-      <w:proofErr w:type="spellEnd"/>
-      <w:r>
-        <w:t xml:space="preserve"> w słoniu = TRUE. Jeśli TRUE, pojawia się opcja „Odb</w:t>
-      </w:r>
-      <w:r>
-        <w:t>l</w:t>
-      </w:r>
-      <w:r>
-        <w:t xml:space="preserve">okuj” z </w:t>
-      </w:r>
-      <w:proofErr w:type="spellStart"/>
-      <w:r>
-        <w:t>Ochódzka</w:t>
-      </w:r>
-      <w:proofErr w:type="spellEnd"/>
-      <w:r>
-        <w:t xml:space="preserve"> prosi o hasło administratora.</w:t>
-      </w:r>
-      <w:r>
-        <w:t xml:space="preserve"> </w:t>
-      </w:r>
-      <w:r>
-        <w:rPr>
-          <w:b/>
-          <w:color w:val="5B9BD5" w:themeColor="accent1"/>
-        </w:rPr>
-        <w:t>NARYSOWAĆ</w:t>
-      </w:r>
-      <w:r>
-        <w:t xml:space="preserve"> (</w:t>
-      </w:r>
-      <w:r>
-        <w:rPr>
-          <w:b/>
-          <w:color w:val="FF0000"/>
-        </w:rPr>
-        <w:t>1.3</w:t>
-      </w:r>
-      <w:r>
-        <w:t>)</w:t>
-      </w:r>
-      <w:r>
-        <w:t xml:space="preserve"> Uwaga: do 1.3 uruchomić samą funkcjonalność</w:t>
-      </w:r>
-      <w:r>
-        <w:t xml:space="preserve"> żeby wpisujące mogły dodawać rodzaje dok.</w:t>
-      </w:r>
-      <w:r>
-        <w:t>,</w:t>
-      </w:r>
-      <w:r>
-        <w:t xml:space="preserve"> a</w:t>
-      </w:r>
-      <w:r>
-        <w:t xml:space="preserve"> uprawnienia w wersji późniejszej</w:t>
-      </w:r>
-      <w:r>
-        <w:t>;</w:t>
-      </w:r>
-    </w:p>
-    <w:p>
-      <w:pPr>
-        <w:jc w:val="both"/>
-        <w:rPr>
-          <w:i/>
-        </w:rPr>
-      </w:pPr>
-      <w:r>
-        <w:t xml:space="preserve">- zmienić nazwę z </w:t>
-      </w:r>
-      <w:r>
-        <w:rPr>
-          <w:i/>
-        </w:rPr>
-        <w:t>Katalog dokumentów</w:t>
-      </w:r>
-      <w:r>
-        <w:t xml:space="preserve"> na </w:t>
-      </w:r>
-      <w:r>
-        <w:rPr>
-          <w:i/>
-        </w:rPr>
-        <w:t>Wyszukiwanie dokumentów</w:t>
-      </w:r>
-    </w:p>
-    <w:p>
-      <w:pPr>
-        <w:jc w:val="both"/>
-        <w:rPr>
-          <w:i/>
-        </w:rPr>
-      </w:pPr>
-    </w:p>
-    <w:p>
-      <w:pPr>
-        <w:jc w:val="both"/>
-      </w:pPr>
+      </w:pPr>
+    </w:p>
+    <w:p>
+      <w:pPr>
+        <w:jc w:val="both"/>
+      </w:pPr>
+      <w:bookmarkStart w:id="0" w:name="_GoBack"/>
+      <w:bookmarkEnd w:id="0"/>
     </w:p>
     <w:p>
       <w:pPr>
@@ -2075,7 +2689,7 @@
     </w:p>
     <w:sectPr>
       <w:pgSz w:w="11906" w:h="16838"/>
-      <w:pgMar w:top="709" w:right="1417" w:bottom="1417" w:left="1417" w:header="708" w:footer="708" w:gutter="0"/>
+      <w:pgMar w:top="567" w:right="1417" w:bottom="1417" w:left="1417" w:header="708" w:footer="708" w:gutter="0"/>
       <w:cols w:space="708"/>
       <w:docGrid w:linePitch="360"/>
     </w:sectPr>
@@ -2086,6 +2700,92 @@
 <file path=word/numbering.xml><?xml version="1.0" encoding="utf-8"?>
 <w:numbering xmlns:wpc="http://schemas.microsoft.com/office/word/2010/wordprocessingCanvas" xmlns:mc="http://schemas.openxmlformats.org/markup-compatibility/2006" xmlns:o="urn:schemas-microsoft-com:office:office" xmlns:r="http://schemas.openxmlformats.org/officeDocument/2006/relationships" xmlns:m="http://schemas.openxmlformats.org/officeDocument/2006/math" xmlns:v="urn:schemas-microsoft-com:vml" xmlns:wp14="http://schemas.microsoft.com/office/word/2010/wordprocessingDrawing" xmlns:wp="http://schemas.openxmlformats.org/drawingml/2006/wordprocessingDrawing" xmlns:w10="urn:schemas-microsoft-com:office:word" xmlns:w="http://schemas.openxmlformats.org/wordprocessingml/2006/main" xmlns:w14="http://schemas.microsoft.com/office/word/2010/wordml" xmlns:w15="http://schemas.microsoft.com/office/word/2012/wordml" xmlns:wpg="http://schemas.microsoft.com/office/word/2010/wordprocessingGroup" xmlns:wpi="http://schemas.microsoft.com/office/word/2010/wordprocessingInk" xmlns:wne="http://schemas.microsoft.com/office/word/2006/wordml" xmlns:wps="http://schemas.microsoft.com/office/word/2010/wordprocessingShape" mc:Ignorable="w14 w15 wp14">
   <w:abstractNum w:abstractNumId="0" w15:restartNumberingAfterBreak="0">
+    <w:nsid w:val="049C1636"/>
+    <w:multiLevelType w:val="hybridMultilevel"/>
+    <w:tmpl w:val="79E83882"/>
+    <w:lvl w:ilvl="0" w:tplc="04150011">
+      <w:start w:val="1"/>
+      <w:numFmt w:val="decimal"/>
+      <w:lvlText w:val="%1)"/>
+      <w:lvlJc w:val="left"/>
+      <w:pPr>
+        <w:ind w:left="720" w:hanging="360"/>
+      </w:pPr>
+    </w:lvl>
+    <w:lvl w:ilvl="1" w:tplc="04150019" w:tentative="1">
+      <w:start w:val="1"/>
+      <w:numFmt w:val="lowerLetter"/>
+      <w:lvlText w:val="%2."/>
+      <w:lvlJc w:val="left"/>
+      <w:pPr>
+        <w:ind w:left="1440" w:hanging="360"/>
+      </w:pPr>
+    </w:lvl>
+    <w:lvl w:ilvl="2" w:tplc="0415001B" w:tentative="1">
+      <w:start w:val="1"/>
+      <w:numFmt w:val="lowerRoman"/>
+      <w:lvlText w:val="%3."/>
+      <w:lvlJc w:val="right"/>
+      <w:pPr>
+        <w:ind w:left="2160" w:hanging="180"/>
+      </w:pPr>
+    </w:lvl>
+    <w:lvl w:ilvl="3" w:tplc="0415000F" w:tentative="1">
+      <w:start w:val="1"/>
+      <w:numFmt w:val="decimal"/>
+      <w:lvlText w:val="%4."/>
+      <w:lvlJc w:val="left"/>
+      <w:pPr>
+        <w:ind w:left="2880" w:hanging="360"/>
+      </w:pPr>
+    </w:lvl>
+    <w:lvl w:ilvl="4" w:tplc="04150019" w:tentative="1">
+      <w:start w:val="1"/>
+      <w:numFmt w:val="lowerLetter"/>
+      <w:lvlText w:val="%5."/>
+      <w:lvlJc w:val="left"/>
+      <w:pPr>
+        <w:ind w:left="3600" w:hanging="360"/>
+      </w:pPr>
+    </w:lvl>
+    <w:lvl w:ilvl="5" w:tplc="0415001B" w:tentative="1">
+      <w:start w:val="1"/>
+      <w:numFmt w:val="lowerRoman"/>
+      <w:lvlText w:val="%6."/>
+      <w:lvlJc w:val="right"/>
+      <w:pPr>
+        <w:ind w:left="4320" w:hanging="180"/>
+      </w:pPr>
+    </w:lvl>
+    <w:lvl w:ilvl="6" w:tplc="0415000F" w:tentative="1">
+      <w:start w:val="1"/>
+      <w:numFmt w:val="decimal"/>
+      <w:lvlText w:val="%7."/>
+      <w:lvlJc w:val="left"/>
+      <w:pPr>
+        <w:ind w:left="5040" w:hanging="360"/>
+      </w:pPr>
+    </w:lvl>
+    <w:lvl w:ilvl="7" w:tplc="04150019" w:tentative="1">
+      <w:start w:val="1"/>
+      <w:numFmt w:val="lowerLetter"/>
+      <w:lvlText w:val="%8."/>
+      <w:lvlJc w:val="left"/>
+      <w:pPr>
+        <w:ind w:left="5760" w:hanging="360"/>
+      </w:pPr>
+    </w:lvl>
+    <w:lvl w:ilvl="8" w:tplc="0415001B" w:tentative="1">
+      <w:start w:val="1"/>
+      <w:numFmt w:val="lowerRoman"/>
+      <w:lvlText w:val="%9."/>
+      <w:lvlJc w:val="right"/>
+      <w:pPr>
+        <w:ind w:left="6480" w:hanging="180"/>
+      </w:pPr>
+    </w:lvl>
+  </w:abstractNum>
+  <w:abstractNum w:abstractNumId="1" w15:restartNumberingAfterBreak="0">
     <w:nsid w:val="09C455DB"/>
     <w:multiLevelType w:val="multilevel"/>
     <w:tmpl w:val="FB8606BE"/>
@@ -2175,7 +2875,7 @@
       </w:pPr>
     </w:lvl>
   </w:abstractNum>
-  <w:abstractNum w:abstractNumId="1" w15:restartNumberingAfterBreak="0">
+  <w:abstractNum w:abstractNumId="2" w15:restartNumberingAfterBreak="0">
     <w:nsid w:val="468A628B"/>
     <w:multiLevelType w:val="hybridMultilevel"/>
     <w:tmpl w:val="52D89B56"/>
@@ -2264,7 +2964,93 @@
       </w:pPr>
     </w:lvl>
   </w:abstractNum>
-  <w:abstractNum w:abstractNumId="2" w15:restartNumberingAfterBreak="0">
+  <w:abstractNum w:abstractNumId="3" w15:restartNumberingAfterBreak="0">
+    <w:nsid w:val="561940EC"/>
+    <w:multiLevelType w:val="hybridMultilevel"/>
+    <w:tmpl w:val="BC28FABE"/>
+    <w:lvl w:ilvl="0" w:tplc="04150011">
+      <w:start w:val="1"/>
+      <w:numFmt w:val="decimal"/>
+      <w:lvlText w:val="%1)"/>
+      <w:lvlJc w:val="left"/>
+      <w:pPr>
+        <w:ind w:left="720" w:hanging="360"/>
+      </w:pPr>
+    </w:lvl>
+    <w:lvl w:ilvl="1" w:tplc="04150019" w:tentative="1">
+      <w:start w:val="1"/>
+      <w:numFmt w:val="lowerLetter"/>
+      <w:lvlText w:val="%2."/>
+      <w:lvlJc w:val="left"/>
+      <w:pPr>
+        <w:ind w:left="1440" w:hanging="360"/>
+      </w:pPr>
+    </w:lvl>
+    <w:lvl w:ilvl="2" w:tplc="0415001B" w:tentative="1">
+      <w:start w:val="1"/>
+      <w:numFmt w:val="lowerRoman"/>
+      <w:lvlText w:val="%3."/>
+      <w:lvlJc w:val="right"/>
+      <w:pPr>
+        <w:ind w:left="2160" w:hanging="180"/>
+      </w:pPr>
+    </w:lvl>
+    <w:lvl w:ilvl="3" w:tplc="0415000F" w:tentative="1">
+      <w:start w:val="1"/>
+      <w:numFmt w:val="decimal"/>
+      <w:lvlText w:val="%4."/>
+      <w:lvlJc w:val="left"/>
+      <w:pPr>
+        <w:ind w:left="2880" w:hanging="360"/>
+      </w:pPr>
+    </w:lvl>
+    <w:lvl w:ilvl="4" w:tplc="04150019" w:tentative="1">
+      <w:start w:val="1"/>
+      <w:numFmt w:val="lowerLetter"/>
+      <w:lvlText w:val="%5."/>
+      <w:lvlJc w:val="left"/>
+      <w:pPr>
+        <w:ind w:left="3600" w:hanging="360"/>
+      </w:pPr>
+    </w:lvl>
+    <w:lvl w:ilvl="5" w:tplc="0415001B" w:tentative="1">
+      <w:start w:val="1"/>
+      <w:numFmt w:val="lowerRoman"/>
+      <w:lvlText w:val="%6."/>
+      <w:lvlJc w:val="right"/>
+      <w:pPr>
+        <w:ind w:left="4320" w:hanging="180"/>
+      </w:pPr>
+    </w:lvl>
+    <w:lvl w:ilvl="6" w:tplc="0415000F" w:tentative="1">
+      <w:start w:val="1"/>
+      <w:numFmt w:val="decimal"/>
+      <w:lvlText w:val="%7."/>
+      <w:lvlJc w:val="left"/>
+      <w:pPr>
+        <w:ind w:left="5040" w:hanging="360"/>
+      </w:pPr>
+    </w:lvl>
+    <w:lvl w:ilvl="7" w:tplc="04150019" w:tentative="1">
+      <w:start w:val="1"/>
+      <w:numFmt w:val="lowerLetter"/>
+      <w:lvlText w:val="%8."/>
+      <w:lvlJc w:val="left"/>
+      <w:pPr>
+        <w:ind w:left="5760" w:hanging="360"/>
+      </w:pPr>
+    </w:lvl>
+    <w:lvl w:ilvl="8" w:tplc="0415001B" w:tentative="1">
+      <w:start w:val="1"/>
+      <w:numFmt w:val="lowerRoman"/>
+      <w:lvlText w:val="%9."/>
+      <w:lvlJc w:val="right"/>
+      <w:pPr>
+        <w:ind w:left="6480" w:hanging="180"/>
+      </w:pPr>
+    </w:lvl>
+  </w:abstractNum>
+  <w:abstractNum w:abstractNumId="4" w15:restartNumberingAfterBreak="0">
     <w:nsid w:val="5FFB7702"/>
     <w:multiLevelType w:val="hybridMultilevel"/>
     <w:tmpl w:val="AD9243F6"/>
@@ -2350,14 +3136,198 @@
       </w:pPr>
     </w:lvl>
   </w:abstractNum>
+  <w:abstractNum w:abstractNumId="5" w15:restartNumberingAfterBreak="0">
+    <w:nsid w:val="66A46B9B"/>
+    <w:multiLevelType w:val="hybridMultilevel"/>
+    <w:tmpl w:val="CBE6D14E"/>
+    <w:lvl w:ilvl="0" w:tplc="04150011">
+      <w:start w:val="1"/>
+      <w:numFmt w:val="decimal"/>
+      <w:lvlText w:val="%1)"/>
+      <w:lvlJc w:val="left"/>
+      <w:pPr>
+        <w:ind w:left="720" w:hanging="360"/>
+      </w:pPr>
+    </w:lvl>
+    <w:lvl w:ilvl="1" w:tplc="04150019" w:tentative="1">
+      <w:start w:val="1"/>
+      <w:numFmt w:val="lowerLetter"/>
+      <w:lvlText w:val="%2."/>
+      <w:lvlJc w:val="left"/>
+      <w:pPr>
+        <w:ind w:left="1440" w:hanging="360"/>
+      </w:pPr>
+    </w:lvl>
+    <w:lvl w:ilvl="2" w:tplc="0415001B" w:tentative="1">
+      <w:start w:val="1"/>
+      <w:numFmt w:val="lowerRoman"/>
+      <w:lvlText w:val="%3."/>
+      <w:lvlJc w:val="right"/>
+      <w:pPr>
+        <w:ind w:left="2160" w:hanging="180"/>
+      </w:pPr>
+    </w:lvl>
+    <w:lvl w:ilvl="3" w:tplc="0415000F" w:tentative="1">
+      <w:start w:val="1"/>
+      <w:numFmt w:val="decimal"/>
+      <w:lvlText w:val="%4."/>
+      <w:lvlJc w:val="left"/>
+      <w:pPr>
+        <w:ind w:left="2880" w:hanging="360"/>
+      </w:pPr>
+    </w:lvl>
+    <w:lvl w:ilvl="4" w:tplc="04150019" w:tentative="1">
+      <w:start w:val="1"/>
+      <w:numFmt w:val="lowerLetter"/>
+      <w:lvlText w:val="%5."/>
+      <w:lvlJc w:val="left"/>
+      <w:pPr>
+        <w:ind w:left="3600" w:hanging="360"/>
+      </w:pPr>
+    </w:lvl>
+    <w:lvl w:ilvl="5" w:tplc="0415001B" w:tentative="1">
+      <w:start w:val="1"/>
+      <w:numFmt w:val="lowerRoman"/>
+      <w:lvlText w:val="%6."/>
+      <w:lvlJc w:val="right"/>
+      <w:pPr>
+        <w:ind w:left="4320" w:hanging="180"/>
+      </w:pPr>
+    </w:lvl>
+    <w:lvl w:ilvl="6" w:tplc="0415000F" w:tentative="1">
+      <w:start w:val="1"/>
+      <w:numFmt w:val="decimal"/>
+      <w:lvlText w:val="%7."/>
+      <w:lvlJc w:val="left"/>
+      <w:pPr>
+        <w:ind w:left="5040" w:hanging="360"/>
+      </w:pPr>
+    </w:lvl>
+    <w:lvl w:ilvl="7" w:tplc="04150019" w:tentative="1">
+      <w:start w:val="1"/>
+      <w:numFmt w:val="lowerLetter"/>
+      <w:lvlText w:val="%8."/>
+      <w:lvlJc w:val="left"/>
+      <w:pPr>
+        <w:ind w:left="5760" w:hanging="360"/>
+      </w:pPr>
+    </w:lvl>
+    <w:lvl w:ilvl="8" w:tplc="0415001B" w:tentative="1">
+      <w:start w:val="1"/>
+      <w:numFmt w:val="lowerRoman"/>
+      <w:lvlText w:val="%9."/>
+      <w:lvlJc w:val="right"/>
+      <w:pPr>
+        <w:ind w:left="6480" w:hanging="180"/>
+      </w:pPr>
+    </w:lvl>
+  </w:abstractNum>
+  <w:abstractNum w:abstractNumId="6" w15:restartNumberingAfterBreak="0">
+    <w:nsid w:val="7CFD379B"/>
+    <w:multiLevelType w:val="hybridMultilevel"/>
+    <w:tmpl w:val="D9BCAEFA"/>
+    <w:lvl w:ilvl="0" w:tplc="04150011">
+      <w:start w:val="1"/>
+      <w:numFmt w:val="decimal"/>
+      <w:lvlText w:val="%1)"/>
+      <w:lvlJc w:val="left"/>
+      <w:pPr>
+        <w:ind w:left="720" w:hanging="360"/>
+      </w:pPr>
+    </w:lvl>
+    <w:lvl w:ilvl="1" w:tplc="04150019" w:tentative="1">
+      <w:start w:val="1"/>
+      <w:numFmt w:val="lowerLetter"/>
+      <w:lvlText w:val="%2."/>
+      <w:lvlJc w:val="left"/>
+      <w:pPr>
+        <w:ind w:left="1440" w:hanging="360"/>
+      </w:pPr>
+    </w:lvl>
+    <w:lvl w:ilvl="2" w:tplc="0415001B" w:tentative="1">
+      <w:start w:val="1"/>
+      <w:numFmt w:val="lowerRoman"/>
+      <w:lvlText w:val="%3."/>
+      <w:lvlJc w:val="right"/>
+      <w:pPr>
+        <w:ind w:left="2160" w:hanging="180"/>
+      </w:pPr>
+    </w:lvl>
+    <w:lvl w:ilvl="3" w:tplc="0415000F" w:tentative="1">
+      <w:start w:val="1"/>
+      <w:numFmt w:val="decimal"/>
+      <w:lvlText w:val="%4."/>
+      <w:lvlJc w:val="left"/>
+      <w:pPr>
+        <w:ind w:left="2880" w:hanging="360"/>
+      </w:pPr>
+    </w:lvl>
+    <w:lvl w:ilvl="4" w:tplc="04150019" w:tentative="1">
+      <w:start w:val="1"/>
+      <w:numFmt w:val="lowerLetter"/>
+      <w:lvlText w:val="%5."/>
+      <w:lvlJc w:val="left"/>
+      <w:pPr>
+        <w:ind w:left="3600" w:hanging="360"/>
+      </w:pPr>
+    </w:lvl>
+    <w:lvl w:ilvl="5" w:tplc="0415001B" w:tentative="1">
+      <w:start w:val="1"/>
+      <w:numFmt w:val="lowerRoman"/>
+      <w:lvlText w:val="%6."/>
+      <w:lvlJc w:val="right"/>
+      <w:pPr>
+        <w:ind w:left="4320" w:hanging="180"/>
+      </w:pPr>
+    </w:lvl>
+    <w:lvl w:ilvl="6" w:tplc="0415000F" w:tentative="1">
+      <w:start w:val="1"/>
+      <w:numFmt w:val="decimal"/>
+      <w:lvlText w:val="%7."/>
+      <w:lvlJc w:val="left"/>
+      <w:pPr>
+        <w:ind w:left="5040" w:hanging="360"/>
+      </w:pPr>
+    </w:lvl>
+    <w:lvl w:ilvl="7" w:tplc="04150019" w:tentative="1">
+      <w:start w:val="1"/>
+      <w:numFmt w:val="lowerLetter"/>
+      <w:lvlText w:val="%8."/>
+      <w:lvlJc w:val="left"/>
+      <w:pPr>
+        <w:ind w:left="5760" w:hanging="360"/>
+      </w:pPr>
+    </w:lvl>
+    <w:lvl w:ilvl="8" w:tplc="0415001B" w:tentative="1">
+      <w:start w:val="1"/>
+      <w:numFmt w:val="lowerRoman"/>
+      <w:lvlText w:val="%9."/>
+      <w:lvlJc w:val="right"/>
+      <w:pPr>
+        <w:ind w:left="6480" w:hanging="180"/>
+      </w:pPr>
+    </w:lvl>
+  </w:abstractNum>
   <w:num w:numId="1">
+    <w:abstractNumId w:val="4"/>
+  </w:num>
+  <w:num w:numId="2">
     <w:abstractNumId w:val="2"/>
   </w:num>
-  <w:num w:numId="2">
+  <w:num w:numId="3">
     <w:abstractNumId w:val="1"/>
   </w:num>
-  <w:num w:numId="3">
+  <w:num w:numId="4">
+    <w:abstractNumId w:val="3"/>
+  </w:num>
+  <w:num w:numId="5">
     <w:abstractNumId w:val="0"/>
+  </w:num>
+  <w:num w:numId="6">
+    <w:abstractNumId w:val="6"/>
+  </w:num>
+  <w:num w:numId="7">
+    <w:abstractNumId w:val="5"/>
   </w:num>
 </w:numbering>
 </file>
@@ -2803,6 +3773,25 @@
       </w:numPr>
     </w:pPr>
   </w:style>
+  <w:style w:type="paragraph" w:styleId="Legenda">
+    <w:name w:val="caption"/>
+    <w:basedOn w:val="Normalny"/>
+    <w:next w:val="Normalny"/>
+    <w:uiPriority w:val="35"/>
+    <w:unhideWhenUsed/>
+    <w:qFormat/>
+    <w:rsid w:val="004B1EF8"/>
+    <w:pPr>
+      <w:spacing w:after="200" w:line="240" w:lineRule="auto"/>
+    </w:pPr>
+    <w:rPr>
+      <w:i/>
+      <w:iCs/>
+      <w:color w:val="44546A" w:themeColor="text2"/>
+      <w:sz w:val="18"/>
+      <w:szCs w:val="18"/>
+    </w:rPr>
+  </w:style>
 </w:styles>
 </file>
 
@@ -3072,7 +4061,7 @@
 </file>
 
 <file path=customXml/itemProps1.xml><?xml version="1.0" encoding="utf-8"?>
-<ds:datastoreItem xmlns:ds="http://schemas.openxmlformats.org/officeDocument/2006/customXml" ds:itemID="{CA4D5AE4-D7BC-4EE4-9CF9-9FF5AD4154E6}">
+<ds:datastoreItem xmlns:ds="http://schemas.openxmlformats.org/officeDocument/2006/customXml" ds:itemID="{D4DDF566-3B4C-488F-993B-3D898E495619}">
   <ds:schemaRefs>
     <ds:schemaRef ds:uri="http://schemas.openxmlformats.org/officeDocument/2006/bibliography"/>
   </ds:schemaRefs>

</xml_diff>

<commit_message>
Dodane kolejne widoki i uzupełniony plik z uwagami/zadaniami.
</commit_message>
<xml_diff>
--- a/Uwagi Paszcz&Michał 17.01.2018/Uwagi eAD 17.01.2018 z opisem do do 1.3_.docx
+++ b/Uwagi Paszcz&Michał 17.01.2018/Uwagi eAD 17.01.2018 z opisem do do 1.3_.docx
@@ -210,14 +210,27 @@
       <w:r>
         <w:t xml:space="preserve">Rysunek </w:t>
       </w:r>
-      <w:fldSimple w:instr=" SEQ Rysunek \* ARABIC ">
-        <w:r>
-          <w:rPr>
-            <w:noProof/>
-          </w:rPr>
-          <w:t>1</w:t>
-        </w:r>
-      </w:fldSimple>
+      <w:r>
+        <w:fldChar w:fldCharType="begin"/>
+      </w:r>
+      <w:r>
+        <w:instrText xml:space="preserve"> SEQ Rysunek \* ARABIC </w:instrText>
+      </w:r>
+      <w:r>
+        <w:fldChar w:fldCharType="separate"/>
+      </w:r>
+      <w:r>
+        <w:rPr>
+          <w:noProof/>
+        </w:rPr>
+        <w:t>1</w:t>
+      </w:r>
+      <w:r>
+        <w:rPr>
+          <w:noProof/>
+        </w:rPr>
+        <w:fldChar w:fldCharType="end"/>
+      </w:r>
       <w:r>
         <w:t>. Komunikat obsługa błędu</w:t>
       </w:r>
@@ -325,14 +338,27 @@
       <w:r>
         <w:t xml:space="preserve">Rysunek </w:t>
       </w:r>
-      <w:fldSimple w:instr=" SEQ Rysunek \* ARABIC ">
-        <w:r>
-          <w:rPr>
-            <w:noProof/>
-          </w:rPr>
-          <w:t>2</w:t>
-        </w:r>
-      </w:fldSimple>
+      <w:r>
+        <w:fldChar w:fldCharType="begin"/>
+      </w:r>
+      <w:r>
+        <w:instrText xml:space="preserve"> SEQ Rysunek \* ARABIC </w:instrText>
+      </w:r>
+      <w:r>
+        <w:fldChar w:fldCharType="separate"/>
+      </w:r>
+      <w:r>
+        <w:rPr>
+          <w:noProof/>
+        </w:rPr>
+        <w:t>2</w:t>
+      </w:r>
+      <w:r>
+        <w:rPr>
+          <w:noProof/>
+        </w:rPr>
+        <w:fldChar w:fldCharType="end"/>
+      </w:r>
       <w:r>
         <w:t>. Wyjątek przy logowaniu</w:t>
       </w:r>
@@ -489,14 +515,30 @@
       <w:r>
         <w:t xml:space="preserve">Rysunek </w:t>
       </w:r>
-      <w:fldSimple w:instr=" SEQ Rysunek \* ARABIC ">
-        <w:r>
-          <w:rPr>
-            <w:noProof/>
-          </w:rPr>
-          <w:t>3</w:t>
-        </w:r>
-      </w:fldSimple>
+      <w:r>
+        <w:fldChar w:fldCharType="begin"/>
+      </w:r>
+      <w:r>
+        <w:instrText xml:space="preserve"> SEQ Rysunek \* </w:instrText>
+      </w:r>
+      <w:r>
+        <w:instrText xml:space="preserve">ARABIC </w:instrText>
+      </w:r>
+      <w:r>
+        <w:fldChar w:fldCharType="separate"/>
+      </w:r>
+      <w:r>
+        <w:rPr>
+          <w:noProof/>
+        </w:rPr>
+        <w:t>3</w:t>
+      </w:r>
+      <w:r>
+        <w:rPr>
+          <w:noProof/>
+        </w:rPr>
+        <w:fldChar w:fldCharType="end"/>
+      </w:r>
       <w:r>
         <w:t>. Modyfikacje wyświetlania listy pracowników.</w:t>
       </w:r>
@@ -827,14 +869,27 @@
       <w:r>
         <w:t xml:space="preserve">Rysunek </w:t>
       </w:r>
-      <w:fldSimple w:instr=" SEQ Rysunek \* ARABIC ">
-        <w:r>
-          <w:rPr>
-            <w:noProof/>
-          </w:rPr>
-          <w:t>4</w:t>
-        </w:r>
-      </w:fldSimple>
+      <w:r>
+        <w:fldChar w:fldCharType="begin"/>
+      </w:r>
+      <w:r>
+        <w:instrText xml:space="preserve"> SEQ Rysunek \* ARABIC </w:instrText>
+      </w:r>
+      <w:r>
+        <w:fldChar w:fldCharType="separate"/>
+      </w:r>
+      <w:r>
+        <w:rPr>
+          <w:noProof/>
+        </w:rPr>
+        <w:t>4</w:t>
+      </w:r>
+      <w:r>
+        <w:rPr>
+          <w:noProof/>
+        </w:rPr>
+        <w:fldChar w:fldCharType="end"/>
+      </w:r>
       <w:r>
         <w:t>. Pasek przewijania przy tabeli z listą dokumentów.</w:t>
       </w:r>
@@ -1135,10 +1190,7 @@
         <w:t>.</w:t>
       </w:r>
       <w:r>
-        <w:t xml:space="preserve"> </w:t>
-      </w:r>
-      <w:r>
-        <w:t>(</w:t>
+        <w:t xml:space="preserve"> (</w:t>
       </w:r>
       <w:r>
         <w:rPr>
@@ -1452,7 +1504,6 @@
         <w:textAlignment w:val="baseline"/>
       </w:pPr>
       <w:r>
-        <w:lastRenderedPageBreak/>
         <w:t xml:space="preserve">21) Podpiąć w widoku </w:t>
       </w:r>
       <w:r>
@@ -1542,13 +1593,7 @@
       </w:r>
       <w:proofErr w:type="spellEnd"/>
       <w:r>
-        <w:t xml:space="preserve"> (patrz r</w:t>
-      </w:r>
-      <w:r>
-        <w:t>ys. 5</w:t>
-      </w:r>
-      <w:r>
-        <w:t xml:space="preserve">) - </w:t>
+        <w:t xml:space="preserve"> (patrz rys. 5) - </w:t>
       </w:r>
       <w:r>
         <w:t xml:space="preserve">wybór opcji menu na granatowym pasku, które będą </w:t>
@@ -1676,14 +1721,27 @@
       <w:r>
         <w:t xml:space="preserve">Rysunek </w:t>
       </w:r>
-      <w:fldSimple w:instr=" SEQ Rysunek \* ARABIC ">
-        <w:r>
-          <w:rPr>
-            <w:noProof/>
-          </w:rPr>
-          <w:t>5</w:t>
-        </w:r>
-      </w:fldSimple>
+      <w:r>
+        <w:fldChar w:fldCharType="begin"/>
+      </w:r>
+      <w:r>
+        <w:instrText xml:space="preserve"> SEQ Rysunek \* ARABIC </w:instrText>
+      </w:r>
+      <w:r>
+        <w:fldChar w:fldCharType="separate"/>
+      </w:r>
+      <w:r>
+        <w:rPr>
+          <w:noProof/>
+        </w:rPr>
+        <w:t>5</w:t>
+      </w:r>
+      <w:r>
+        <w:rPr>
+          <w:noProof/>
+        </w:rPr>
+        <w:fldChar w:fldCharType="end"/>
+      </w:r>
       <w:r>
         <w:t>. Widok Administrowanie.</w:t>
       </w:r>
@@ -1693,10 +1751,7 @@
         <w:jc w:val="both"/>
       </w:pPr>
       <w:r>
-        <w:t>Widok analogiczny do</w:t>
-      </w:r>
-      <w:r>
-        <w:t xml:space="preserve"> widoku </w:t>
+        <w:t xml:space="preserve">Widok analogiczny do widoku </w:t>
       </w:r>
       <w:r>
         <w:rPr>
@@ -1730,10 +1785,7 @@
       </w:r>
       <w:proofErr w:type="spellEnd"/>
       <w:r>
-        <w:t xml:space="preserve"> dodajemy/edytujemy użytkownika oraz zarządzamy hasłem (</w:t>
-      </w:r>
-      <w:r>
-        <w:t xml:space="preserve">jedno hasło </w:t>
+        <w:t xml:space="preserve"> dodajemy/edytujemy użytkownika oraz zarządzamy hasłem (jedno hasło </w:t>
       </w:r>
       <w:proofErr w:type="spellStart"/>
       <w:r>
@@ -1749,10 +1801,7 @@
       </w:r>
       <w:proofErr w:type="spellEnd"/>
       <w:r>
-        <w:t>, ogólne dla wszystkich spółek</w:t>
-      </w:r>
-      <w:r>
-        <w:t>).</w:t>
+        <w:t>, ogólne dla wszystkich spółek).</w:t>
       </w:r>
     </w:p>
     <w:p>
@@ -1777,13 +1826,7 @@
       </w:r>
       <w:proofErr w:type="spellEnd"/>
       <w:r>
-        <w:t xml:space="preserve"> wybieramy spółkę, nadajemy uprawnienia (</w:t>
-      </w:r>
-      <w:r>
-        <w:t>wszystkie kolumny słonia zaczynające się frazą „rola</w:t>
-      </w:r>
-      <w:r>
-        <w:t xml:space="preserve">) oraz </w:t>
+        <w:t xml:space="preserve"> wybieramy spółkę, nadajemy uprawnienia (wszystkie kolumny słonia zaczynające się frazą „rola) oraz </w:t>
       </w:r>
       <w:proofErr w:type="spellStart"/>
       <w:r>
@@ -1816,19 +1859,25 @@
         <w:rPr>
           <w:b/>
         </w:rPr>
-        <w:t xml:space="preserve">. Widok </w:t>
-      </w:r>
-      <w:r>
-        <w:rPr>
-          <w:b/>
-        </w:rPr>
-        <w:t>Pracownicy &gt;&gt; T</w:t>
-      </w:r>
-      <w:r>
-        <w:rPr>
-          <w:b/>
-        </w:rPr>
-        <w:t>eczki akt osobowych</w:t>
+        <w:t xml:space="preserve">. </w:t>
+      </w:r>
+      <w:r>
+        <w:rPr>
+          <w:b/>
+        </w:rPr>
+        <w:t>WIDOK PRACOWNICY</w:t>
+      </w:r>
+      <w:r>
+        <w:rPr>
+          <w:b/>
+        </w:rPr>
+        <w:t xml:space="preserve"> &gt;&gt; </w:t>
+      </w:r>
+      <w:r>
+        <w:rPr>
+          <w:b/>
+        </w:rPr>
+        <w:t>TECZKI AKT OSOBOWYCH</w:t>
       </w:r>
       <w:r>
         <w:rPr>
@@ -1970,13 +2019,11 @@
         </w:numPr>
         <w:jc w:val="both"/>
       </w:pPr>
-      <w:proofErr w:type="spellStart"/>
-      <w:r>
-        <w:t>zwięzić</w:t>
-      </w:r>
-      <w:proofErr w:type="spellEnd"/>
-      <w:r>
-        <w:t xml:space="preserve"> kolumnę „Rodzaj dokumentu”</w:t>
+      <w:r>
+        <w:t>zw</w:t>
+      </w:r>
+      <w:r>
+        <w:t>ęzić kolumnę „Rodzaj dokumentu”</w:t>
       </w:r>
     </w:p>
     <w:p>
@@ -2037,14 +2084,7 @@
         <w:rPr>
           <w:u w:val="single"/>
         </w:rPr>
-        <w:t xml:space="preserve">Tutaj będzie </w:t>
-      </w:r>
-      <w:r>
-        <w:rPr>
-          <w:u w:val="single"/>
-        </w:rPr>
-        <w:lastRenderedPageBreak/>
-        <w:t xml:space="preserve">wywoływany </w:t>
+        <w:t xml:space="preserve">Tutaj będzie wywoływany </w:t>
       </w:r>
       <w:proofErr w:type="spellStart"/>
       <w:r>
@@ -2097,6 +2137,7 @@
           <w:noProof/>
           <w:lang w:eastAsia="pl-PL"/>
         </w:rPr>
+        <w:lastRenderedPageBreak/>
         <w:drawing>
           <wp:inline distT="0" distB="0" distL="0" distR="0">
             <wp:extent cx="5760720" cy="3246120"/>
@@ -2148,225 +2189,350 @@
       <w:r>
         <w:t xml:space="preserve">Rysunek </w:t>
       </w:r>
+      <w:r>
+        <w:fldChar w:fldCharType="begin"/>
+      </w:r>
+      <w:r>
+        <w:instrText xml:space="preserve"> SEQ Rysunek \* ARABIC </w:instrText>
+      </w:r>
+      <w:r>
+        <w:fldChar w:fldCharType="separate"/>
+      </w:r>
+      <w:r>
+        <w:rPr>
+          <w:noProof/>
+        </w:rPr>
+        <w:t>6</w:t>
+      </w:r>
+      <w:r>
+        <w:rPr>
+          <w:noProof/>
+        </w:rPr>
+        <w:fldChar w:fldCharType="end"/>
+      </w:r>
+      <w:r>
+        <w:t>. Modyfikacje widoku Teczki akt osobowych.</w:t>
+      </w:r>
+    </w:p>
+    <w:p>
+      <w:pPr>
+        <w:pStyle w:val="Akapitzlist"/>
+        <w:numPr>
+          <w:ilvl w:val="0"/>
+          <w:numId w:val="6"/>
+        </w:numPr>
+        <w:jc w:val="both"/>
+      </w:pPr>
+      <w:r>
+        <w:t xml:space="preserve">dodawanie dokumentu od strony pracownika. Wiąże się to z stworzeniem </w:t>
+      </w:r>
+      <w:proofErr w:type="spellStart"/>
+      <w:r>
+        <w:t>modala</w:t>
+      </w:r>
+      <w:proofErr w:type="spellEnd"/>
+      <w:r>
+        <w:t xml:space="preserve"> opisu pliku, który równocześnie ma podgląd pdf (mini-GIT) oraz zmodyfikowaniem zakrystii (zakrystia dla użytkownika,</w:t>
+      </w:r>
+      <w:r>
+        <w:t xml:space="preserve"> a nie dla firmy – do dyskusji – w powiązaniu z pkt. 13 Uwag ogólnych).</w:t>
+      </w:r>
+    </w:p>
+    <w:p>
+      <w:pPr>
+        <w:jc w:val="both"/>
+        <w:rPr>
+          <w:b/>
+        </w:rPr>
+      </w:pPr>
+      <w:r>
+        <w:rPr>
+          <w:b/>
+        </w:rPr>
+        <w:t xml:space="preserve">3. </w:t>
+      </w:r>
+      <w:r>
+        <w:rPr>
+          <w:b/>
+        </w:rPr>
+        <w:t xml:space="preserve">WIDOK DOKUMENTY </w:t>
+      </w:r>
+      <w:r>
+        <w:rPr>
+          <w:b/>
+        </w:rPr>
+        <w:t>&gt;</w:t>
+      </w:r>
+      <w:r>
+        <w:rPr>
+          <w:b/>
+        </w:rPr>
+        <w:t>&gt; KATALOG DOKUMENTÓW</w:t>
+      </w:r>
+      <w:r>
+        <w:rPr>
+          <w:b/>
+        </w:rPr>
+        <w:t xml:space="preserve"> </w:t>
+      </w:r>
+    </w:p>
+    <w:p>
+      <w:pPr>
+        <w:pStyle w:val="Akapitzlist"/>
+        <w:numPr>
+          <w:ilvl w:val="0"/>
+          <w:numId w:val="4"/>
+        </w:numPr>
+        <w:jc w:val="both"/>
+      </w:pPr>
+      <w:r>
+        <w:t>kolumna z imieniem i nazwiskiem pracownika</w:t>
+      </w:r>
+      <w:r>
+        <w:t>!</w:t>
+      </w:r>
+      <w:r>
+        <w:t xml:space="preserve"> (patrz. rys. 7)</w:t>
+      </w:r>
+      <w:r>
+        <w:t xml:space="preserve"> (</w:t>
+      </w:r>
+      <w:r>
+        <w:rPr>
+          <w:b/>
+          <w:color w:val="FF0000"/>
+        </w:rPr>
+        <w:t>1.3</w:t>
+      </w:r>
+      <w:r>
+        <w:t>)</w:t>
+      </w:r>
+      <w:r>
+        <w:t>,</w:t>
+      </w:r>
+    </w:p>
+    <w:p>
+      <w:pPr>
+        <w:pStyle w:val="Akapitzlist"/>
+        <w:numPr>
+          <w:ilvl w:val="0"/>
+          <w:numId w:val="4"/>
+        </w:numPr>
+        <w:jc w:val="both"/>
+      </w:pPr>
+      <w:r>
+        <w:t>przemyśleć domyślne sortowanie</w:t>
+      </w:r>
+      <w:r>
+        <w:t>,</w:t>
+      </w:r>
+    </w:p>
+    <w:p>
+      <w:pPr>
+        <w:pStyle w:val="Akapitzlist"/>
+        <w:numPr>
+          <w:ilvl w:val="0"/>
+          <w:numId w:val="4"/>
+        </w:numPr>
+        <w:jc w:val="both"/>
+      </w:pPr>
+      <w:r>
+        <w:t>dodać filtr podwydział (na sztywno, nie znikający)</w:t>
+      </w:r>
+      <w:r>
+        <w:t xml:space="preserve"> (patrz rys.7)</w:t>
+      </w:r>
+      <w:r>
+        <w:t>,</w:t>
+      </w:r>
+    </w:p>
+    <w:p>
+      <w:pPr>
+        <w:pStyle w:val="Akapitzlist"/>
+        <w:numPr>
+          <w:ilvl w:val="0"/>
+          <w:numId w:val="4"/>
+        </w:numPr>
+        <w:jc w:val="both"/>
+      </w:pPr>
+      <w:r>
+        <w:t>dodać filtr Pracownik</w:t>
+      </w:r>
+      <w:r>
+        <w:t xml:space="preserve"> (patrz rys. 7)</w:t>
+      </w:r>
+      <w:r>
+        <w:t xml:space="preserve"> (</w:t>
+      </w:r>
+      <w:r>
+        <w:rPr>
+          <w:b/>
+          <w:color w:val="FF0000"/>
+        </w:rPr>
+        <w:t>1.3</w:t>
+      </w:r>
+      <w:r>
+        <w:t>)</w:t>
+      </w:r>
+      <w:r>
+        <w:t>,</w:t>
+      </w:r>
+    </w:p>
+    <w:p>
+      <w:pPr>
+        <w:pStyle w:val="Akapitzlist"/>
+        <w:numPr>
+          <w:ilvl w:val="0"/>
+          <w:numId w:val="4"/>
+        </w:numPr>
+        <w:jc w:val="both"/>
+      </w:pPr>
+      <w:r>
+        <w:t>dodać filtr Dział teczki</w:t>
+      </w:r>
+      <w:r>
+        <w:t xml:space="preserve"> (</w:t>
+      </w:r>
+      <w:r>
+        <w:rPr>
+          <w:b/>
+          <w:color w:val="FF0000"/>
+        </w:rPr>
+        <w:t>1.3</w:t>
+      </w:r>
+      <w:r>
+        <w:t xml:space="preserve">) </w:t>
+      </w:r>
+      <w:r>
+        <w:t>,</w:t>
+      </w:r>
+    </w:p>
+    <w:p>
+      <w:pPr>
+        <w:pStyle w:val="Akapitzlist"/>
+        <w:numPr>
+          <w:ilvl w:val="0"/>
+          <w:numId w:val="4"/>
+        </w:numPr>
+        <w:jc w:val="both"/>
+      </w:pPr>
+      <w:r>
+        <w:t xml:space="preserve">dodać </w:t>
+      </w:r>
+      <w:r>
+        <w:t xml:space="preserve">filtry z zakresami dat (dodania do systemu, data </w:t>
+      </w:r>
+      <w:proofErr w:type="spellStart"/>
+      <w:r>
+        <w:t>pocz</w:t>
+      </w:r>
+      <w:proofErr w:type="spellEnd"/>
+      <w:r>
+        <w:t xml:space="preserve">/koniec). Ewentualnie przycisk Filtry zaawansowane. </w:t>
+      </w:r>
+    </w:p>
+    <w:p>
+      <w:pPr>
+        <w:pStyle w:val="Akapitzlist"/>
+        <w:numPr>
+          <w:ilvl w:val="0"/>
+          <w:numId w:val="4"/>
+        </w:numPr>
+        <w:jc w:val="both"/>
+      </w:pPr>
+      <w:r>
+        <w:t xml:space="preserve">dodać kolumnę </w:t>
+      </w:r>
+      <w:proofErr w:type="spellStart"/>
+      <w:r>
+        <w:t>datadodania</w:t>
+      </w:r>
+      <w:proofErr w:type="spellEnd"/>
+      <w:r>
+        <w:t xml:space="preserve">  (</w:t>
+      </w:r>
+      <w:r>
+        <w:rPr>
+          <w:b/>
+          <w:color w:val="FF0000"/>
+        </w:rPr>
+        <w:t>1.3</w:t>
+      </w:r>
+      <w:r>
+        <w:t>)</w:t>
+      </w:r>
+    </w:p>
+    <w:p>
+      <w:pPr>
+        <w:keepNext/>
+        <w:jc w:val="both"/>
+      </w:pPr>
+      <w:r>
+        <w:rPr>
+          <w:noProof/>
+          <w:lang w:eastAsia="pl-PL"/>
+        </w:rPr>
+        <w:drawing>
+          <wp:inline distT="0" distB="0" distL="0" distR="0">
+            <wp:extent cx="5760720" cy="3246120"/>
+            <wp:effectExtent l="0" t="0" r="0" b="0"/>
+            <wp:docPr id="8" name="Obraz 8"/>
+            <wp:cNvGraphicFramePr>
+              <a:graphicFrameLocks xmlns:a="http://schemas.openxmlformats.org/drawingml/2006/main" noChangeAspect="1"/>
+            </wp:cNvGraphicFramePr>
+            <a:graphic xmlns:a="http://schemas.openxmlformats.org/drawingml/2006/main">
+              <a:graphicData uri="http://schemas.openxmlformats.org/drawingml/2006/picture">
+                <pic:pic xmlns:pic="http://schemas.openxmlformats.org/drawingml/2006/picture">
+                  <pic:nvPicPr>
+                    <pic:cNvPr id="8" name="Widok wyszukiwanie dokumentów.png"/>
+                    <pic:cNvPicPr/>
+                  </pic:nvPicPr>
+                  <pic:blipFill>
+                    <a:blip r:embed="rId12">
+                      <a:extLst>
+                        <a:ext uri="{28A0092B-C50C-407E-A947-70E740481C1C}">
+                          <a14:useLocalDpi xmlns:a14="http://schemas.microsoft.com/office/drawing/2010/main" val="0"/>
+                        </a:ext>
+                      </a:extLst>
+                    </a:blip>
+                    <a:stretch>
+                      <a:fillRect/>
+                    </a:stretch>
+                  </pic:blipFill>
+                  <pic:spPr>
+                    <a:xfrm>
+                      <a:off x="0" y="0"/>
+                      <a:ext cx="5760720" cy="3246120"/>
+                    </a:xfrm>
+                    <a:prstGeom prst="rect">
+                      <a:avLst/>
+                    </a:prstGeom>
+                  </pic:spPr>
+                </pic:pic>
+              </a:graphicData>
+            </a:graphic>
+          </wp:inline>
+        </w:drawing>
+      </w:r>
+    </w:p>
+    <w:p>
+      <w:pPr>
+        <w:pStyle w:val="Legenda"/>
+        <w:jc w:val="both"/>
+      </w:pPr>
+      <w:r>
+        <w:t xml:space="preserve">Rysunek </w:t>
+      </w:r>
       <w:fldSimple w:instr=" SEQ Rysunek \* ARABIC ">
         <w:r>
           <w:rPr>
             <w:noProof/>
           </w:rPr>
-          <w:t>6</w:t>
+          <w:t>7</w:t>
         </w:r>
       </w:fldSimple>
       <w:r>
-        <w:t>. Modyfikacje widoku Teczki akt osobowych.</w:t>
-      </w:r>
-    </w:p>
-    <w:p>
-      <w:pPr>
-        <w:pStyle w:val="Akapitzlist"/>
-        <w:numPr>
-          <w:ilvl w:val="0"/>
-          <w:numId w:val="6"/>
-        </w:numPr>
-        <w:jc w:val="both"/>
-      </w:pPr>
-      <w:r>
-        <w:t xml:space="preserve">dodawanie dokumentu od strony pracownika. Wiąże się to z stworzeniem </w:t>
-      </w:r>
-      <w:proofErr w:type="spellStart"/>
-      <w:r>
-        <w:t>modala</w:t>
-      </w:r>
-      <w:proofErr w:type="spellEnd"/>
-      <w:r>
-        <w:t xml:space="preserve"> opisu pliku, który równocześnie ma podgląd pdf (mini-GIT) oraz zmodyfikowaniem zakrystii (zakrystia dla użytkownika,</w:t>
-      </w:r>
-      <w:r>
-        <w:t xml:space="preserve"> a nie dla firmy – do dyskusji – w powiązaniu z pkt. 13 Uwag ogólnych).</w:t>
-      </w:r>
-    </w:p>
-    <w:p>
-      <w:pPr>
-        <w:jc w:val="both"/>
-        <w:rPr>
-          <w:b/>
-        </w:rPr>
-      </w:pPr>
-      <w:r>
-        <w:rPr>
-          <w:b/>
-        </w:rPr>
-        <w:t>3. Widok Dokumenty&gt;Katalog Dokumentów</w:t>
-      </w:r>
-    </w:p>
-    <w:p>
-      <w:pPr>
-        <w:pStyle w:val="Akapitzlist"/>
-        <w:numPr>
-          <w:ilvl w:val="0"/>
-          <w:numId w:val="4"/>
-        </w:numPr>
-        <w:jc w:val="both"/>
-      </w:pPr>
-      <w:r>
-        <w:t>kolumna z imieniem i nazwiskiem pracownika</w:t>
-      </w:r>
-      <w:r>
-        <w:t>!</w:t>
-      </w:r>
-      <w:r>
-        <w:t xml:space="preserve"> (</w:t>
-      </w:r>
-      <w:r>
-        <w:rPr>
-          <w:b/>
-          <w:color w:val="FF0000"/>
-        </w:rPr>
-        <w:t>1.3</w:t>
-      </w:r>
-      <w:r>
-        <w:t>)</w:t>
-      </w:r>
-      <w:r>
-        <w:t>,</w:t>
-      </w:r>
-    </w:p>
-    <w:p>
-      <w:pPr>
-        <w:pStyle w:val="Akapitzlist"/>
-        <w:numPr>
-          <w:ilvl w:val="0"/>
-          <w:numId w:val="4"/>
-        </w:numPr>
-        <w:jc w:val="both"/>
-      </w:pPr>
-      <w:r>
-        <w:t>przemyśleć domyślne sortowanie</w:t>
-      </w:r>
-      <w:r>
-        <w:t>,</w:t>
-      </w:r>
-    </w:p>
-    <w:p>
-      <w:pPr>
-        <w:pStyle w:val="Akapitzlist"/>
-        <w:numPr>
-          <w:ilvl w:val="0"/>
-          <w:numId w:val="4"/>
-        </w:numPr>
-        <w:jc w:val="both"/>
-      </w:pPr>
-      <w:r>
-        <w:t>dodać filtr podwydział (na sztywno, nie znikający)</w:t>
-      </w:r>
-      <w:r>
-        <w:t>,</w:t>
-      </w:r>
-    </w:p>
-    <w:p>
-      <w:pPr>
-        <w:pStyle w:val="Akapitzlist"/>
-        <w:numPr>
-          <w:ilvl w:val="0"/>
-          <w:numId w:val="4"/>
-        </w:numPr>
-        <w:jc w:val="both"/>
-      </w:pPr>
-      <w:r>
-        <w:t>dodać filtr Pracownik</w:t>
-      </w:r>
-      <w:r>
-        <w:t xml:space="preserve"> (</w:t>
-      </w:r>
-      <w:r>
-        <w:rPr>
-          <w:b/>
-          <w:color w:val="FF0000"/>
-        </w:rPr>
-        <w:t>1.3</w:t>
-      </w:r>
-      <w:r>
-        <w:t>)</w:t>
-      </w:r>
-      <w:r>
-        <w:t>,</w:t>
-      </w:r>
-    </w:p>
-    <w:p>
-      <w:pPr>
-        <w:pStyle w:val="Akapitzlist"/>
-        <w:numPr>
-          <w:ilvl w:val="0"/>
-          <w:numId w:val="4"/>
-        </w:numPr>
-        <w:jc w:val="both"/>
-      </w:pPr>
-      <w:r>
-        <w:t>dodać filtr Dział teczki</w:t>
-      </w:r>
-      <w:r>
-        <w:t>,</w:t>
-      </w:r>
-    </w:p>
-    <w:p>
-      <w:pPr>
-        <w:pStyle w:val="Akapitzlist"/>
-        <w:numPr>
-          <w:ilvl w:val="0"/>
-          <w:numId w:val="4"/>
-        </w:numPr>
-        <w:jc w:val="both"/>
-      </w:pPr>
-      <w:r>
-        <w:t xml:space="preserve">dodać </w:t>
-      </w:r>
-      <w:r>
-        <w:t xml:space="preserve">filtry z zakresami dat (dodania do systemu, data </w:t>
-      </w:r>
-      <w:proofErr w:type="spellStart"/>
-      <w:r>
-        <w:t>pocz</w:t>
-      </w:r>
-      <w:proofErr w:type="spellEnd"/>
-      <w:r>
-        <w:t xml:space="preserve">/koniec). Ewentualnie przycisk Filtry zaawansowane. </w:t>
-      </w:r>
-      <w:r>
-        <w:rPr>
-          <w:b/>
-          <w:color w:val="5B9BD5" w:themeColor="accent1"/>
-        </w:rPr>
-        <w:t>NARYSOWAĆ</w:t>
-      </w:r>
-    </w:p>
-    <w:p>
-      <w:pPr>
-        <w:pStyle w:val="Akapitzlist"/>
-        <w:numPr>
-          <w:ilvl w:val="0"/>
-          <w:numId w:val="4"/>
-        </w:numPr>
-        <w:jc w:val="both"/>
-      </w:pPr>
-      <w:r>
-        <w:t xml:space="preserve">dodać kolumnę </w:t>
-      </w:r>
-      <w:proofErr w:type="spellStart"/>
-      <w:r>
-        <w:t>datadodania</w:t>
-      </w:r>
-      <w:proofErr w:type="spellEnd"/>
-      <w:r>
-        <w:t xml:space="preserve">  (</w:t>
-      </w:r>
-      <w:r>
-        <w:rPr>
-          <w:b/>
-          <w:color w:val="FF0000"/>
-        </w:rPr>
-        <w:t>1.3</w:t>
-      </w:r>
-      <w:r>
-        <w:t>)</w:t>
+        <w:t>. Widok Wyszukiwanie dokumentów.</w:t>
       </w:r>
     </w:p>
     <w:p>
@@ -2397,16 +2563,107 @@
         </w:numPr>
         <w:jc w:val="both"/>
       </w:pPr>
+      <w:r>
+        <w:t xml:space="preserve">dodać </w:t>
+      </w:r>
+      <w:r>
+        <w:t xml:space="preserve">(do całego widoku </w:t>
+      </w:r>
+      <w:r>
+        <w:rPr>
+          <w:i/>
+        </w:rPr>
+        <w:t>Dokumenty</w:t>
+      </w:r>
+      <w:r>
+        <w:t xml:space="preserve">) </w:t>
+      </w:r>
+      <w:r>
+        <w:t xml:space="preserve">na górnym pasku (obok </w:t>
+      </w:r>
+      <w:r>
+        <w:rPr>
+          <w:i/>
+        </w:rPr>
+        <w:t>Wprowadzanie plików</w:t>
+      </w:r>
+      <w:r>
+        <w:t xml:space="preserve"> i </w:t>
+      </w:r>
+      <w:r>
+        <w:rPr>
+          <w:i/>
+        </w:rPr>
+        <w:t>Katalog dokumentów</w:t>
+      </w:r>
+      <w:r>
+        <w:t xml:space="preserve"> – patrz.</w:t>
+      </w:r>
+      <w:r>
+        <w:t xml:space="preserve"> rys. 8</w:t>
+      </w:r>
+      <w:r>
+        <w:t xml:space="preserve">) przycisk </w:t>
+      </w:r>
+      <w:r>
+        <w:rPr>
+          <w:i/>
+        </w:rPr>
+        <w:t>Słownik rodzajów dokumentów.</w:t>
+      </w:r>
+      <w:r>
+        <w:t xml:space="preserve"> Tutaj będzie się znajdował </w:t>
+      </w:r>
       <w:proofErr w:type="spellStart"/>
       <w:r>
         <w:t>modal</w:t>
       </w:r>
       <w:proofErr w:type="spellEnd"/>
       <w:r>
-        <w:t xml:space="preserve"> dodawania dokumentów domyślnie do lewej</w:t>
-      </w:r>
-      <w:r>
-        <w:t xml:space="preserve"> (już tak było, ale się odbyło;))</w:t>
+        <w:t xml:space="preserve"> dodawania rodzajów dokumentów Oli. Ten słownik będzie </w:t>
+      </w:r>
+      <w:proofErr w:type="spellStart"/>
+      <w:r>
+        <w:t>readonly</w:t>
+      </w:r>
+      <w:proofErr w:type="spellEnd"/>
+      <w:r>
+        <w:t xml:space="preserve"> dla </w:t>
+      </w:r>
+      <w:proofErr w:type="spellStart"/>
+      <w:r>
+        <w:t>Ochódzkiej</w:t>
+      </w:r>
+      <w:proofErr w:type="spellEnd"/>
+      <w:r>
+        <w:t>, a dodawanie i edycja zastrzeżone dla pracownika z uprawnieniem</w:t>
+      </w:r>
+      <w:r>
+        <w:t xml:space="preserve"> </w:t>
+      </w:r>
+      <w:proofErr w:type="spellStart"/>
+      <w:r>
+        <w:t>Katloginydetale</w:t>
+      </w:r>
+      <w:proofErr w:type="spellEnd"/>
+      <w:r>
+        <w:t xml:space="preserve"> </w:t>
+      </w:r>
+      <w:proofErr w:type="spellStart"/>
+      <w:r>
+        <w:t>rolaslowniki</w:t>
+      </w:r>
+      <w:proofErr w:type="spellEnd"/>
+      <w:r>
+        <w:t xml:space="preserve"> w słoniu = TRUE. Jeśli TRUE, pojawia się opcja „Odblokuj” z </w:t>
+      </w:r>
+      <w:proofErr w:type="spellStart"/>
+      <w:r>
+        <w:t>Ochódzka</w:t>
+      </w:r>
+      <w:proofErr w:type="spellEnd"/>
+      <w:r>
+        <w:t xml:space="preserve"> prosi o hasło administratora.</w:t>
       </w:r>
       <w:r>
         <w:t xml:space="preserve"> (</w:t>
@@ -2420,6 +2677,9 @@
       </w:r>
       <w:r>
         <w:t>)</w:t>
+      </w:r>
+      <w:r>
+        <w:t xml:space="preserve"> Uwaga: do 1.3 uruchomić samą funkcjonalność żeby wpisujące mogły dodawać rodzaje dok., a uprawnienia w wersji późniejszej;</w:t>
       </w:r>
     </w:p>
     <w:p>
@@ -2431,22 +2691,48 @@
         </w:numPr>
         <w:jc w:val="both"/>
       </w:pPr>
+      <w:proofErr w:type="spellStart"/>
+      <w:r>
+        <w:t>modal</w:t>
+      </w:r>
+      <w:proofErr w:type="spellEnd"/>
+      <w:r>
+        <w:t xml:space="preserve"> dodawania dokumentów domyślnie do lewej</w:t>
+      </w:r>
+      <w:r>
+        <w:t xml:space="preserve"> (już tak było, ale się odbyło;))</w:t>
+      </w:r>
+      <w:r>
+        <w:t xml:space="preserve"> (</w:t>
+      </w:r>
+      <w:r>
+        <w:rPr>
+          <w:b/>
+          <w:color w:val="FF0000"/>
+        </w:rPr>
+        <w:t>1.3</w:t>
+      </w:r>
+      <w:r>
+        <w:t>)</w:t>
+      </w:r>
+    </w:p>
+    <w:p>
+      <w:pPr>
+        <w:pStyle w:val="Akapitzlist"/>
+        <w:numPr>
+          <w:ilvl w:val="0"/>
+          <w:numId w:val="5"/>
+        </w:numPr>
+        <w:jc w:val="both"/>
+      </w:pPr>
       <w:r>
         <w:t xml:space="preserve">zrobić duży przycisk OPISZ na samym dole i usunąć dolny pasek pod podglądem dokumentu </w:t>
       </w:r>
       <w:r>
-        <w:rPr>
-          <w:b/>
-          <w:color w:val="5B9BD5" w:themeColor="accent1"/>
-        </w:rPr>
-        <w:t>(NARYSOWAĆ)</w:t>
-      </w:r>
-      <w:r>
-        <w:rPr>
-          <w:b/>
-          <w:color w:val="5B9BD5" w:themeColor="accent1"/>
-        </w:rPr>
-        <w:t xml:space="preserve"> </w:t>
+        <w:t xml:space="preserve"> (patrz. rys. 8</w:t>
+      </w:r>
+      <w:r>
+        <w:t xml:space="preserve">) </w:t>
       </w:r>
       <w:r>
         <w:t>(</w:t>
@@ -2460,6 +2746,113 @@
       </w:r>
       <w:r>
         <w:t>)</w:t>
+      </w:r>
+    </w:p>
+    <w:p>
+      <w:pPr>
+        <w:pStyle w:val="Akapitzlist"/>
+        <w:numPr>
+          <w:ilvl w:val="0"/>
+          <w:numId w:val="5"/>
+        </w:numPr>
+        <w:jc w:val="both"/>
+      </w:pPr>
+      <w:r>
+        <w:t xml:space="preserve">Lista dokumentów w </w:t>
+      </w:r>
+      <w:proofErr w:type="spellStart"/>
+      <w:r>
+        <w:t>Waitingroom</w:t>
+      </w:r>
+      <w:proofErr w:type="spellEnd"/>
+      <w:r>
+        <w:t xml:space="preserve"> wyrównanie do lewej strony (</w:t>
+      </w:r>
+      <w:r>
+        <w:rPr>
+          <w:b/>
+          <w:color w:val="FF0000"/>
+        </w:rPr>
+        <w:t>1.3</w:t>
+      </w:r>
+      <w:r>
+        <w:t>)</w:t>
+      </w:r>
+      <w:bookmarkStart w:id="0" w:name="_GoBack"/>
+      <w:bookmarkEnd w:id="0"/>
+    </w:p>
+    <w:p>
+      <w:pPr>
+        <w:pStyle w:val="Akapitzlist"/>
+        <w:keepNext/>
+        <w:jc w:val="both"/>
+      </w:pPr>
+      <w:r>
+        <w:rPr>
+          <w:noProof/>
+          <w:lang w:eastAsia="pl-PL"/>
+        </w:rPr>
+        <w:drawing>
+          <wp:inline distT="0" distB="0" distL="0" distR="0">
+            <wp:extent cx="5760720" cy="3246120"/>
+            <wp:effectExtent l="0" t="0" r="0" b="0"/>
+            <wp:docPr id="7" name="Obraz 7"/>
+            <wp:cNvGraphicFramePr>
+              <a:graphicFrameLocks xmlns:a="http://schemas.openxmlformats.org/drawingml/2006/main" noChangeAspect="1"/>
+            </wp:cNvGraphicFramePr>
+            <a:graphic xmlns:a="http://schemas.openxmlformats.org/drawingml/2006/main">
+              <a:graphicData uri="http://schemas.openxmlformats.org/drawingml/2006/picture">
+                <pic:pic xmlns:pic="http://schemas.openxmlformats.org/drawingml/2006/picture">
+                  <pic:nvPicPr>
+                    <pic:cNvPr id="7" name="GIT.png"/>
+                    <pic:cNvPicPr/>
+                  </pic:nvPicPr>
+                  <pic:blipFill>
+                    <a:blip r:embed="rId13">
+                      <a:extLst>
+                        <a:ext uri="{28A0092B-C50C-407E-A947-70E740481C1C}">
+                          <a14:useLocalDpi xmlns:a14="http://schemas.microsoft.com/office/drawing/2010/main" val="0"/>
+                        </a:ext>
+                      </a:extLst>
+                    </a:blip>
+                    <a:stretch>
+                      <a:fillRect/>
+                    </a:stretch>
+                  </pic:blipFill>
+                  <pic:spPr>
+                    <a:xfrm>
+                      <a:off x="0" y="0"/>
+                      <a:ext cx="5760720" cy="3246120"/>
+                    </a:xfrm>
+                    <a:prstGeom prst="rect">
+                      <a:avLst/>
+                    </a:prstGeom>
+                  </pic:spPr>
+                </pic:pic>
+              </a:graphicData>
+            </a:graphic>
+          </wp:inline>
+        </w:drawing>
+      </w:r>
+    </w:p>
+    <w:p>
+      <w:pPr>
+        <w:pStyle w:val="Legenda"/>
+        <w:jc w:val="both"/>
+      </w:pPr>
+      <w:r>
+        <w:t xml:space="preserve">Rysunek </w:t>
+      </w:r>
+      <w:fldSimple w:instr=" SEQ Rysunek \* ARABIC ">
+        <w:r>
+          <w:rPr>
+            <w:noProof/>
+          </w:rPr>
+          <w:t>8</w:t>
+        </w:r>
+      </w:fldSimple>
+      <w:r>
+        <w:t>. Poprawiony GIT</w:t>
       </w:r>
     </w:p>
     <w:p>
@@ -2484,99 +2877,32 @@
           <w:numId w:val="7"/>
         </w:numPr>
         <w:jc w:val="both"/>
-      </w:pPr>
-      <w:r>
-        <w:t xml:space="preserve">dodać na górnym pasku (obok Wprowadzanie plików i Katalog dokumentów) przycisk </w:t>
-      </w:r>
-      <w:r>
         <w:rPr>
           <w:i/>
         </w:rPr>
-        <w:t>Słownik rodzajów dokumentów</w:t>
+      </w:pPr>
+      <w:r>
+        <w:t xml:space="preserve">zmienić nazwę z </w:t>
       </w:r>
       <w:r>
         <w:rPr>
           <w:i/>
         </w:rPr>
-        <w:t>.</w:t>
-      </w:r>
-      <w:r>
-        <w:t xml:space="preserve"> </w:t>
-      </w:r>
-      <w:r>
-        <w:t xml:space="preserve">Tutaj będzie się znajdował </w:t>
-      </w:r>
-      <w:proofErr w:type="spellStart"/>
-      <w:r>
-        <w:t>modal</w:t>
-      </w:r>
-      <w:proofErr w:type="spellEnd"/>
-      <w:r>
-        <w:t xml:space="preserve"> dodawania rodzajów dokumentów Oli. </w:t>
-      </w:r>
-      <w:r>
-        <w:t xml:space="preserve">Ten słownik będzie </w:t>
-      </w:r>
-      <w:proofErr w:type="spellStart"/>
-      <w:r>
-        <w:t>readonly</w:t>
-      </w:r>
-      <w:proofErr w:type="spellEnd"/>
-      <w:r>
-        <w:t xml:space="preserve"> dla </w:t>
-      </w:r>
-      <w:proofErr w:type="spellStart"/>
-      <w:r>
-        <w:t>Ochódzkiej</w:t>
-      </w:r>
-      <w:proofErr w:type="spellEnd"/>
-      <w:r>
-        <w:t>, a dodawanie i edycja zastrzeżone dla pracownika z uprawnieniem</w:t>
-      </w:r>
-      <w:r>
-        <w:t xml:space="preserve"> </w:t>
-      </w:r>
-      <w:proofErr w:type="spellStart"/>
-      <w:r>
-        <w:t>Katloginydetale</w:t>
-      </w:r>
-      <w:proofErr w:type="spellEnd"/>
-      <w:r>
-        <w:t xml:space="preserve"> </w:t>
-      </w:r>
-      <w:proofErr w:type="spellStart"/>
-      <w:r>
-        <w:t>rolaslowniki</w:t>
-      </w:r>
-      <w:proofErr w:type="spellEnd"/>
-      <w:r>
-        <w:t xml:space="preserve"> w słoniu = TRUE. Jeśli TRUE, pojawia się opcja „Odb</w:t>
-      </w:r>
-      <w:r>
-        <w:t>l</w:t>
-      </w:r>
-      <w:r>
-        <w:t xml:space="preserve">okuj” z </w:t>
-      </w:r>
-      <w:proofErr w:type="spellStart"/>
-      <w:r>
-        <w:t>Ochódzka</w:t>
-      </w:r>
-      <w:proofErr w:type="spellEnd"/>
-      <w:r>
-        <w:t xml:space="preserve"> prosi o hasło administratora.</w:t>
-      </w:r>
-      <w:r>
-        <w:t xml:space="preserve"> </w:t>
-      </w:r>
-      <w:r>
-        <w:rPr>
-          <w:b/>
-          <w:color w:val="5B9BD5" w:themeColor="accent1"/>
-        </w:rPr>
-        <w:t>NARYSOWAĆ</w:t>
-      </w:r>
-      <w:r>
+        <w:t>Katalog dokumentów</w:t>
+      </w:r>
+      <w:r>
+        <w:t xml:space="preserve"> na </w:t>
+      </w:r>
+      <w:r>
+        <w:rPr>
+          <w:i/>
+        </w:rPr>
+        <w:t>Wyszukiwanie dokumentów</w:t>
+      </w:r>
+      <w:r>
+        <w:rPr>
+          <w:i/>
+        </w:rPr>
         <w:t xml:space="preserve"> (</w:t>
       </w:r>
       <w:r>
@@ -2587,92 +2913,24 @@
         <w:t>1.3</w:t>
       </w:r>
       <w:r>
+        <w:rPr>
+          <w:i/>
+        </w:rPr>
         <w:t>)</w:t>
       </w:r>
-      <w:r>
-        <w:t xml:space="preserve"> Uwaga: do 1.3 uruchomić samą funkcjonalność</w:t>
-      </w:r>
-      <w:r>
-        <w:t xml:space="preserve"> żeby wpisujące mogły dodawać rodzaje dok.</w:t>
-      </w:r>
-      <w:r>
-        <w:t>,</w:t>
-      </w:r>
-      <w:r>
-        <w:t xml:space="preserve"> a</w:t>
-      </w:r>
-      <w:r>
-        <w:t xml:space="preserve"> uprawnienia w wersji późniejszej</w:t>
-      </w:r>
-      <w:r>
-        <w:t>;</w:t>
-      </w:r>
-    </w:p>
-    <w:p>
-      <w:pPr>
-        <w:pStyle w:val="Akapitzlist"/>
-        <w:numPr>
-          <w:ilvl w:val="0"/>
-          <w:numId w:val="7"/>
-        </w:numPr>
+    </w:p>
+    <w:p>
+      <w:pPr>
         <w:jc w:val="both"/>
         <w:rPr>
           <w:i/>
         </w:rPr>
       </w:pPr>
-      <w:r>
-        <w:lastRenderedPageBreak/>
-        <w:t xml:space="preserve">zmienić nazwę z </w:t>
-      </w:r>
-      <w:r>
-        <w:rPr>
-          <w:i/>
-        </w:rPr>
-        <w:t>Katalog dokumentów</w:t>
-      </w:r>
-      <w:r>
-        <w:t xml:space="preserve"> na </w:t>
-      </w:r>
-      <w:r>
-        <w:rPr>
-          <w:i/>
-        </w:rPr>
-        <w:t>Wyszukiwanie dokumentów</w:t>
-      </w:r>
-      <w:r>
-        <w:rPr>
-          <w:i/>
-        </w:rPr>
-        <w:t xml:space="preserve"> (</w:t>
-      </w:r>
-      <w:r>
-        <w:rPr>
-          <w:b/>
-          <w:color w:val="FF0000"/>
-        </w:rPr>
-        <w:t>1.3</w:t>
-      </w:r>
-      <w:r>
-        <w:rPr>
-          <w:i/>
-        </w:rPr>
-        <w:t>)</w:t>
-      </w:r>
-    </w:p>
-    <w:p>
-      <w:pPr>
-        <w:jc w:val="both"/>
-        <w:rPr>
-          <w:i/>
-        </w:rPr>
-      </w:pPr>
-    </w:p>
-    <w:p>
-      <w:pPr>
-        <w:jc w:val="both"/>
-      </w:pPr>
-      <w:bookmarkStart w:id="0" w:name="_GoBack"/>
-      <w:bookmarkEnd w:id="0"/>
+    </w:p>
+    <w:p>
+      <w:pPr>
+        <w:jc w:val="both"/>
+      </w:pPr>
     </w:p>
     <w:p>
       <w:pPr>
@@ -2689,7 +2947,7 @@
     </w:p>
     <w:sectPr>
       <w:pgSz w:w="11906" w:h="16838"/>
-      <w:pgMar w:top="567" w:right="1417" w:bottom="1417" w:left="1417" w:header="708" w:footer="708" w:gutter="0"/>
+      <w:pgMar w:top="567" w:right="1417" w:bottom="993" w:left="1417" w:header="708" w:footer="708" w:gutter="0"/>
       <w:cols w:space="708"/>
       <w:docGrid w:linePitch="360"/>
     </w:sectPr>
@@ -4061,7 +4319,7 @@
 </file>
 
 <file path=customXml/itemProps1.xml><?xml version="1.0" encoding="utf-8"?>
-<ds:datastoreItem xmlns:ds="http://schemas.openxmlformats.org/officeDocument/2006/customXml" ds:itemID="{D4DDF566-3B4C-488F-993B-3D898E495619}">
+<ds:datastoreItem xmlns:ds="http://schemas.openxmlformats.org/officeDocument/2006/customXml" ds:itemID="{6DAF1849-AA1C-473F-9B05-61BCCE4781BD}">
   <ds:schemaRefs>
     <ds:schemaRef ds:uri="http://schemas.openxmlformats.org/officeDocument/2006/bibliography"/>
   </ds:schemaRefs>

</xml_diff>

<commit_message>
Uwagi uzupełnione o obrazki nowych modali - dodawania uzytkownika i zarządzania uprawnieniami użytkownika w firmie
</commit_message>
<xml_diff>
--- a/Uwagi Paszcz&Michał 17.01.2018/Uwagi eAD 17.01.2018 z opisem do do 1.3_.docx
+++ b/Uwagi Paszcz&Michał 17.01.2018/Uwagi eAD 17.01.2018 z opisem do do 1.3_.docx
@@ -210,27 +210,14 @@
       <w:r>
         <w:t xml:space="preserve">Rysunek </w:t>
       </w:r>
-      <w:r>
-        <w:fldChar w:fldCharType="begin"/>
-      </w:r>
-      <w:r>
-        <w:instrText xml:space="preserve"> SEQ Rysunek \* ARABIC </w:instrText>
-      </w:r>
-      <w:r>
-        <w:fldChar w:fldCharType="separate"/>
-      </w:r>
-      <w:r>
-        <w:rPr>
-          <w:noProof/>
-        </w:rPr>
-        <w:t>1</w:t>
-      </w:r>
-      <w:r>
-        <w:rPr>
-          <w:noProof/>
-        </w:rPr>
-        <w:fldChar w:fldCharType="end"/>
-      </w:r>
+      <w:fldSimple w:instr=" SEQ Rysunek \* ARABIC ">
+        <w:r>
+          <w:rPr>
+            <w:noProof/>
+          </w:rPr>
+          <w:t>1</w:t>
+        </w:r>
+      </w:fldSimple>
       <w:r>
         <w:t>. Komunikat obsługa błędu</w:t>
       </w:r>
@@ -338,27 +325,14 @@
       <w:r>
         <w:t xml:space="preserve">Rysunek </w:t>
       </w:r>
-      <w:r>
-        <w:fldChar w:fldCharType="begin"/>
-      </w:r>
-      <w:r>
-        <w:instrText xml:space="preserve"> SEQ Rysunek \* ARABIC </w:instrText>
-      </w:r>
-      <w:r>
-        <w:fldChar w:fldCharType="separate"/>
-      </w:r>
-      <w:r>
-        <w:rPr>
-          <w:noProof/>
-        </w:rPr>
-        <w:t>2</w:t>
-      </w:r>
-      <w:r>
-        <w:rPr>
-          <w:noProof/>
-        </w:rPr>
-        <w:fldChar w:fldCharType="end"/>
-      </w:r>
+      <w:fldSimple w:instr=" SEQ Rysunek \* ARABIC ">
+        <w:r>
+          <w:rPr>
+            <w:noProof/>
+          </w:rPr>
+          <w:t>2</w:t>
+        </w:r>
+      </w:fldSimple>
       <w:r>
         <w:t>. Wyjątek przy logowaniu</w:t>
       </w:r>
@@ -371,29 +345,29 @@
         </w:rPr>
       </w:pPr>
       <w:r>
+        <w:t>3</w:t>
+      </w:r>
+      <w:r>
+        <w:t xml:space="preserve">) </w:t>
+      </w:r>
+      <w:r>
+        <w:t>Lewy panel z listą pracowników:</w:t>
+      </w:r>
+    </w:p>
+    <w:p>
+      <w:pPr>
+        <w:jc w:val="both"/>
+      </w:pPr>
+      <w:r>
+        <w:t>- zmniejszyć czcionkę</w:t>
+      </w:r>
+    </w:p>
+    <w:p>
+      <w:pPr>
+        <w:jc w:val="both"/>
+      </w:pPr>
+      <w:r>
         <w:lastRenderedPageBreak/>
-        <w:t>3</w:t>
-      </w:r>
-      <w:r>
-        <w:t xml:space="preserve">) </w:t>
-      </w:r>
-      <w:r>
-        <w:t>Lewy panel z listą pracowników:</w:t>
-      </w:r>
-    </w:p>
-    <w:p>
-      <w:pPr>
-        <w:jc w:val="both"/>
-      </w:pPr>
-      <w:r>
-        <w:t>- zmniejszyć czcionkę</w:t>
-      </w:r>
-    </w:p>
-    <w:p>
-      <w:pPr>
-        <w:jc w:val="both"/>
-      </w:pPr>
-      <w:r>
         <w:t xml:space="preserve"> – dodać przesuwanie góra/dół za pomocą strzałek. Po uzyskaniu fokusu (najechaniu na pracownika) muszą się po prawej stronie od razu wyświetlać dane (bez konieczności kliknięcia)</w:t>
       </w:r>
       <w:r>
@@ -515,30 +489,14 @@
       <w:r>
         <w:t xml:space="preserve">Rysunek </w:t>
       </w:r>
-      <w:r>
-        <w:fldChar w:fldCharType="begin"/>
-      </w:r>
-      <w:r>
-        <w:instrText xml:space="preserve"> SEQ Rysunek \* </w:instrText>
-      </w:r>
-      <w:r>
-        <w:instrText xml:space="preserve">ARABIC </w:instrText>
-      </w:r>
-      <w:r>
-        <w:fldChar w:fldCharType="separate"/>
-      </w:r>
-      <w:r>
-        <w:rPr>
-          <w:noProof/>
-        </w:rPr>
-        <w:t>3</w:t>
-      </w:r>
-      <w:r>
-        <w:rPr>
-          <w:noProof/>
-        </w:rPr>
-        <w:fldChar w:fldCharType="end"/>
-      </w:r>
+      <w:fldSimple w:instr=" SEQ Rysunek \* ARABIC ">
+        <w:r>
+          <w:rPr>
+            <w:noProof/>
+          </w:rPr>
+          <w:t>3</w:t>
+        </w:r>
+      </w:fldSimple>
       <w:r>
         <w:t>. Modyfikacje wyświetlania listy pracowników.</w:t>
       </w:r>
@@ -869,27 +827,14 @@
       <w:r>
         <w:t xml:space="preserve">Rysunek </w:t>
       </w:r>
-      <w:r>
-        <w:fldChar w:fldCharType="begin"/>
-      </w:r>
-      <w:r>
-        <w:instrText xml:space="preserve"> SEQ Rysunek \* ARABIC </w:instrText>
-      </w:r>
-      <w:r>
-        <w:fldChar w:fldCharType="separate"/>
-      </w:r>
-      <w:r>
-        <w:rPr>
-          <w:noProof/>
-        </w:rPr>
-        <w:t>4</w:t>
-      </w:r>
-      <w:r>
-        <w:rPr>
-          <w:noProof/>
-        </w:rPr>
-        <w:fldChar w:fldCharType="end"/>
-      </w:r>
+      <w:fldSimple w:instr=" SEQ Rysunek \* ARABIC ">
+        <w:r>
+          <w:rPr>
+            <w:noProof/>
+          </w:rPr>
+          <w:t>4</w:t>
+        </w:r>
+      </w:fldSimple>
       <w:r>
         <w:t>. Pasek przewijania przy tabeli z listą dokumentów.</w:t>
       </w:r>
@@ -1107,7 +1052,13 @@
       </w:r>
       <w:proofErr w:type="spellEnd"/>
       <w:r>
-        <w:t xml:space="preserve"> ma „pamiętać” pracownika, na którym ostatnio pracowaliśmy – bardzo wygodne przy masowym wprowadzaniu plików)</w:t>
+        <w:t xml:space="preserve"> ma „pamiętać” pracownika, na którym ostatnio pracowaliśmy</w:t>
+      </w:r>
+      <w:r>
+        <w:t>, czyli otwierać się z uzupełnionymi danymi ostatnio używanego pracownika</w:t>
+      </w:r>
+      <w:r>
+        <w:t xml:space="preserve"> – bardzo wygodne przy masowym wprowadzaniu plików)</w:t>
       </w:r>
       <w:r>
         <w:t xml:space="preserve"> (</w:t>
@@ -1300,6 +1251,12 @@
         <w:rPr>
           <w:color w:val="800000"/>
         </w:rPr>
+        <w:t xml:space="preserve"> //Jak umiesz je oprogramować, to czemu nie :D/Mich</w:t>
+      </w:r>
+      <w:r>
+        <w:rPr>
+          <w:color w:val="800000"/>
+        </w:rPr>
         <w:t xml:space="preserve"> </w:t>
       </w:r>
       <w:r>
@@ -1560,6 +1517,7 @@
         <w:rPr>
           <w:b/>
         </w:rPr>
+        <w:lastRenderedPageBreak/>
         <w:t>2</w:t>
       </w:r>
       <w:r>
@@ -1721,27 +1679,14 @@
       <w:r>
         <w:t xml:space="preserve">Rysunek </w:t>
       </w:r>
-      <w:r>
-        <w:fldChar w:fldCharType="begin"/>
-      </w:r>
-      <w:r>
-        <w:instrText xml:space="preserve"> SEQ Rysunek \* ARABIC </w:instrText>
-      </w:r>
-      <w:r>
-        <w:fldChar w:fldCharType="separate"/>
-      </w:r>
-      <w:r>
-        <w:rPr>
-          <w:noProof/>
-        </w:rPr>
-        <w:t>5</w:t>
-      </w:r>
-      <w:r>
-        <w:rPr>
-          <w:noProof/>
-        </w:rPr>
-        <w:fldChar w:fldCharType="end"/>
-      </w:r>
+      <w:fldSimple w:instr=" SEQ Rysunek \* ARABIC ">
+        <w:r>
+          <w:rPr>
+            <w:noProof/>
+          </w:rPr>
+          <w:t>5</w:t>
+        </w:r>
+      </w:fldSimple>
       <w:r>
         <w:t>. Widok Administrowanie.</w:t>
       </w:r>
@@ -1801,335 +1746,20 @@
       </w:r>
       <w:proofErr w:type="spellEnd"/>
       <w:r>
-        <w:t>, ogólne dla wszystkich spółek).</w:t>
-      </w:r>
-    </w:p>
-    <w:p>
-      <w:pPr>
-        <w:jc w:val="both"/>
-      </w:pPr>
-      <w:r>
-        <w:t xml:space="preserve">- </w:t>
-      </w:r>
-      <w:r>
-        <w:rPr>
-          <w:i/>
-        </w:rPr>
-        <w:t>Uprawnienia</w:t>
-      </w:r>
-      <w:r>
-        <w:t xml:space="preserve"> – tutaj dodajemy/edytujemy uprawnienia do poszczególnych spółek – osobnym </w:t>
-      </w:r>
-      <w:proofErr w:type="spellStart"/>
-      <w:r>
-        <w:t>modalem</w:t>
-      </w:r>
-      <w:proofErr w:type="spellEnd"/>
-      <w:r>
-        <w:t xml:space="preserve"> wybieramy spółkę, nadajemy uprawnienia (wszystkie kolumny słonia zaczynające się frazą „rola) oraz </w:t>
-      </w:r>
-      <w:proofErr w:type="spellStart"/>
-      <w:r>
-        <w:t>confidential</w:t>
-      </w:r>
-      <w:proofErr w:type="spellEnd"/>
-      <w:r>
-        <w:t>.</w:t>
-      </w:r>
-    </w:p>
-    <w:p>
-      <w:pPr>
-        <w:jc w:val="both"/>
-      </w:pPr>
-    </w:p>
-    <w:p>
-      <w:pPr>
-        <w:jc w:val="both"/>
-        <w:rPr>
-          <w:b/>
-        </w:rPr>
-      </w:pPr>
-      <w:r>
-        <w:rPr>
-          <w:b/>
-        </w:rPr>
-        <w:t>3</w:t>
-      </w:r>
-      <w:r>
-        <w:rPr>
-          <w:b/>
-        </w:rPr>
-        <w:t xml:space="preserve">. </w:t>
-      </w:r>
-      <w:r>
-        <w:rPr>
-          <w:b/>
-        </w:rPr>
-        <w:t>WIDOK PRACOWNICY</w:t>
-      </w:r>
-      <w:r>
-        <w:rPr>
-          <w:b/>
-        </w:rPr>
-        <w:t xml:space="preserve"> &gt;&gt; </w:t>
-      </w:r>
-      <w:r>
-        <w:rPr>
-          <w:b/>
-        </w:rPr>
-        <w:t>TECZKI AKT OSOBOWYCH</w:t>
-      </w:r>
-      <w:r>
-        <w:rPr>
-          <w:b/>
-        </w:rPr>
-        <w:t xml:space="preserve"> </w:t>
-      </w:r>
-    </w:p>
-    <w:p>
-      <w:pPr>
-        <w:pStyle w:val="Akapitzlist"/>
-        <w:numPr>
-          <w:ilvl w:val="0"/>
-          <w:numId w:val="6"/>
-        </w:numPr>
-        <w:jc w:val="both"/>
-      </w:pPr>
-      <w:r>
-        <w:t>wyświetlić komunikat „Teczka nie zawiera dokumentów”, jeżeli teczka jest pusta, zamiast „Nie zaznaczono elementów do wyświetlenia”</w:t>
-      </w:r>
-      <w:r>
-        <w:t>,</w:t>
-      </w:r>
-    </w:p>
-    <w:p>
-      <w:pPr>
-        <w:pStyle w:val="Akapitzlist"/>
-        <w:numPr>
-          <w:ilvl w:val="0"/>
-          <w:numId w:val="6"/>
-        </w:numPr>
-        <w:jc w:val="both"/>
-      </w:pPr>
-      <w:r>
-        <w:t>nad listą dokumentów dodać duży i wyraźny napis „Teczka pracownika: Adam Trawka”</w:t>
-      </w:r>
-      <w:r>
-        <w:t xml:space="preserve"> (patrz. rys. 6)</w:t>
-      </w:r>
-      <w:r>
-        <w:rPr>
-          <w:b/>
-          <w:color w:val="5B9BD5" w:themeColor="accent1"/>
-        </w:rPr>
-        <w:t xml:space="preserve"> </w:t>
-      </w:r>
-      <w:r>
-        <w:t>(</w:t>
-      </w:r>
-      <w:r>
-        <w:rPr>
-          <w:b/>
-          <w:color w:val="FF0000"/>
-        </w:rPr>
-        <w:t>1.3</w:t>
-      </w:r>
-      <w:r>
-        <w:rPr>
-          <w:b/>
-          <w:color w:val="FF0000"/>
-        </w:rPr>
-        <w:t xml:space="preserve"> ?</w:t>
-      </w:r>
+        <w:t>, ogólne dla wszystkich spółek)</w:t>
+      </w:r>
+      <w:r>
+        <w:t xml:space="preserve"> (patrz rys. 6</w:t>
+      </w:r>
+      <w:bookmarkStart w:id="0" w:name="_GoBack"/>
+      <w:bookmarkEnd w:id="0"/>
       <w:r>
         <w:t>)</w:t>
       </w:r>
-      <w:r>
-        <w:t xml:space="preserve"> </w:t>
-      </w:r>
-      <w:r>
-        <w:rPr>
-          <w:b/>
-        </w:rPr>
-        <w:t>FE</w:t>
-      </w:r>
-    </w:p>
-    <w:p>
-      <w:pPr>
-        <w:pStyle w:val="Akapitzlist"/>
-        <w:numPr>
-          <w:ilvl w:val="0"/>
-          <w:numId w:val="6"/>
-        </w:numPr>
-        <w:jc w:val="both"/>
-      </w:pPr>
-      <w:r>
-        <w:t>kolumnę „Dział” zmienić na „</w:t>
-      </w:r>
-      <w:proofErr w:type="spellStart"/>
-      <w:r>
-        <w:t>Dz</w:t>
-      </w:r>
-      <w:proofErr w:type="spellEnd"/>
-      <w:r>
-        <w:t>” (zaoszczędzimy miejsce) i zwęzić</w:t>
-      </w:r>
-    </w:p>
-    <w:p>
-      <w:pPr>
-        <w:pStyle w:val="Akapitzlist"/>
-        <w:numPr>
-          <w:ilvl w:val="0"/>
-          <w:numId w:val="6"/>
-        </w:numPr>
-        <w:jc w:val="both"/>
-      </w:pPr>
-      <w:r>
-        <w:t>kolejność kolumn: najpierw Dział, potem numer dokumentu</w:t>
-      </w:r>
-      <w:r>
-        <w:t xml:space="preserve"> (</w:t>
-      </w:r>
-      <w:r>
-        <w:rPr>
-          <w:b/>
-          <w:color w:val="FF0000"/>
-        </w:rPr>
-        <w:t>1.3</w:t>
-      </w:r>
-      <w:r>
-        <w:t>)</w:t>
-      </w:r>
-      <w:r>
-        <w:t xml:space="preserve"> </w:t>
-      </w:r>
-      <w:r>
-        <w:rPr>
-          <w:b/>
-        </w:rPr>
-        <w:t>FE</w:t>
-      </w:r>
-    </w:p>
-    <w:p>
-      <w:pPr>
-        <w:pStyle w:val="Akapitzlist"/>
-        <w:numPr>
-          <w:ilvl w:val="0"/>
-          <w:numId w:val="6"/>
-        </w:numPr>
-        <w:jc w:val="both"/>
-      </w:pPr>
-      <w:r>
-        <w:t>zw</w:t>
-      </w:r>
-      <w:r>
-        <w:t>ęzić kolumnę „Rodzaj dokumentu”</w:t>
-      </w:r>
-    </w:p>
-    <w:p>
-      <w:pPr>
-        <w:pStyle w:val="Akapitzlist"/>
-        <w:numPr>
-          <w:ilvl w:val="0"/>
-          <w:numId w:val="6"/>
-        </w:numPr>
-        <w:jc w:val="both"/>
-      </w:pPr>
-      <w:r>
-        <w:t xml:space="preserve">niebieski pasek funkcyjny: </w:t>
-      </w:r>
-      <w:r>
-        <w:rPr>
-          <w:i/>
-        </w:rPr>
-        <w:t xml:space="preserve">mail, ściąganie, pdf i koszyk </w:t>
-      </w:r>
-      <w:r>
-        <w:t>przesunąć na prawo do ptaszka</w:t>
-      </w:r>
-      <w:r>
-        <w:t>, a po lewe</w:t>
-      </w:r>
-      <w:r>
-        <w:t>j</w:t>
-      </w:r>
-      <w:r>
-        <w:t xml:space="preserve"> stronie dodać ikonki </w:t>
-      </w:r>
-      <w:r>
-        <w:rPr>
-          <w:i/>
-        </w:rPr>
-        <w:t>dodawania</w:t>
-      </w:r>
-      <w:r>
-        <w:t xml:space="preserve"> i </w:t>
-      </w:r>
-      <w:r>
-        <w:rPr>
-          <w:i/>
-        </w:rPr>
-        <w:t>edycji</w:t>
-      </w:r>
-      <w:r>
-        <w:t xml:space="preserve"> dokumentu</w:t>
-      </w:r>
-      <w:r>
-        <w:t xml:space="preserve"> (patrz rys. 6)</w:t>
-      </w:r>
-      <w:r>
-        <w:t xml:space="preserve">. </w:t>
-      </w:r>
-      <w:r>
-        <w:rPr>
-          <w:u w:val="single"/>
-        </w:rPr>
-        <w:t xml:space="preserve">Tutaj będzie wywoływany </w:t>
-      </w:r>
-      <w:proofErr w:type="spellStart"/>
-      <w:r>
-        <w:rPr>
-          <w:u w:val="single"/>
-        </w:rPr>
-        <w:t>modal</w:t>
-      </w:r>
-      <w:proofErr w:type="spellEnd"/>
-      <w:r>
-        <w:rPr>
-          <w:u w:val="single"/>
-        </w:rPr>
-        <w:t xml:space="preserve"> edycji, służący do poprawy dokumentu już zapisanego do bazy</w:t>
-      </w:r>
-      <w:r>
-        <w:t>.</w:t>
-      </w:r>
-      <w:r>
-        <w:t xml:space="preserve"> </w:t>
-      </w:r>
-      <w:r>
-        <w:t>(</w:t>
-      </w:r>
-      <w:r>
-        <w:rPr>
-          <w:b/>
-          <w:color w:val="FF0000"/>
-        </w:rPr>
-        <w:t>1.3!</w:t>
-      </w:r>
-      <w:r>
-        <w:t xml:space="preserve">) </w:t>
-      </w:r>
-      <w:r>
-        <w:rPr>
-          <w:b/>
-        </w:rPr>
-        <w:t>FE/BE</w:t>
-      </w:r>
     </w:p>
     <w:p>
       <w:pPr>
         <w:keepNext/>
-        <w:ind w:left="360"/>
         <w:jc w:val="center"/>
       </w:pPr>
       <w:r>
@@ -2137,12 +1767,11 @@
           <w:noProof/>
           <w:lang w:eastAsia="pl-PL"/>
         </w:rPr>
-        <w:lastRenderedPageBreak/>
         <w:drawing>
-          <wp:inline distT="0" distB="0" distL="0" distR="0">
-            <wp:extent cx="5760720" cy="3246120"/>
-            <wp:effectExtent l="0" t="0" r="0" b="0"/>
-            <wp:docPr id="6" name="Obraz 6"/>
+          <wp:inline distT="0" distB="0" distL="0" distR="0" wp14:anchorId="370423CA" wp14:editId="34DDBE3F">
+            <wp:extent cx="3896625" cy="3890612"/>
+            <wp:effectExtent l="0" t="0" r="8890" b="0"/>
+            <wp:docPr id="9" name="Obraz 9"/>
             <wp:cNvGraphicFramePr>
               <a:graphicFrameLocks xmlns:a="http://schemas.openxmlformats.org/drawingml/2006/main" noChangeAspect="1"/>
             </wp:cNvGraphicFramePr>
@@ -2150,7 +1779,7 @@
               <a:graphicData uri="http://schemas.openxmlformats.org/drawingml/2006/picture">
                 <pic:pic xmlns:pic="http://schemas.openxmlformats.org/drawingml/2006/picture">
                   <pic:nvPicPr>
-                    <pic:cNvPr id="6" name="eAD_strona_teczki osobowe_1.1.png"/>
+                    <pic:cNvPr id="9" name="Modal dodawania i edycji uzytkownika.png"/>
                     <pic:cNvPicPr/>
                   </pic:nvPicPr>
                   <pic:blipFill>
@@ -2168,7 +1797,7 @@
                   <pic:spPr>
                     <a:xfrm>
                       <a:off x="0" y="0"/>
-                      <a:ext cx="5760720" cy="3246120"/>
+                      <a:ext cx="3896625" cy="3890612"/>
                     </a:xfrm>
                     <a:prstGeom prst="rect">
                       <a:avLst/>
@@ -2184,288 +1813,82 @@
     <w:p>
       <w:pPr>
         <w:pStyle w:val="Legenda"/>
-        <w:jc w:val="both"/>
+        <w:ind w:left="1418"/>
       </w:pPr>
       <w:r>
         <w:t xml:space="preserve">Rysunek </w:t>
       </w:r>
-      <w:r>
-        <w:fldChar w:fldCharType="begin"/>
-      </w:r>
-      <w:r>
-        <w:instrText xml:space="preserve"> SEQ Rysunek \* ARABIC </w:instrText>
-      </w:r>
-      <w:r>
-        <w:fldChar w:fldCharType="separate"/>
-      </w:r>
-      <w:r>
-        <w:rPr>
-          <w:noProof/>
-        </w:rPr>
-        <w:t>6</w:t>
-      </w:r>
-      <w:r>
-        <w:rPr>
-          <w:noProof/>
-        </w:rPr>
-        <w:fldChar w:fldCharType="end"/>
-      </w:r>
-      <w:r>
-        <w:t>. Modyfikacje widoku Teczki akt osobowych.</w:t>
-      </w:r>
-    </w:p>
-    <w:p>
-      <w:pPr>
-        <w:pStyle w:val="Akapitzlist"/>
-        <w:numPr>
-          <w:ilvl w:val="0"/>
-          <w:numId w:val="6"/>
-        </w:numPr>
-        <w:jc w:val="both"/>
-      </w:pPr>
-      <w:r>
-        <w:t xml:space="preserve">dodawanie dokumentu od strony pracownika. Wiąże się to z stworzeniem </w:t>
+      <w:fldSimple w:instr=" SEQ Rysunek \* ARABIC ">
+        <w:r>
+          <w:rPr>
+            <w:noProof/>
+          </w:rPr>
+          <w:t>6</w:t>
+        </w:r>
+      </w:fldSimple>
+      <w:r>
+        <w:t xml:space="preserve">. </w:t>
       </w:r>
       <w:proofErr w:type="spellStart"/>
       <w:r>
-        <w:t>modala</w:t>
+        <w:t>Modal</w:t>
       </w:r>
       <w:proofErr w:type="spellEnd"/>
       <w:r>
-        <w:t xml:space="preserve"> opisu pliku, który równocześnie ma podgląd pdf (mini-GIT) oraz zmodyfikowaniem zakrystii (zakrystia dla użytkownika,</w:t>
-      </w:r>
-      <w:r>
-        <w:t xml:space="preserve"> a nie dla firmy – do dyskusji – w powiązaniu z pkt. 13 Uwag ogólnych).</w:t>
-      </w:r>
-    </w:p>
-    <w:p>
-      <w:pPr>
-        <w:jc w:val="both"/>
-        <w:rPr>
-          <w:b/>
-        </w:rPr>
-      </w:pPr>
-      <w:r>
-        <w:rPr>
-          <w:b/>
-        </w:rPr>
-        <w:t xml:space="preserve">3. </w:t>
-      </w:r>
-      <w:r>
-        <w:rPr>
-          <w:b/>
-        </w:rPr>
-        <w:t xml:space="preserve">WIDOK DOKUMENTY </w:t>
-      </w:r>
-      <w:r>
-        <w:rPr>
-          <w:b/>
-        </w:rPr>
-        <w:t>&gt;</w:t>
-      </w:r>
-      <w:r>
-        <w:rPr>
-          <w:b/>
-        </w:rPr>
-        <w:t>&gt; KATALOG DOKUMENTÓW</w:t>
-      </w:r>
-      <w:r>
-        <w:rPr>
-          <w:b/>
-        </w:rPr>
-        <w:t xml:space="preserve"> </w:t>
-      </w:r>
-    </w:p>
-    <w:p>
-      <w:pPr>
-        <w:pStyle w:val="Akapitzlist"/>
-        <w:numPr>
-          <w:ilvl w:val="0"/>
-          <w:numId w:val="4"/>
-        </w:numPr>
-        <w:jc w:val="both"/>
-      </w:pPr>
-      <w:r>
-        <w:t>kolumna z imieniem i nazwiskiem pracownika</w:t>
-      </w:r>
-      <w:r>
-        <w:t>!</w:t>
-      </w:r>
-      <w:r>
-        <w:t xml:space="preserve"> (patrz. rys. 7)</w:t>
-      </w:r>
-      <w:r>
-        <w:t xml:space="preserve"> (</w:t>
-      </w:r>
-      <w:r>
-        <w:rPr>
-          <w:b/>
-          <w:color w:val="FF0000"/>
-        </w:rPr>
-        <w:t>1.3</w:t>
-      </w:r>
-      <w:r>
-        <w:t>)</w:t>
-      </w:r>
-      <w:r>
-        <w:t>,</w:t>
-      </w:r>
-    </w:p>
-    <w:p>
-      <w:pPr>
-        <w:pStyle w:val="Akapitzlist"/>
-        <w:numPr>
-          <w:ilvl w:val="0"/>
-          <w:numId w:val="4"/>
-        </w:numPr>
-        <w:jc w:val="both"/>
-      </w:pPr>
-      <w:r>
-        <w:t>przemyśleć domyślne sortowanie</w:t>
-      </w:r>
-      <w:r>
-        <w:t>,</w:t>
-      </w:r>
-    </w:p>
-    <w:p>
-      <w:pPr>
-        <w:pStyle w:val="Akapitzlist"/>
-        <w:numPr>
-          <w:ilvl w:val="0"/>
-          <w:numId w:val="4"/>
-        </w:numPr>
-        <w:jc w:val="both"/>
-      </w:pPr>
-      <w:r>
-        <w:t>dodać filtr podwydział (na sztywno, nie znikający)</w:t>
-      </w:r>
-      <w:r>
-        <w:t xml:space="preserve"> (patrz rys.7)</w:t>
-      </w:r>
-      <w:r>
-        <w:t>,</w:t>
-      </w:r>
-    </w:p>
-    <w:p>
-      <w:pPr>
-        <w:pStyle w:val="Akapitzlist"/>
-        <w:numPr>
-          <w:ilvl w:val="0"/>
-          <w:numId w:val="4"/>
-        </w:numPr>
-        <w:jc w:val="both"/>
-      </w:pPr>
-      <w:r>
-        <w:t>dodać filtr Pracownik</w:t>
-      </w:r>
-      <w:r>
-        <w:t xml:space="preserve"> (patrz rys. 7)</w:t>
-      </w:r>
-      <w:r>
-        <w:t xml:space="preserve"> (</w:t>
-      </w:r>
-      <w:r>
-        <w:rPr>
-          <w:b/>
-          <w:color w:val="FF0000"/>
-        </w:rPr>
-        <w:t>1.3</w:t>
-      </w:r>
-      <w:r>
-        <w:t>)</w:t>
-      </w:r>
-      <w:r>
-        <w:t>,</w:t>
-      </w:r>
-    </w:p>
-    <w:p>
-      <w:pPr>
-        <w:pStyle w:val="Akapitzlist"/>
-        <w:numPr>
-          <w:ilvl w:val="0"/>
-          <w:numId w:val="4"/>
-        </w:numPr>
-        <w:jc w:val="both"/>
-      </w:pPr>
-      <w:r>
-        <w:t>dodać filtr Dział teczki</w:t>
-      </w:r>
-      <w:r>
-        <w:t xml:space="preserve"> (</w:t>
-      </w:r>
-      <w:r>
-        <w:rPr>
-          <w:b/>
-          <w:color w:val="FF0000"/>
-        </w:rPr>
-        <w:t>1.3</w:t>
-      </w:r>
-      <w:r>
-        <w:t xml:space="preserve">) </w:t>
-      </w:r>
-      <w:r>
-        <w:t>,</w:t>
-      </w:r>
-    </w:p>
-    <w:p>
-      <w:pPr>
-        <w:pStyle w:val="Akapitzlist"/>
-        <w:numPr>
-          <w:ilvl w:val="0"/>
-          <w:numId w:val="4"/>
-        </w:numPr>
-        <w:jc w:val="both"/>
-      </w:pPr>
-      <w:r>
-        <w:t xml:space="preserve">dodać </w:t>
-      </w:r>
-      <w:r>
-        <w:t xml:space="preserve">filtry z zakresami dat (dodania do systemu, data </w:t>
+        <w:t xml:space="preserve"> dodawania użytkownika</w:t>
+      </w:r>
+    </w:p>
+    <w:p>
+      <w:pPr>
+        <w:jc w:val="both"/>
+      </w:pPr>
+    </w:p>
+    <w:p>
+      <w:pPr>
+        <w:jc w:val="both"/>
+      </w:pPr>
+      <w:r>
+        <w:t xml:space="preserve">- </w:t>
+      </w:r>
+      <w:r>
+        <w:rPr>
+          <w:i/>
+        </w:rPr>
+        <w:t>Uprawnienia</w:t>
+      </w:r>
+      <w:r>
+        <w:t xml:space="preserve"> – tutaj dodajemy/edytujemy uprawnienia do poszczególnych spółek – osobnym </w:t>
       </w:r>
       <w:proofErr w:type="spellStart"/>
       <w:r>
-        <w:t>pocz</w:t>
+        <w:t>modalem</w:t>
       </w:r>
       <w:proofErr w:type="spellEnd"/>
       <w:r>
-        <w:t xml:space="preserve">/koniec). Ewentualnie przycisk Filtry zaawansowane. </w:t>
-      </w:r>
-    </w:p>
-    <w:p>
-      <w:pPr>
-        <w:pStyle w:val="Akapitzlist"/>
-        <w:numPr>
-          <w:ilvl w:val="0"/>
-          <w:numId w:val="4"/>
-        </w:numPr>
-        <w:jc w:val="both"/>
-      </w:pPr>
-      <w:r>
-        <w:t xml:space="preserve">dodać kolumnę </w:t>
+        <w:t xml:space="preserve"> wybieramy spółkę, nadajemy uprawnienia (wszystkie kolumny słonia zaczynające się</w:t>
+      </w:r>
+      <w:r>
+        <w:t xml:space="preserve"> frazą „rola) oraz </w:t>
       </w:r>
       <w:proofErr w:type="spellStart"/>
       <w:r>
-        <w:t>datadodania</w:t>
+        <w:t>confidential</w:t>
       </w:r>
       <w:proofErr w:type="spellEnd"/>
       <w:r>
-        <w:t xml:space="preserve">  (</w:t>
-      </w:r>
-      <w:r>
-        <w:rPr>
-          <w:b/>
-          <w:color w:val="FF0000"/>
-        </w:rPr>
-        <w:t>1.3</w:t>
-      </w:r>
-      <w:r>
-        <w:t>)</w:t>
+        <w:t xml:space="preserve"> (patrz rys. </w:t>
+      </w:r>
+      <w:r>
+        <w:t>7</w:t>
+      </w:r>
+      <w:r>
+        <w:t>):</w:t>
       </w:r>
     </w:p>
     <w:p>
       <w:pPr>
         <w:keepNext/>
-        <w:jc w:val="both"/>
+        <w:jc w:val="center"/>
       </w:pPr>
       <w:r>
         <w:rPr>
@@ -2474,9 +1897,9 @@
         </w:rPr>
         <w:drawing>
           <wp:inline distT="0" distB="0" distL="0" distR="0">
-            <wp:extent cx="5760720" cy="3246120"/>
-            <wp:effectExtent l="0" t="0" r="0" b="0"/>
-            <wp:docPr id="8" name="Obraz 8"/>
+            <wp:extent cx="4375055" cy="4368303"/>
+            <wp:effectExtent l="0" t="0" r="6985" b="0"/>
+            <wp:docPr id="10" name="Obraz 10"/>
             <wp:cNvGraphicFramePr>
               <a:graphicFrameLocks xmlns:a="http://schemas.openxmlformats.org/drawingml/2006/main" noChangeAspect="1"/>
             </wp:cNvGraphicFramePr>
@@ -2484,7 +1907,7 @@
               <a:graphicData uri="http://schemas.openxmlformats.org/drawingml/2006/picture">
                 <pic:pic xmlns:pic="http://schemas.openxmlformats.org/drawingml/2006/picture">
                   <pic:nvPicPr>
-                    <pic:cNvPr id="8" name="Widok wyszukiwanie dokumentów.png"/>
+                    <pic:cNvPr id="10" name="Modal dodawania uprawnień do firmy.png"/>
                     <pic:cNvPicPr/>
                   </pic:nvPicPr>
                   <pic:blipFill>
@@ -2502,7 +1925,7 @@
                   <pic:spPr>
                     <a:xfrm>
                       <a:off x="0" y="0"/>
-                      <a:ext cx="5760720" cy="3246120"/>
+                      <a:ext cx="4388805" cy="4382031"/>
                     </a:xfrm>
                     <a:prstGeom prst="rect">
                       <a:avLst/>
@@ -2518,7 +1941,7 @@
     <w:p>
       <w:pPr>
         <w:pStyle w:val="Legenda"/>
-        <w:jc w:val="both"/>
+        <w:ind w:left="993"/>
       </w:pPr>
       <w:r>
         <w:t xml:space="preserve">Rysunek </w:t>
@@ -2532,26 +1955,64 @@
         </w:r>
       </w:fldSimple>
       <w:r>
-        <w:t>. Widok Wyszukiwanie dokumentów.</w:t>
-      </w:r>
-    </w:p>
-    <w:p>
-      <w:pPr>
-        <w:jc w:val="both"/>
-      </w:pPr>
-    </w:p>
-    <w:p>
-      <w:pPr>
-        <w:jc w:val="both"/>
-      </w:pPr>
-      <w:r>
-        <w:t xml:space="preserve">4. </w:t>
-      </w:r>
-      <w:r>
-        <w:rPr>
-          <w:b/>
-        </w:rPr>
-        <w:t>Widok GIT-a</w:t>
+        <w:t xml:space="preserve">. </w:t>
+      </w:r>
+      <w:proofErr w:type="spellStart"/>
+      <w:r>
+        <w:t>Modal</w:t>
+      </w:r>
+      <w:proofErr w:type="spellEnd"/>
+      <w:r>
+        <w:t xml:space="preserve"> zarządzania rolami użytkownika w firmie</w:t>
+      </w:r>
+    </w:p>
+    <w:p>
+      <w:pPr>
+        <w:jc w:val="both"/>
+      </w:pPr>
+    </w:p>
+    <w:p>
+      <w:pPr>
+        <w:jc w:val="both"/>
+        <w:rPr>
+          <w:b/>
+        </w:rPr>
+      </w:pPr>
+      <w:r>
+        <w:rPr>
+          <w:b/>
+        </w:rPr>
+        <w:t>3</w:t>
+      </w:r>
+      <w:r>
+        <w:rPr>
+          <w:b/>
+        </w:rPr>
+        <w:t xml:space="preserve">. </w:t>
+      </w:r>
+      <w:r>
+        <w:rPr>
+          <w:b/>
+        </w:rPr>
+        <w:t>WIDOK PRACOWNICY</w:t>
+      </w:r>
+      <w:r>
+        <w:rPr>
+          <w:b/>
+        </w:rPr>
+        <w:t xml:space="preserve"> &gt;&gt; </w:t>
+      </w:r>
+      <w:r>
+        <w:rPr>
+          <w:b/>
+        </w:rPr>
+        <w:t>TECZKI AKT OSOBOWYCH</w:t>
+      </w:r>
+      <w:r>
+        <w:rPr>
+          <w:b/>
+        </w:rPr>
+        <w:t xml:space="preserve"> </w:t>
       </w:r>
     </w:p>
     <w:p>
@@ -2559,127 +2020,15 @@
         <w:pStyle w:val="Akapitzlist"/>
         <w:numPr>
           <w:ilvl w:val="0"/>
-          <w:numId w:val="5"/>
+          <w:numId w:val="6"/>
         </w:numPr>
         <w:jc w:val="both"/>
       </w:pPr>
       <w:r>
-        <w:t xml:space="preserve">dodać </w:t>
-      </w:r>
-      <w:r>
-        <w:t xml:space="preserve">(do całego widoku </w:t>
-      </w:r>
-      <w:r>
-        <w:rPr>
-          <w:i/>
-        </w:rPr>
-        <w:t>Dokumenty</w:t>
-      </w:r>
-      <w:r>
-        <w:t xml:space="preserve">) </w:t>
-      </w:r>
-      <w:r>
-        <w:t xml:space="preserve">na górnym pasku (obok </w:t>
-      </w:r>
-      <w:r>
-        <w:rPr>
-          <w:i/>
-        </w:rPr>
-        <w:t>Wprowadzanie plików</w:t>
-      </w:r>
-      <w:r>
-        <w:t xml:space="preserve"> i </w:t>
-      </w:r>
-      <w:r>
-        <w:rPr>
-          <w:i/>
-        </w:rPr>
-        <w:t>Katalog dokumentów</w:t>
-      </w:r>
-      <w:r>
-        <w:t xml:space="preserve"> – patrz.</w:t>
-      </w:r>
-      <w:r>
-        <w:t xml:space="preserve"> rys. 8</w:t>
-      </w:r>
-      <w:r>
-        <w:t xml:space="preserve">) przycisk </w:t>
-      </w:r>
-      <w:r>
-        <w:rPr>
-          <w:i/>
-        </w:rPr>
-        <w:t>Słownik rodzajów dokumentów.</w:t>
-      </w:r>
-      <w:r>
-        <w:t xml:space="preserve"> Tutaj będzie się znajdował </w:t>
-      </w:r>
-      <w:proofErr w:type="spellStart"/>
-      <w:r>
-        <w:t>modal</w:t>
-      </w:r>
-      <w:proofErr w:type="spellEnd"/>
-      <w:r>
-        <w:t xml:space="preserve"> dodawania rodzajów dokumentów Oli. Ten słownik będzie </w:t>
-      </w:r>
-      <w:proofErr w:type="spellStart"/>
-      <w:r>
-        <w:t>readonly</w:t>
-      </w:r>
-      <w:proofErr w:type="spellEnd"/>
-      <w:r>
-        <w:t xml:space="preserve"> dla </w:t>
-      </w:r>
-      <w:proofErr w:type="spellStart"/>
-      <w:r>
-        <w:t>Ochódzkiej</w:t>
-      </w:r>
-      <w:proofErr w:type="spellEnd"/>
-      <w:r>
-        <w:t>, a dodawanie i edycja zastrzeżone dla pracownika z uprawnieniem</w:t>
-      </w:r>
-      <w:r>
-        <w:t xml:space="preserve"> </w:t>
-      </w:r>
-      <w:proofErr w:type="spellStart"/>
-      <w:r>
-        <w:t>Katloginydetale</w:t>
-      </w:r>
-      <w:proofErr w:type="spellEnd"/>
-      <w:r>
-        <w:t xml:space="preserve"> </w:t>
-      </w:r>
-      <w:proofErr w:type="spellStart"/>
-      <w:r>
-        <w:t>rolaslowniki</w:t>
-      </w:r>
-      <w:proofErr w:type="spellEnd"/>
-      <w:r>
-        <w:t xml:space="preserve"> w słoniu = TRUE. Jeśli TRUE, pojawia się opcja „Odblokuj” z </w:t>
-      </w:r>
-      <w:proofErr w:type="spellStart"/>
-      <w:r>
-        <w:t>Ochódzka</w:t>
-      </w:r>
-      <w:proofErr w:type="spellEnd"/>
-      <w:r>
-        <w:t xml:space="preserve"> prosi o hasło administratora.</w:t>
-      </w:r>
-      <w:r>
-        <w:t xml:space="preserve"> (</w:t>
-      </w:r>
-      <w:r>
-        <w:rPr>
-          <w:b/>
-          <w:color w:val="FF0000"/>
-        </w:rPr>
-        <w:t>1.3</w:t>
-      </w:r>
-      <w:r>
-        <w:t>)</w:t>
-      </w:r>
-      <w:r>
-        <w:t xml:space="preserve"> Uwaga: do 1.3 uruchomić samą funkcjonalność żeby wpisujące mogły dodawać rodzaje dok., a uprawnienia w wersji późniejszej;</w:t>
+        <w:t>wyświetlić komunikat „Teczka nie zawiera dokumentów”, jeżeli teczka jest pusta, zamiast „Nie zaznaczono elementów do wyświetlenia”</w:t>
+      </w:r>
+      <w:r>
+        <w:t>,</w:t>
       </w:r>
     </w:p>
     <w:p>
@@ -2687,23 +2036,28 @@
         <w:pStyle w:val="Akapitzlist"/>
         <w:numPr>
           <w:ilvl w:val="0"/>
-          <w:numId w:val="5"/>
+          <w:numId w:val="6"/>
         </w:numPr>
         <w:jc w:val="both"/>
       </w:pPr>
-      <w:proofErr w:type="spellStart"/>
-      <w:r>
-        <w:t>modal</w:t>
-      </w:r>
-      <w:proofErr w:type="spellEnd"/>
-      <w:r>
-        <w:t xml:space="preserve"> dodawania dokumentów domyślnie do lewej</w:t>
-      </w:r>
-      <w:r>
-        <w:t xml:space="preserve"> (już tak było, ale się odbyło;))</w:t>
-      </w:r>
-      <w:r>
-        <w:t xml:space="preserve"> (</w:t>
+      <w:r>
+        <w:t>nad listą dokumentów dodać duży i wyraźny napis „Teczka pracownika: Adam Trawka”</w:t>
+      </w:r>
+      <w:r>
+        <w:t xml:space="preserve"> (patrz. rys. 8</w:t>
+      </w:r>
+      <w:r>
+        <w:t>)</w:t>
+      </w:r>
+      <w:r>
+        <w:rPr>
+          <w:b/>
+          <w:color w:val="5B9BD5" w:themeColor="accent1"/>
+        </w:rPr>
+        <w:t xml:space="preserve"> </w:t>
+      </w:r>
+      <w:r>
+        <w:t>(</w:t>
       </w:r>
       <w:r>
         <w:rPr>
@@ -2713,7 +2067,23 @@
         <w:t>1.3</w:t>
       </w:r>
       <w:r>
+        <w:rPr>
+          <w:b/>
+          <w:color w:val="FF0000"/>
+        </w:rPr>
+        <w:t xml:space="preserve"> ?</w:t>
+      </w:r>
+      <w:r>
         <w:t>)</w:t>
+      </w:r>
+      <w:r>
+        <w:t xml:space="preserve"> </w:t>
+      </w:r>
+      <w:r>
+        <w:rPr>
+          <w:b/>
+        </w:rPr>
+        <w:t>FE</w:t>
       </w:r>
     </w:p>
     <w:p>
@@ -2721,31 +2091,20 @@
         <w:pStyle w:val="Akapitzlist"/>
         <w:numPr>
           <w:ilvl w:val="0"/>
-          <w:numId w:val="5"/>
+          <w:numId w:val="6"/>
         </w:numPr>
         <w:jc w:val="both"/>
       </w:pPr>
       <w:r>
-        <w:t xml:space="preserve">zrobić duży przycisk OPISZ na samym dole i usunąć dolny pasek pod podglądem dokumentu </w:t>
-      </w:r>
-      <w:r>
-        <w:t xml:space="preserve"> (patrz. rys. 8</w:t>
-      </w:r>
-      <w:r>
-        <w:t xml:space="preserve">) </w:t>
-      </w:r>
-      <w:r>
-        <w:t>(</w:t>
-      </w:r>
-      <w:r>
-        <w:rPr>
-          <w:b/>
-          <w:color w:val="FF0000"/>
-        </w:rPr>
-        <w:t>1.3</w:t>
-      </w:r>
-      <w:r>
-        <w:t>)</w:t>
+        <w:t>kolumnę „Dział” zmienić na „</w:t>
+      </w:r>
+      <w:proofErr w:type="spellStart"/>
+      <w:r>
+        <w:t>Dz</w:t>
+      </w:r>
+      <w:proofErr w:type="spellEnd"/>
+      <w:r>
+        <w:t>” (zaoszczędzimy miejsce) i zwęzić</w:t>
       </w:r>
     </w:p>
     <w:p>
@@ -2753,50 +2112,172 @@
         <w:pStyle w:val="Akapitzlist"/>
         <w:numPr>
           <w:ilvl w:val="0"/>
-          <w:numId w:val="5"/>
+          <w:numId w:val="6"/>
         </w:numPr>
         <w:jc w:val="both"/>
       </w:pPr>
       <w:r>
-        <w:t xml:space="preserve">Lista dokumentów w </w:t>
+        <w:t>kolejność kolumn: najpierw Dział, potem numer dokumentu</w:t>
+      </w:r>
+      <w:r>
+        <w:t xml:space="preserve"> (</w:t>
+      </w:r>
+      <w:r>
+        <w:rPr>
+          <w:b/>
+          <w:color w:val="FF0000"/>
+        </w:rPr>
+        <w:t>1.3</w:t>
+      </w:r>
+      <w:r>
+        <w:t>)</w:t>
+      </w:r>
+      <w:r>
+        <w:t xml:space="preserve"> </w:t>
+      </w:r>
+      <w:r>
+        <w:rPr>
+          <w:b/>
+        </w:rPr>
+        <w:t>FE</w:t>
+      </w:r>
+    </w:p>
+    <w:p>
+      <w:pPr>
+        <w:pStyle w:val="Akapitzlist"/>
+        <w:numPr>
+          <w:ilvl w:val="0"/>
+          <w:numId w:val="6"/>
+        </w:numPr>
+        <w:jc w:val="both"/>
+      </w:pPr>
+      <w:r>
+        <w:t>zw</w:t>
+      </w:r>
+      <w:r>
+        <w:t>ęzić kolumnę „Rodzaj dokumentu”</w:t>
+      </w:r>
+    </w:p>
+    <w:p>
+      <w:pPr>
+        <w:pStyle w:val="Akapitzlist"/>
+        <w:numPr>
+          <w:ilvl w:val="0"/>
+          <w:numId w:val="6"/>
+        </w:numPr>
+        <w:jc w:val="both"/>
+      </w:pPr>
+      <w:r>
+        <w:t xml:space="preserve">niebieski pasek funkcyjny: </w:t>
+      </w:r>
+      <w:r>
+        <w:rPr>
+          <w:i/>
+        </w:rPr>
+        <w:t xml:space="preserve">mail, ściąganie, pdf i koszyk </w:t>
+      </w:r>
+      <w:r>
+        <w:t>przesunąć na prawo do ptaszka</w:t>
+      </w:r>
+      <w:r>
+        <w:t>, a po lewe</w:t>
+      </w:r>
+      <w:r>
+        <w:t>j</w:t>
+      </w:r>
+      <w:r>
+        <w:t xml:space="preserve"> stronie dodać ikonki </w:t>
+      </w:r>
+      <w:r>
+        <w:rPr>
+          <w:i/>
+        </w:rPr>
+        <w:t>dodawania</w:t>
+      </w:r>
+      <w:r>
+        <w:t xml:space="preserve"> i </w:t>
+      </w:r>
+      <w:r>
+        <w:rPr>
+          <w:i/>
+        </w:rPr>
+        <w:t>edycji</w:t>
+      </w:r>
+      <w:r>
+        <w:t xml:space="preserve"> dokumentu</w:t>
+      </w:r>
+      <w:r>
+        <w:t xml:space="preserve"> (patrz rys. 8</w:t>
+      </w:r>
+      <w:r>
+        <w:t>)</w:t>
+      </w:r>
+      <w:r>
+        <w:t xml:space="preserve">. </w:t>
+      </w:r>
+      <w:r>
+        <w:rPr>
+          <w:u w:val="single"/>
+        </w:rPr>
+        <w:t xml:space="preserve">Tutaj będzie wywoływany </w:t>
       </w:r>
       <w:proofErr w:type="spellStart"/>
       <w:r>
-        <w:t>Waitingroom</w:t>
+        <w:rPr>
+          <w:u w:val="single"/>
+        </w:rPr>
+        <w:t>modal</w:t>
       </w:r>
       <w:proofErr w:type="spellEnd"/>
       <w:r>
-        <w:t xml:space="preserve"> wyrównanie do lewej strony (</w:t>
+        <w:rPr>
+          <w:u w:val="single"/>
+        </w:rPr>
+        <w:t xml:space="preserve"> edycji, służący do poprawy dokumentu już zapisanego do bazy</w:t>
+      </w:r>
+      <w:r>
+        <w:t>.</w:t>
+      </w:r>
+      <w:r>
+        <w:t xml:space="preserve"> </w:t>
+      </w:r>
+      <w:r>
+        <w:t>(</w:t>
       </w:r>
       <w:r>
         <w:rPr>
           <w:b/>
           <w:color w:val="FF0000"/>
         </w:rPr>
-        <w:t>1.3</w:t>
-      </w:r>
-      <w:r>
-        <w:t>)</w:t>
-      </w:r>
-      <w:bookmarkStart w:id="0" w:name="_GoBack"/>
-      <w:bookmarkEnd w:id="0"/>
-    </w:p>
-    <w:p>
-      <w:pPr>
-        <w:pStyle w:val="Akapitzlist"/>
+        <w:t>1.3!</w:t>
+      </w:r>
+      <w:r>
+        <w:t xml:space="preserve">) </w:t>
+      </w:r>
+      <w:r>
+        <w:rPr>
+          <w:b/>
+        </w:rPr>
+        <w:t>FE/BE</w:t>
+      </w:r>
+    </w:p>
+    <w:p>
+      <w:pPr>
         <w:keepNext/>
-        <w:jc w:val="both"/>
+        <w:ind w:left="360"/>
+        <w:jc w:val="center"/>
       </w:pPr>
       <w:r>
         <w:rPr>
           <w:noProof/>
           <w:lang w:eastAsia="pl-PL"/>
         </w:rPr>
+        <w:lastRenderedPageBreak/>
         <w:drawing>
           <wp:inline distT="0" distB="0" distL="0" distR="0">
             <wp:extent cx="5760720" cy="3246120"/>
             <wp:effectExtent l="0" t="0" r="0" b="0"/>
-            <wp:docPr id="7" name="Obraz 7"/>
+            <wp:docPr id="6" name="Obraz 6"/>
             <wp:cNvGraphicFramePr>
               <a:graphicFrameLocks xmlns:a="http://schemas.openxmlformats.org/drawingml/2006/main" noChangeAspect="1"/>
             </wp:cNvGraphicFramePr>
@@ -2804,7 +2285,7 @@
               <a:graphicData uri="http://schemas.openxmlformats.org/drawingml/2006/picture">
                 <pic:pic xmlns:pic="http://schemas.openxmlformats.org/drawingml/2006/picture">
                   <pic:nvPicPr>
-                    <pic:cNvPr id="7" name="GIT.png"/>
+                    <pic:cNvPr id="6" name="eAD_strona_teczki osobowe_1.1.png"/>
                     <pic:cNvPicPr/>
                   </pic:nvPicPr>
                   <pic:blipFill>
@@ -2852,6 +2333,696 @@
         </w:r>
       </w:fldSimple>
       <w:r>
+        <w:t>. Modyfikacje widoku Teczki akt osobowych.</w:t>
+      </w:r>
+    </w:p>
+    <w:p>
+      <w:pPr>
+        <w:pStyle w:val="Akapitzlist"/>
+        <w:numPr>
+          <w:ilvl w:val="0"/>
+          <w:numId w:val="6"/>
+        </w:numPr>
+        <w:jc w:val="both"/>
+      </w:pPr>
+      <w:r>
+        <w:t xml:space="preserve">dodawanie dokumentu od strony pracownika. Wiąże się to z stworzeniem </w:t>
+      </w:r>
+      <w:proofErr w:type="spellStart"/>
+      <w:r>
+        <w:t>modala</w:t>
+      </w:r>
+      <w:proofErr w:type="spellEnd"/>
+      <w:r>
+        <w:t xml:space="preserve"> opisu pliku, który równocześnie ma podgląd pdf (mini-GIT) oraz zmodyfikowaniem zakrystii (zakrystia dla użytkownika,</w:t>
+      </w:r>
+      <w:r>
+        <w:t xml:space="preserve"> a nie dla firmy – do dyskusji – w powiązaniu z pkt. 13 Uwag ogólnych).</w:t>
+      </w:r>
+    </w:p>
+    <w:p>
+      <w:pPr>
+        <w:jc w:val="both"/>
+        <w:rPr>
+          <w:b/>
+        </w:rPr>
+      </w:pPr>
+      <w:r>
+        <w:rPr>
+          <w:b/>
+        </w:rPr>
+        <w:t xml:space="preserve">3. </w:t>
+      </w:r>
+      <w:r>
+        <w:rPr>
+          <w:b/>
+        </w:rPr>
+        <w:t xml:space="preserve">WIDOK DOKUMENTY </w:t>
+      </w:r>
+      <w:r>
+        <w:rPr>
+          <w:b/>
+        </w:rPr>
+        <w:t>&gt;</w:t>
+      </w:r>
+      <w:r>
+        <w:rPr>
+          <w:b/>
+        </w:rPr>
+        <w:t>&gt; KATALOG DOKUMENTÓW</w:t>
+      </w:r>
+      <w:r>
+        <w:rPr>
+          <w:b/>
+        </w:rPr>
+        <w:t xml:space="preserve"> </w:t>
+      </w:r>
+    </w:p>
+    <w:p>
+      <w:pPr>
+        <w:pStyle w:val="Akapitzlist"/>
+        <w:numPr>
+          <w:ilvl w:val="0"/>
+          <w:numId w:val="4"/>
+        </w:numPr>
+        <w:jc w:val="both"/>
+      </w:pPr>
+      <w:r>
+        <w:t>kolumna z imieniem i nazwiskiem pracownika</w:t>
+      </w:r>
+      <w:r>
+        <w:t>!</w:t>
+      </w:r>
+      <w:r>
+        <w:t xml:space="preserve"> (patrz. rys. 9</w:t>
+      </w:r>
+      <w:r>
+        <w:t>)</w:t>
+      </w:r>
+      <w:r>
+        <w:t xml:space="preserve"> (</w:t>
+      </w:r>
+      <w:r>
+        <w:rPr>
+          <w:b/>
+          <w:color w:val="FF0000"/>
+        </w:rPr>
+        <w:t>1.3</w:t>
+      </w:r>
+      <w:r>
+        <w:t>)</w:t>
+      </w:r>
+      <w:r>
+        <w:t>,</w:t>
+      </w:r>
+    </w:p>
+    <w:p>
+      <w:pPr>
+        <w:pStyle w:val="Akapitzlist"/>
+        <w:numPr>
+          <w:ilvl w:val="0"/>
+          <w:numId w:val="4"/>
+        </w:numPr>
+        <w:jc w:val="both"/>
+      </w:pPr>
+      <w:r>
+        <w:t>przemyśleć domyślne sortowanie</w:t>
+      </w:r>
+      <w:r>
+        <w:t>,</w:t>
+      </w:r>
+    </w:p>
+    <w:p>
+      <w:pPr>
+        <w:pStyle w:val="Akapitzlist"/>
+        <w:numPr>
+          <w:ilvl w:val="0"/>
+          <w:numId w:val="4"/>
+        </w:numPr>
+        <w:jc w:val="both"/>
+      </w:pPr>
+      <w:r>
+        <w:t>dodać filtr podwydział (na sztywno, nie znikający)</w:t>
+      </w:r>
+      <w:r>
+        <w:t xml:space="preserve"> (patrz rys.9</w:t>
+      </w:r>
+      <w:r>
+        <w:t>)</w:t>
+      </w:r>
+      <w:r>
+        <w:t>,</w:t>
+      </w:r>
+    </w:p>
+    <w:p>
+      <w:pPr>
+        <w:pStyle w:val="Akapitzlist"/>
+        <w:numPr>
+          <w:ilvl w:val="0"/>
+          <w:numId w:val="4"/>
+        </w:numPr>
+        <w:jc w:val="both"/>
+      </w:pPr>
+      <w:r>
+        <w:t>dodać filtr Pracownik</w:t>
+      </w:r>
+      <w:r>
+        <w:t xml:space="preserve"> (patrz rys. 9</w:t>
+      </w:r>
+      <w:r>
+        <w:t>)</w:t>
+      </w:r>
+      <w:r>
+        <w:t xml:space="preserve"> (</w:t>
+      </w:r>
+      <w:r>
+        <w:rPr>
+          <w:b/>
+          <w:color w:val="FF0000"/>
+        </w:rPr>
+        <w:t>1.3</w:t>
+      </w:r>
+      <w:r>
+        <w:t>)</w:t>
+      </w:r>
+      <w:r>
+        <w:t>,</w:t>
+      </w:r>
+    </w:p>
+    <w:p>
+      <w:pPr>
+        <w:pStyle w:val="Akapitzlist"/>
+        <w:numPr>
+          <w:ilvl w:val="0"/>
+          <w:numId w:val="4"/>
+        </w:numPr>
+        <w:jc w:val="both"/>
+      </w:pPr>
+      <w:r>
+        <w:t>dodać filtr Dział teczki</w:t>
+      </w:r>
+      <w:r>
+        <w:t xml:space="preserve"> (</w:t>
+      </w:r>
+      <w:r>
+        <w:rPr>
+          <w:b/>
+          <w:color w:val="FF0000"/>
+        </w:rPr>
+        <w:t>1.3</w:t>
+      </w:r>
+      <w:r>
+        <w:t xml:space="preserve">) </w:t>
+      </w:r>
+      <w:r>
+        <w:t>,</w:t>
+      </w:r>
+    </w:p>
+    <w:p>
+      <w:pPr>
+        <w:pStyle w:val="Akapitzlist"/>
+        <w:numPr>
+          <w:ilvl w:val="0"/>
+          <w:numId w:val="4"/>
+        </w:numPr>
+        <w:jc w:val="both"/>
+      </w:pPr>
+      <w:r>
+        <w:t xml:space="preserve">dodać </w:t>
+      </w:r>
+      <w:r>
+        <w:t xml:space="preserve">filtry z zakresami dat (dodania do systemu, data </w:t>
+      </w:r>
+      <w:proofErr w:type="spellStart"/>
+      <w:r>
+        <w:t>pocz</w:t>
+      </w:r>
+      <w:proofErr w:type="spellEnd"/>
+      <w:r>
+        <w:t xml:space="preserve">/koniec). Ewentualnie przycisk Filtry zaawansowane. </w:t>
+      </w:r>
+    </w:p>
+    <w:p>
+      <w:pPr>
+        <w:pStyle w:val="Akapitzlist"/>
+        <w:numPr>
+          <w:ilvl w:val="0"/>
+          <w:numId w:val="4"/>
+        </w:numPr>
+        <w:jc w:val="both"/>
+      </w:pPr>
+      <w:r>
+        <w:t xml:space="preserve">dodać kolumnę </w:t>
+      </w:r>
+      <w:proofErr w:type="spellStart"/>
+      <w:r>
+        <w:t>datadodania</w:t>
+      </w:r>
+      <w:proofErr w:type="spellEnd"/>
+      <w:r>
+        <w:t xml:space="preserve">  (</w:t>
+      </w:r>
+      <w:r>
+        <w:rPr>
+          <w:b/>
+          <w:color w:val="FF0000"/>
+        </w:rPr>
+        <w:t>1.3</w:t>
+      </w:r>
+      <w:r>
+        <w:t>)</w:t>
+      </w:r>
+    </w:p>
+    <w:p>
+      <w:pPr>
+        <w:keepNext/>
+        <w:jc w:val="both"/>
+      </w:pPr>
+      <w:r>
+        <w:rPr>
+          <w:noProof/>
+          <w:lang w:eastAsia="pl-PL"/>
+        </w:rPr>
+        <w:drawing>
+          <wp:inline distT="0" distB="0" distL="0" distR="0">
+            <wp:extent cx="5760720" cy="3246120"/>
+            <wp:effectExtent l="0" t="0" r="0" b="0"/>
+            <wp:docPr id="8" name="Obraz 8"/>
+            <wp:cNvGraphicFramePr>
+              <a:graphicFrameLocks xmlns:a="http://schemas.openxmlformats.org/drawingml/2006/main" noChangeAspect="1"/>
+            </wp:cNvGraphicFramePr>
+            <a:graphic xmlns:a="http://schemas.openxmlformats.org/drawingml/2006/main">
+              <a:graphicData uri="http://schemas.openxmlformats.org/drawingml/2006/picture">
+                <pic:pic xmlns:pic="http://schemas.openxmlformats.org/drawingml/2006/picture">
+                  <pic:nvPicPr>
+                    <pic:cNvPr id="8" name="Widok wyszukiwanie dokumentów.png"/>
+                    <pic:cNvPicPr/>
+                  </pic:nvPicPr>
+                  <pic:blipFill>
+                    <a:blip r:embed="rId14">
+                      <a:extLst>
+                        <a:ext uri="{28A0092B-C50C-407E-A947-70E740481C1C}">
+                          <a14:useLocalDpi xmlns:a14="http://schemas.microsoft.com/office/drawing/2010/main" val="0"/>
+                        </a:ext>
+                      </a:extLst>
+                    </a:blip>
+                    <a:stretch>
+                      <a:fillRect/>
+                    </a:stretch>
+                  </pic:blipFill>
+                  <pic:spPr>
+                    <a:xfrm>
+                      <a:off x="0" y="0"/>
+                      <a:ext cx="5760720" cy="3246120"/>
+                    </a:xfrm>
+                    <a:prstGeom prst="rect">
+                      <a:avLst/>
+                    </a:prstGeom>
+                  </pic:spPr>
+                </pic:pic>
+              </a:graphicData>
+            </a:graphic>
+          </wp:inline>
+        </w:drawing>
+      </w:r>
+    </w:p>
+    <w:p>
+      <w:pPr>
+        <w:pStyle w:val="Legenda"/>
+        <w:jc w:val="both"/>
+      </w:pPr>
+      <w:r>
+        <w:t xml:space="preserve">Rysunek </w:t>
+      </w:r>
+      <w:r>
+        <w:fldChar w:fldCharType="begin"/>
+      </w:r>
+      <w:r>
+        <w:instrText xml:space="preserve"> SEQ Rysunek \* ARABIC </w:instrText>
+      </w:r>
+      <w:r>
+        <w:fldChar w:fldCharType="separate"/>
+      </w:r>
+      <w:r>
+        <w:rPr>
+          <w:noProof/>
+        </w:rPr>
+        <w:t>9</w:t>
+      </w:r>
+      <w:r>
+        <w:rPr>
+          <w:noProof/>
+        </w:rPr>
+        <w:fldChar w:fldCharType="end"/>
+      </w:r>
+      <w:r>
+        <w:t>. Widok Wyszukiwanie dokumentów.</w:t>
+      </w:r>
+    </w:p>
+    <w:p>
+      <w:pPr>
+        <w:jc w:val="both"/>
+      </w:pPr>
+    </w:p>
+    <w:p>
+      <w:pPr>
+        <w:jc w:val="both"/>
+      </w:pPr>
+      <w:r>
+        <w:lastRenderedPageBreak/>
+        <w:t xml:space="preserve">4. </w:t>
+      </w:r>
+      <w:r>
+        <w:rPr>
+          <w:b/>
+        </w:rPr>
+        <w:t>Widok GIT-a</w:t>
+      </w:r>
+    </w:p>
+    <w:p>
+      <w:pPr>
+        <w:pStyle w:val="Akapitzlist"/>
+        <w:numPr>
+          <w:ilvl w:val="0"/>
+          <w:numId w:val="5"/>
+        </w:numPr>
+        <w:jc w:val="both"/>
+      </w:pPr>
+      <w:r>
+        <w:t xml:space="preserve">dodać </w:t>
+      </w:r>
+      <w:r>
+        <w:t xml:space="preserve">(do całego widoku </w:t>
+      </w:r>
+      <w:r>
+        <w:rPr>
+          <w:i/>
+        </w:rPr>
+        <w:t>Dokumenty</w:t>
+      </w:r>
+      <w:r>
+        <w:t xml:space="preserve">) </w:t>
+      </w:r>
+      <w:r>
+        <w:t xml:space="preserve">na górnym pasku (obok </w:t>
+      </w:r>
+      <w:r>
+        <w:rPr>
+          <w:i/>
+        </w:rPr>
+        <w:t>Wprowadzanie plików</w:t>
+      </w:r>
+      <w:r>
+        <w:t xml:space="preserve"> i </w:t>
+      </w:r>
+      <w:r>
+        <w:rPr>
+          <w:i/>
+        </w:rPr>
+        <w:t>Katalog dokumentów</w:t>
+      </w:r>
+      <w:r>
+        <w:t xml:space="preserve"> – patrz.</w:t>
+      </w:r>
+      <w:r>
+        <w:t xml:space="preserve"> rys. 10</w:t>
+      </w:r>
+      <w:r>
+        <w:t xml:space="preserve">) przycisk </w:t>
+      </w:r>
+      <w:r>
+        <w:rPr>
+          <w:i/>
+        </w:rPr>
+        <w:t>Słownik rodzajów dokumentów.</w:t>
+      </w:r>
+      <w:r>
+        <w:t xml:space="preserve"> </w:t>
+      </w:r>
+      <w:r>
+        <w:rPr>
+          <w:u w:val="single"/>
+        </w:rPr>
+        <w:t xml:space="preserve">Tutaj będzie się znajdował </w:t>
+      </w:r>
+      <w:proofErr w:type="spellStart"/>
+      <w:r>
+        <w:rPr>
+          <w:u w:val="single"/>
+        </w:rPr>
+        <w:t>modal</w:t>
+      </w:r>
+      <w:proofErr w:type="spellEnd"/>
+      <w:r>
+        <w:rPr>
+          <w:u w:val="single"/>
+        </w:rPr>
+        <w:t xml:space="preserve"> dodawania rodzajów dokumentów Oli.</w:t>
+      </w:r>
+      <w:r>
+        <w:t xml:space="preserve"> Ten słownik będzie </w:t>
+      </w:r>
+      <w:proofErr w:type="spellStart"/>
+      <w:r>
+        <w:t>readonly</w:t>
+      </w:r>
+      <w:proofErr w:type="spellEnd"/>
+      <w:r>
+        <w:t xml:space="preserve"> dla </w:t>
+      </w:r>
+      <w:proofErr w:type="spellStart"/>
+      <w:r>
+        <w:t>Ochódzkiej</w:t>
+      </w:r>
+      <w:proofErr w:type="spellEnd"/>
+      <w:r>
+        <w:t>, a dodawanie i edycja zastrzeżone dla pracownika z uprawnieniem</w:t>
+      </w:r>
+      <w:r>
+        <w:t xml:space="preserve"> </w:t>
+      </w:r>
+      <w:proofErr w:type="spellStart"/>
+      <w:r>
+        <w:t>Katloginydetale</w:t>
+      </w:r>
+      <w:proofErr w:type="spellEnd"/>
+      <w:r>
+        <w:t xml:space="preserve"> </w:t>
+      </w:r>
+      <w:proofErr w:type="spellStart"/>
+      <w:r>
+        <w:t>rolaslowniki</w:t>
+      </w:r>
+      <w:proofErr w:type="spellEnd"/>
+      <w:r>
+        <w:t xml:space="preserve"> w słoniu = TRUE. Jeśli TRUE, pojawia się opcja „Odblokuj” z </w:t>
+      </w:r>
+      <w:proofErr w:type="spellStart"/>
+      <w:r>
+        <w:t>Ochódzka</w:t>
+      </w:r>
+      <w:proofErr w:type="spellEnd"/>
+      <w:r>
+        <w:t xml:space="preserve"> prosi o hasło administratora.</w:t>
+      </w:r>
+      <w:r>
+        <w:t xml:space="preserve"> (</w:t>
+      </w:r>
+      <w:r>
+        <w:rPr>
+          <w:b/>
+          <w:color w:val="FF0000"/>
+        </w:rPr>
+        <w:t>1.3</w:t>
+      </w:r>
+      <w:r>
+        <w:t>)</w:t>
+      </w:r>
+      <w:r>
+        <w:t xml:space="preserve"> Uwaga: do 1.3 uruchomić samą funkcjonalność żeby wpisujące mogły dodawać rodzaje dok., a uprawnienia w wersji późniejszej;</w:t>
+      </w:r>
+    </w:p>
+    <w:p>
+      <w:pPr>
+        <w:pStyle w:val="Akapitzlist"/>
+        <w:numPr>
+          <w:ilvl w:val="0"/>
+          <w:numId w:val="5"/>
+        </w:numPr>
+        <w:jc w:val="both"/>
+      </w:pPr>
+      <w:proofErr w:type="spellStart"/>
+      <w:r>
+        <w:t>modal</w:t>
+      </w:r>
+      <w:proofErr w:type="spellEnd"/>
+      <w:r>
+        <w:t xml:space="preserve"> dodawania dokumentów domyślnie do lewej</w:t>
+      </w:r>
+      <w:r>
+        <w:t xml:space="preserve"> (już tak było, ale się odbyło;))</w:t>
+      </w:r>
+      <w:r>
+        <w:t xml:space="preserve"> (</w:t>
+      </w:r>
+      <w:r>
+        <w:rPr>
+          <w:b/>
+          <w:color w:val="FF0000"/>
+        </w:rPr>
+        <w:t>1.3</w:t>
+      </w:r>
+      <w:r>
+        <w:t>)</w:t>
+      </w:r>
+    </w:p>
+    <w:p>
+      <w:pPr>
+        <w:pStyle w:val="Akapitzlist"/>
+        <w:numPr>
+          <w:ilvl w:val="0"/>
+          <w:numId w:val="5"/>
+        </w:numPr>
+        <w:jc w:val="both"/>
+      </w:pPr>
+      <w:r>
+        <w:t xml:space="preserve">zrobić duży przycisk OPISZ na samym dole i usunąć dolny pasek pod podglądem dokumentu </w:t>
+      </w:r>
+      <w:r>
+        <w:t xml:space="preserve"> (patrz. rys. 10</w:t>
+      </w:r>
+      <w:r>
+        <w:t xml:space="preserve">) </w:t>
+      </w:r>
+      <w:r>
+        <w:t>(</w:t>
+      </w:r>
+      <w:r>
+        <w:rPr>
+          <w:b/>
+          <w:color w:val="FF0000"/>
+        </w:rPr>
+        <w:t>1.3</w:t>
+      </w:r>
+      <w:r>
+        <w:t>)</w:t>
+      </w:r>
+    </w:p>
+    <w:p>
+      <w:pPr>
+        <w:pStyle w:val="Akapitzlist"/>
+        <w:numPr>
+          <w:ilvl w:val="0"/>
+          <w:numId w:val="5"/>
+        </w:numPr>
+        <w:jc w:val="both"/>
+      </w:pPr>
+      <w:r>
+        <w:t xml:space="preserve">Lista dokumentów w </w:t>
+      </w:r>
+      <w:proofErr w:type="spellStart"/>
+      <w:r>
+        <w:t>Waitingroom</w:t>
+      </w:r>
+      <w:proofErr w:type="spellEnd"/>
+      <w:r>
+        <w:t xml:space="preserve"> wyrównanie do lewej strony (</w:t>
+      </w:r>
+      <w:r>
+        <w:rPr>
+          <w:b/>
+          <w:color w:val="FF0000"/>
+        </w:rPr>
+        <w:t>1.3</w:t>
+      </w:r>
+      <w:r>
+        <w:t>)</w:t>
+      </w:r>
+    </w:p>
+    <w:p>
+      <w:pPr>
+        <w:pStyle w:val="Akapitzlist"/>
+        <w:keepNext/>
+        <w:jc w:val="both"/>
+      </w:pPr>
+      <w:r>
+        <w:rPr>
+          <w:noProof/>
+          <w:lang w:eastAsia="pl-PL"/>
+        </w:rPr>
+        <w:drawing>
+          <wp:inline distT="0" distB="0" distL="0" distR="0">
+            <wp:extent cx="5760720" cy="3246120"/>
+            <wp:effectExtent l="0" t="0" r="0" b="0"/>
+            <wp:docPr id="7" name="Obraz 7"/>
+            <wp:cNvGraphicFramePr>
+              <a:graphicFrameLocks xmlns:a="http://schemas.openxmlformats.org/drawingml/2006/main" noChangeAspect="1"/>
+            </wp:cNvGraphicFramePr>
+            <a:graphic xmlns:a="http://schemas.openxmlformats.org/drawingml/2006/main">
+              <a:graphicData uri="http://schemas.openxmlformats.org/drawingml/2006/picture">
+                <pic:pic xmlns:pic="http://schemas.openxmlformats.org/drawingml/2006/picture">
+                  <pic:nvPicPr>
+                    <pic:cNvPr id="7" name="GIT.png"/>
+                    <pic:cNvPicPr/>
+                  </pic:nvPicPr>
+                  <pic:blipFill>
+                    <a:blip r:embed="rId15">
+                      <a:extLst>
+                        <a:ext uri="{28A0092B-C50C-407E-A947-70E740481C1C}">
+                          <a14:useLocalDpi xmlns:a14="http://schemas.microsoft.com/office/drawing/2010/main" val="0"/>
+                        </a:ext>
+                      </a:extLst>
+                    </a:blip>
+                    <a:stretch>
+                      <a:fillRect/>
+                    </a:stretch>
+                  </pic:blipFill>
+                  <pic:spPr>
+                    <a:xfrm>
+                      <a:off x="0" y="0"/>
+                      <a:ext cx="5760720" cy="3246120"/>
+                    </a:xfrm>
+                    <a:prstGeom prst="rect">
+                      <a:avLst/>
+                    </a:prstGeom>
+                  </pic:spPr>
+                </pic:pic>
+              </a:graphicData>
+            </a:graphic>
+          </wp:inline>
+        </w:drawing>
+      </w:r>
+    </w:p>
+    <w:p>
+      <w:pPr>
+        <w:pStyle w:val="Legenda"/>
+        <w:jc w:val="both"/>
+      </w:pPr>
+      <w:r>
+        <w:t xml:space="preserve">Rysunek </w:t>
+      </w:r>
+      <w:r>
+        <w:fldChar w:fldCharType="begin"/>
+      </w:r>
+      <w:r>
+        <w:instrText xml:space="preserve"> SEQ Rysunek \* ARABIC </w:instrText>
+      </w:r>
+      <w:r>
+        <w:fldChar w:fldCharType="separate"/>
+      </w:r>
+      <w:r>
+        <w:rPr>
+          <w:noProof/>
+        </w:rPr>
+        <w:t>10</w:t>
+      </w:r>
+      <w:r>
+        <w:rPr>
+          <w:noProof/>
+        </w:rPr>
+        <w:fldChar w:fldCharType="end"/>
+      </w:r>
+      <w:r>
         <w:t>. Poprawiony GIT</w:t>
       </w:r>
     </w:p>
@@ -2903,6 +3074,18 @@
         <w:rPr>
           <w:i/>
         </w:rPr>
+        <w:t xml:space="preserve"> </w:t>
+      </w:r>
+      <w:r>
+        <w:t>(</w:t>
+      </w:r>
+      <w:r>
+        <w:t>patrz. rys. 10)</w:t>
+      </w:r>
+      <w:r>
+        <w:rPr>
+          <w:i/>
+        </w:rPr>
         <w:t xml:space="preserve"> (</w:t>
       </w:r>
       <w:r>
@@ -2947,7 +3130,7 @@
     </w:p>
     <w:sectPr>
       <w:pgSz w:w="11906" w:h="16838"/>
-      <w:pgMar w:top="567" w:right="1417" w:bottom="993" w:left="1417" w:header="708" w:footer="708" w:gutter="0"/>
+      <w:pgMar w:top="567" w:right="1417" w:bottom="426" w:left="1417" w:header="708" w:footer="708" w:gutter="0"/>
       <w:cols w:space="708"/>
       <w:docGrid w:linePitch="360"/>
     </w:sectPr>
@@ -4319,7 +4502,7 @@
 </file>
 
 <file path=customXml/itemProps1.xml><?xml version="1.0" encoding="utf-8"?>
-<ds:datastoreItem xmlns:ds="http://schemas.openxmlformats.org/officeDocument/2006/customXml" ds:itemID="{6DAF1849-AA1C-473F-9B05-61BCCE4781BD}">
+<ds:datastoreItem xmlns:ds="http://schemas.openxmlformats.org/officeDocument/2006/customXml" ds:itemID="{2385A546-00A2-4728-879C-8EDBD4062C3C}">
   <ds:schemaRefs>
     <ds:schemaRef ds:uri="http://schemas.openxmlformats.org/officeDocument/2006/bibliography"/>
   </ds:schemaRefs>

</xml_diff>